<commit_message>
updated practice document with tech-economic review
</commit_message>
<xml_diff>
--- a/PRACTICE_DIPLOMA.docx
+++ b/PRACTICE_DIPLOMA.docx
@@ -660,7 +660,7 @@
           <w:r>
             <w:fldChar w:fldCharType="separate"/>
           </w:r>
-          <w:hyperlink w:anchor="_Toc68459137" w:history="1">
+          <w:hyperlink w:anchor="_Toc68797578" w:history="1">
             <w:r>
               <w:rPr>
                 <w:rStyle w:val="a4"/>
@@ -687,7 +687,7 @@
                 <w:noProof/>
                 <w:webHidden/>
               </w:rPr>
-              <w:instrText xml:space="preserve"> PAGEREF _Toc68459137 \h </w:instrText>
+              <w:instrText xml:space="preserve"> PAGEREF _Toc68797578 \h </w:instrText>
             </w:r>
             <w:r>
               <w:rPr>
@@ -728,7 +728,7 @@
               <w:szCs w:val="22"/>
             </w:rPr>
           </w:pPr>
-          <w:hyperlink w:anchor="_Toc68459138" w:history="1">
+          <w:hyperlink w:anchor="_Toc68797579" w:history="1">
             <w:r>
               <w:rPr>
                 <w:rStyle w:val="a4"/>
@@ -771,7 +771,7 @@
                 <w:noProof/>
                 <w:webHidden/>
               </w:rPr>
-              <w:instrText xml:space="preserve"> PAGEREF _Toc68459138 \h </w:instrText>
+              <w:instrText xml:space="preserve"> PAGEREF _Toc68797579 \h </w:instrText>
             </w:r>
             <w:r>
               <w:rPr>
@@ -816,7 +816,7 @@
               <w:szCs w:val="22"/>
             </w:rPr>
           </w:pPr>
-          <w:hyperlink w:anchor="_Toc68459139" w:history="1">
+          <w:hyperlink w:anchor="_Toc68797580" w:history="1">
             <w:r>
               <w:rPr>
                 <w:rStyle w:val="a4"/>
@@ -859,7 +859,7 @@
                 <w:noProof/>
                 <w:webHidden/>
               </w:rPr>
-              <w:instrText xml:space="preserve"> PAGEREF _Toc68459139 \h </w:instrText>
+              <w:instrText xml:space="preserve"> PAGEREF _Toc68797580 \h </w:instrText>
             </w:r>
             <w:r>
               <w:rPr>
@@ -904,7 +904,7 @@
               <w:szCs w:val="22"/>
             </w:rPr>
           </w:pPr>
-          <w:hyperlink w:anchor="_Toc68459140" w:history="1">
+          <w:hyperlink w:anchor="_Toc68797581" w:history="1">
             <w:r>
               <w:rPr>
                 <w:rStyle w:val="a4"/>
@@ -963,7 +963,7 @@
                 <w:noProof/>
                 <w:webHidden/>
               </w:rPr>
-              <w:instrText xml:space="preserve"> PAGEREF _Toc68459140 \h </w:instrText>
+              <w:instrText xml:space="preserve"> PAGEREF _Toc68797581 \h </w:instrText>
             </w:r>
             <w:r>
               <w:rPr>
@@ -1008,7 +1008,7 @@
               <w:szCs w:val="22"/>
             </w:rPr>
           </w:pPr>
-          <w:hyperlink w:anchor="_Toc68459141" w:history="1">
+          <w:hyperlink w:anchor="_Toc68797582" w:history="1">
             <w:r>
               <w:rPr>
                 <w:rStyle w:val="a4"/>
@@ -1051,7 +1051,7 @@
                 <w:noProof/>
                 <w:webHidden/>
               </w:rPr>
-              <w:instrText xml:space="preserve"> PAGEREF _Toc68459141 \h </w:instrText>
+              <w:instrText xml:space="preserve"> PAGEREF _Toc68797582 \h </w:instrText>
             </w:r>
             <w:r>
               <w:rPr>
@@ -1096,7 +1096,7 @@
               <w:szCs w:val="22"/>
             </w:rPr>
           </w:pPr>
-          <w:hyperlink w:anchor="_Toc68459142" w:history="1">
+          <w:hyperlink w:anchor="_Toc68797583" w:history="1">
             <w:r>
               <w:rPr>
                 <w:rStyle w:val="a4"/>
@@ -1139,7 +1139,7 @@
                 <w:noProof/>
                 <w:webHidden/>
               </w:rPr>
-              <w:instrText xml:space="preserve"> PAGEREF _Toc68459142 \h </w:instrText>
+              <w:instrText xml:space="preserve"> PAGEREF _Toc68797583 \h </w:instrText>
             </w:r>
             <w:r>
               <w:rPr>
@@ -1184,7 +1184,7 @@
               <w:szCs w:val="22"/>
             </w:rPr>
           </w:pPr>
-          <w:hyperlink w:anchor="_Toc68459143" w:history="1">
+          <w:hyperlink w:anchor="_Toc68797584" w:history="1">
             <w:r>
               <w:rPr>
                 <w:rStyle w:val="a4"/>
@@ -1227,7 +1227,7 @@
                 <w:noProof/>
                 <w:webHidden/>
               </w:rPr>
-              <w:instrText xml:space="preserve"> PAGEREF _Toc68459143 \h </w:instrText>
+              <w:instrText xml:space="preserve"> PAGEREF _Toc68797584 \h </w:instrText>
             </w:r>
             <w:r>
               <w:rPr>
@@ -1272,7 +1272,7 @@
               <w:szCs w:val="22"/>
             </w:rPr>
           </w:pPr>
-          <w:hyperlink w:anchor="_Toc68459144" w:history="1">
+          <w:hyperlink w:anchor="_Toc68797585" w:history="1">
             <w:r>
               <w:rPr>
                 <w:rStyle w:val="a4"/>
@@ -1315,7 +1315,7 @@
                 <w:noProof/>
                 <w:webHidden/>
               </w:rPr>
-              <w:instrText xml:space="preserve"> PAGEREF _Toc68459144 \h </w:instrText>
+              <w:instrText xml:space="preserve"> PAGEREF _Toc68797585 \h </w:instrText>
             </w:r>
             <w:r>
               <w:rPr>
@@ -1356,7 +1356,7 @@
               <w:szCs w:val="22"/>
             </w:rPr>
           </w:pPr>
-          <w:hyperlink w:anchor="_Toc68459145" w:history="1">
+          <w:hyperlink w:anchor="_Toc68797586" w:history="1">
             <w:r>
               <w:rPr>
                 <w:rStyle w:val="a4"/>
@@ -1399,7 +1399,7 @@
                 <w:noProof/>
                 <w:webHidden/>
               </w:rPr>
-              <w:instrText xml:space="preserve"> PAGEREF _Toc68459145 \h </w:instrText>
+              <w:instrText xml:space="preserve"> PAGEREF _Toc68797586 \h </w:instrText>
             </w:r>
             <w:r>
               <w:rPr>
@@ -1444,7 +1444,7 @@
               <w:szCs w:val="22"/>
             </w:rPr>
           </w:pPr>
-          <w:hyperlink w:anchor="_Toc68459146" w:history="1">
+          <w:hyperlink w:anchor="_Toc68797587" w:history="1">
             <w:r>
               <w:rPr>
                 <w:rStyle w:val="a4"/>
@@ -1466,21 +1466,12 @@
                 <w:rStyle w:val="a4"/>
                 <w:noProof/>
               </w:rPr>
-              <w:t>Язык разметк</w:t>
-            </w:r>
-            <w:bookmarkStart w:id="0" w:name="_GoBack"/>
-            <w:bookmarkEnd w:id="0"/>
+              <w:t xml:space="preserve">Язык разметки </w:t>
+            </w:r>
             <w:r>
               <w:rPr>
                 <w:rStyle w:val="a4"/>
                 <w:noProof/>
-              </w:rPr>
-              <w:t xml:space="preserve">и </w:t>
-            </w:r>
-            <w:r>
-              <w:rPr>
-                <w:rStyle w:val="a4"/>
-                <w:noProof/>
                 <w:lang w:val="en-US"/>
               </w:rPr>
               <w:t>HTML</w:t>
@@ -1504,7 +1495,7 @@
                 <w:noProof/>
                 <w:webHidden/>
               </w:rPr>
-              <w:instrText xml:space="preserve"> PAGEREF _Toc68459146 \h </w:instrText>
+              <w:instrText xml:space="preserve"> PAGEREF _Toc68797587 \h </w:instrText>
             </w:r>
             <w:r>
               <w:rPr>
@@ -1549,7 +1540,7 @@
               <w:szCs w:val="22"/>
             </w:rPr>
           </w:pPr>
-          <w:hyperlink w:anchor="_Toc68459147" w:history="1">
+          <w:hyperlink w:anchor="_Toc68797588" w:history="1">
             <w:r>
               <w:rPr>
                 <w:rStyle w:val="a4"/>
@@ -1600,7 +1591,7 @@
                 <w:noProof/>
                 <w:webHidden/>
               </w:rPr>
-              <w:instrText xml:space="preserve"> PAGEREF _Toc68459147 \h </w:instrText>
+              <w:instrText xml:space="preserve"> PAGEREF _Toc68797588 \h </w:instrText>
             </w:r>
             <w:r>
               <w:rPr>
@@ -1645,7 +1636,7 @@
               <w:szCs w:val="22"/>
             </w:rPr>
           </w:pPr>
-          <w:hyperlink w:anchor="_Toc68459148" w:history="1">
+          <w:hyperlink w:anchor="_Toc68797589" w:history="1">
             <w:r>
               <w:rPr>
                 <w:rStyle w:val="a4"/>
@@ -1696,7 +1687,7 @@
                 <w:noProof/>
                 <w:webHidden/>
               </w:rPr>
-              <w:instrText xml:space="preserve"> PAGEREF _Toc68459148 \h </w:instrText>
+              <w:instrText xml:space="preserve"> PAGEREF _Toc68797589 \h </w:instrText>
             </w:r>
             <w:r>
               <w:rPr>
@@ -1741,7 +1732,7 @@
               <w:szCs w:val="22"/>
             </w:rPr>
           </w:pPr>
-          <w:hyperlink w:anchor="_Toc68459149" w:history="1">
+          <w:hyperlink w:anchor="_Toc68797590" w:history="1">
             <w:r>
               <w:rPr>
                 <w:rStyle w:val="a4"/>
@@ -1792,7 +1783,7 @@
                 <w:noProof/>
                 <w:webHidden/>
               </w:rPr>
-              <w:instrText xml:space="preserve"> PAGEREF _Toc68459149 \h </w:instrText>
+              <w:instrText xml:space="preserve"> PAGEREF _Toc68797590 \h </w:instrText>
             </w:r>
             <w:r>
               <w:rPr>
@@ -1837,7 +1828,7 @@
               <w:szCs w:val="22"/>
             </w:rPr>
           </w:pPr>
-          <w:hyperlink w:anchor="_Toc68459150" w:history="1">
+          <w:hyperlink w:anchor="_Toc68797591" w:history="1">
             <w:r>
               <w:rPr>
                 <w:rStyle w:val="a4"/>
@@ -1888,7 +1879,7 @@
                 <w:noProof/>
                 <w:webHidden/>
               </w:rPr>
-              <w:instrText xml:space="preserve"> PAGEREF _Toc68459150 \h </w:instrText>
+              <w:instrText xml:space="preserve"> PAGEREF _Toc68797591 \h </w:instrText>
             </w:r>
             <w:r>
               <w:rPr>
@@ -1929,13 +1920,21 @@
               <w:szCs w:val="22"/>
             </w:rPr>
           </w:pPr>
-          <w:hyperlink w:anchor="_Toc68459151" w:history="1">
+          <w:hyperlink w:anchor="_Toc68797592" w:history="1">
             <w:r>
               <w:rPr>
                 <w:rStyle w:val="a4"/>
                 <w:noProof/>
-              </w:rPr>
-              <w:t>Технико-экономическое обоснование</w:t>
+                <w:shd w:val="clear" w:color="auto" w:fill="FFFFFF"/>
+              </w:rPr>
+              <w:t>Технико-экономическое обоснование эффективности разработки и использования</w:t>
+            </w:r>
+            <w:r>
+              <w:rPr>
+                <w:rStyle w:val="a4"/>
+                <w:noProof/>
+              </w:rPr>
+              <w:t xml:space="preserve"> персонального менеджера</w:t>
             </w:r>
             <w:r>
               <w:rPr>
@@ -1956,7 +1955,7 @@
                 <w:noProof/>
                 <w:webHidden/>
               </w:rPr>
-              <w:instrText xml:space="preserve"> PAGEREF _Toc68459151 \h </w:instrText>
+              <w:instrText xml:space="preserve"> PAGEREF _Toc68797592 \h </w:instrText>
             </w:r>
             <w:r>
               <w:rPr>
@@ -2000,7 +1999,7 @@
               <w:szCs w:val="22"/>
             </w:rPr>
           </w:pPr>
-          <w:hyperlink w:anchor="_Toc68459152" w:history="1">
+          <w:hyperlink w:anchor="_Toc68797593" w:history="1">
             <w:r>
               <w:rPr>
                 <w:rStyle w:val="a4"/>
@@ -2027,7 +2026,7 @@
                 <w:noProof/>
                 <w:webHidden/>
               </w:rPr>
-              <w:instrText xml:space="preserve"> PAGEREF _Toc68459152 \h </w:instrText>
+              <w:instrText xml:space="preserve"> PAGEREF _Toc68797593 \h </w:instrText>
             </w:r>
             <w:r>
               <w:rPr>
@@ -2071,7 +2070,7 @@
               <w:szCs w:val="22"/>
             </w:rPr>
           </w:pPr>
-          <w:hyperlink w:anchor="_Toc68459153" w:history="1">
+          <w:hyperlink w:anchor="_Toc68797594" w:history="1">
             <w:r>
               <w:rPr>
                 <w:rStyle w:val="a4"/>
@@ -2098,7 +2097,7 @@
                 <w:noProof/>
                 <w:webHidden/>
               </w:rPr>
-              <w:instrText xml:space="preserve"> PAGEREF _Toc68459153 \h </w:instrText>
+              <w:instrText xml:space="preserve"> PAGEREF _Toc68797594 \h </w:instrText>
             </w:r>
             <w:r>
               <w:rPr>
@@ -2142,7 +2141,7 @@
               <w:szCs w:val="22"/>
             </w:rPr>
           </w:pPr>
-          <w:hyperlink w:anchor="_Toc68459154" w:history="1">
+          <w:hyperlink w:anchor="_Toc68797595" w:history="1">
             <w:r>
               <w:rPr>
                 <w:rStyle w:val="a4"/>
@@ -2169,7 +2168,7 @@
                 <w:noProof/>
                 <w:webHidden/>
               </w:rPr>
-              <w:instrText xml:space="preserve"> PAGEREF _Toc68459154 \h </w:instrText>
+              <w:instrText xml:space="preserve"> PAGEREF _Toc68797595 \h </w:instrText>
             </w:r>
             <w:r>
               <w:rPr>
@@ -2213,7 +2212,7 @@
               <w:szCs w:val="22"/>
             </w:rPr>
           </w:pPr>
-          <w:hyperlink w:anchor="_Toc68459155" w:history="1">
+          <w:hyperlink w:anchor="_Toc68797596" w:history="1">
             <w:r>
               <w:rPr>
                 <w:rStyle w:val="a4"/>
@@ -2240,7 +2239,7 @@
                 <w:noProof/>
                 <w:webHidden/>
               </w:rPr>
-              <w:instrText xml:space="preserve"> PAGEREF _Toc68459155 \h </w:instrText>
+              <w:instrText xml:space="preserve"> PAGEREF _Toc68797596 \h </w:instrText>
             </w:r>
             <w:r>
               <w:rPr>
@@ -2284,7 +2283,7 @@
               <w:szCs w:val="22"/>
             </w:rPr>
           </w:pPr>
-          <w:hyperlink w:anchor="_Toc68459156" w:history="1">
+          <w:hyperlink w:anchor="_Toc68797597" w:history="1">
             <w:r>
               <w:rPr>
                 <w:rStyle w:val="a4"/>
@@ -2311,7 +2310,7 @@
                 <w:noProof/>
                 <w:webHidden/>
               </w:rPr>
-              <w:instrText xml:space="preserve"> PAGEREF _Toc68459156 \h </w:instrText>
+              <w:instrText xml:space="preserve"> PAGEREF _Toc68797597 \h </w:instrText>
             </w:r>
             <w:r>
               <w:rPr>
@@ -2352,7 +2351,7 @@
               <w:szCs w:val="22"/>
             </w:rPr>
           </w:pPr>
-          <w:hyperlink w:anchor="_Toc68459157" w:history="1">
+          <w:hyperlink w:anchor="_Toc68797598" w:history="1">
             <w:r>
               <w:rPr>
                 <w:rStyle w:val="a4"/>
@@ -2395,7 +2394,7 @@
                 <w:noProof/>
                 <w:webHidden/>
               </w:rPr>
-              <w:instrText xml:space="preserve"> PAGEREF _Toc68459157 \h </w:instrText>
+              <w:instrText xml:space="preserve"> PAGEREF _Toc68797598 \h </w:instrText>
             </w:r>
             <w:r>
               <w:rPr>
@@ -2436,7 +2435,7 @@
               <w:szCs w:val="22"/>
             </w:rPr>
           </w:pPr>
-          <w:hyperlink w:anchor="_Toc68459158" w:history="1">
+          <w:hyperlink w:anchor="_Toc68797599" w:history="1">
             <w:r>
               <w:rPr>
                 <w:rStyle w:val="a4"/>
@@ -2479,7 +2478,7 @@
                 <w:noProof/>
                 <w:webHidden/>
               </w:rPr>
-              <w:instrText xml:space="preserve"> PAGEREF _Toc68459158 \h </w:instrText>
+              <w:instrText xml:space="preserve"> PAGEREF _Toc68797599 \h </w:instrText>
             </w:r>
             <w:r>
               <w:rPr>
@@ -2520,7 +2519,7 @@
               <w:szCs w:val="22"/>
             </w:rPr>
           </w:pPr>
-          <w:hyperlink w:anchor="_Toc68459159" w:history="1">
+          <w:hyperlink w:anchor="_Toc68797600" w:history="1">
             <w:r>
               <w:rPr>
                 <w:rStyle w:val="a4"/>
@@ -2547,7 +2546,7 @@
                 <w:noProof/>
                 <w:webHidden/>
               </w:rPr>
-              <w:instrText xml:space="preserve"> PAGEREF _Toc68459159 \h </w:instrText>
+              <w:instrText xml:space="preserve"> PAGEREF _Toc68797600 \h </w:instrText>
             </w:r>
             <w:r>
               <w:rPr>
@@ -2614,7 +2613,7 @@
         </w:rPr>
         <w:br w:type="page"/>
       </w:r>
-      <w:bookmarkStart w:id="1" w:name="_Toc68459137"/>
+      <w:bookmarkStart w:id="0" w:name="_Toc68797578"/>
       <w:r>
         <w:rPr>
           <w:rFonts w:ascii="Times New Roman" w:hAnsi="Times New Roman" w:cs="Times New Roman"/>
@@ -2624,7 +2623,7 @@
         <w:lastRenderedPageBreak/>
         <w:t>Введение</w:t>
       </w:r>
-      <w:bookmarkEnd w:id="1"/>
+      <w:bookmarkEnd w:id="0"/>
     </w:p>
     <w:p>
       <w:pPr>
@@ -2657,7 +2656,7 @@
           <w:szCs w:val="28"/>
         </w:rPr>
       </w:pPr>
-      <w:bookmarkStart w:id="2" w:name="_Toc68459138"/>
+      <w:bookmarkStart w:id="1" w:name="_Toc68797579"/>
       <w:r>
         <w:rPr>
           <w:rFonts w:ascii="Times New Roman" w:hAnsi="Times New Roman" w:cs="Times New Roman"/>
@@ -2675,7 +2674,7 @@
         </w:rPr>
         <w:t>. Постановка задачи.</w:t>
       </w:r>
-      <w:bookmarkEnd w:id="2"/>
+      <w:bookmarkEnd w:id="1"/>
     </w:p>
     <w:p>
       <w:pPr>
@@ -2691,7 +2690,7 @@
           <w:szCs w:val="28"/>
         </w:rPr>
       </w:pPr>
-      <w:bookmarkStart w:id="3" w:name="_Toc68459139"/>
+      <w:bookmarkStart w:id="2" w:name="_Toc68797580"/>
       <w:r>
         <w:rPr>
           <w:rFonts w:ascii="Times New Roman" w:hAnsi="Times New Roman" w:cs="Times New Roman"/>
@@ -2700,7 +2699,7 @@
         </w:rPr>
         <w:t>Менеджер финансов</w:t>
       </w:r>
-      <w:bookmarkEnd w:id="3"/>
+      <w:bookmarkEnd w:id="2"/>
     </w:p>
     <w:p>
       <w:pPr>
@@ -2716,7 +2715,7 @@
           <w:szCs w:val="28"/>
         </w:rPr>
       </w:pPr>
-      <w:bookmarkStart w:id="4" w:name="_Toc68459140"/>
+      <w:bookmarkStart w:id="3" w:name="_Toc68797581"/>
       <w:r>
         <w:rPr>
           <w:rFonts w:ascii="Times New Roman" w:hAnsi="Times New Roman" w:cs="Times New Roman"/>
@@ -2743,7 +2742,7 @@
         </w:rPr>
         <w:t>Feed</w:t>
       </w:r>
-      <w:bookmarkEnd w:id="4"/>
+      <w:bookmarkEnd w:id="3"/>
     </w:p>
     <w:p>
       <w:pPr>
@@ -2759,7 +2758,7 @@
           <w:szCs w:val="28"/>
         </w:rPr>
       </w:pPr>
-      <w:bookmarkStart w:id="5" w:name="_Toc68459141"/>
+      <w:bookmarkStart w:id="4" w:name="_Toc68797582"/>
       <w:r>
         <w:rPr>
           <w:rFonts w:ascii="Times New Roman" w:hAnsi="Times New Roman" w:cs="Times New Roman"/>
@@ -2768,7 +2767,7 @@
         </w:rPr>
         <w:t>Облачное хранение данных</w:t>
       </w:r>
-      <w:bookmarkEnd w:id="5"/>
+      <w:bookmarkEnd w:id="4"/>
     </w:p>
     <w:p>
       <w:pPr>
@@ -2784,7 +2783,7 @@
           <w:szCs w:val="28"/>
         </w:rPr>
       </w:pPr>
-      <w:bookmarkStart w:id="6" w:name="_Toc68459142"/>
+      <w:bookmarkStart w:id="5" w:name="_Toc68797583"/>
       <w:r>
         <w:rPr>
           <w:rFonts w:ascii="Times New Roman" w:hAnsi="Times New Roman" w:cs="Times New Roman"/>
@@ -2793,7 +2792,7 @@
         </w:rPr>
         <w:t>Обзор существующих аналогов</w:t>
       </w:r>
-      <w:bookmarkEnd w:id="6"/>
+      <w:bookmarkEnd w:id="5"/>
     </w:p>
     <w:p>
       <w:pPr>
@@ -2809,7 +2808,7 @@
           <w:szCs w:val="28"/>
         </w:rPr>
       </w:pPr>
-      <w:bookmarkStart w:id="7" w:name="_Toc68459143"/>
+      <w:bookmarkStart w:id="6" w:name="_Toc68797584"/>
       <w:r>
         <w:rPr>
           <w:rFonts w:ascii="Times New Roman" w:hAnsi="Times New Roman" w:cs="Times New Roman"/>
@@ -2818,7 +2817,7 @@
         </w:rPr>
         <w:t>Постановка задачи</w:t>
       </w:r>
-      <w:bookmarkEnd w:id="7"/>
+      <w:bookmarkEnd w:id="6"/>
     </w:p>
     <w:p>
       <w:pPr>
@@ -2834,7 +2833,7 @@
           <w:szCs w:val="28"/>
         </w:rPr>
       </w:pPr>
-      <w:bookmarkStart w:id="8" w:name="_Toc68459144"/>
+      <w:bookmarkStart w:id="7" w:name="_Toc68797585"/>
       <w:r>
         <w:rPr>
           <w:rFonts w:ascii="Times New Roman" w:hAnsi="Times New Roman" w:cs="Times New Roman"/>
@@ -2843,7 +2842,7 @@
         </w:rPr>
         <w:t>Перспективы развития программного средства</w:t>
       </w:r>
-      <w:bookmarkEnd w:id="8"/>
+      <w:bookmarkEnd w:id="7"/>
     </w:p>
     <w:p>
       <w:pPr>
@@ -2876,7 +2875,7 @@
           <w:szCs w:val="28"/>
         </w:rPr>
       </w:pPr>
-      <w:bookmarkStart w:id="9" w:name="_Toc68459145"/>
+      <w:bookmarkStart w:id="8" w:name="_Toc68797586"/>
       <w:r>
         <w:rPr>
           <w:rFonts w:ascii="Times New Roman" w:hAnsi="Times New Roman" w:cs="Times New Roman"/>
@@ -2886,7 +2885,7 @@
         <w:lastRenderedPageBreak/>
         <w:t>Используемые технологии</w:t>
       </w:r>
-      <w:bookmarkEnd w:id="9"/>
+      <w:bookmarkEnd w:id="8"/>
     </w:p>
     <w:p>
       <w:pPr>
@@ -2902,7 +2901,7 @@
           <w:szCs w:val="28"/>
         </w:rPr>
       </w:pPr>
-      <w:bookmarkStart w:id="10" w:name="_Toc68459146"/>
+      <w:bookmarkStart w:id="9" w:name="_Toc68797587"/>
       <w:r>
         <w:rPr>
           <w:rFonts w:ascii="Times New Roman" w:hAnsi="Times New Roman" w:cs="Times New Roman"/>
@@ -2920,7 +2919,7 @@
         </w:rPr>
         <w:t>HTML</w:t>
       </w:r>
-      <w:bookmarkEnd w:id="10"/>
+      <w:bookmarkEnd w:id="9"/>
     </w:p>
     <w:p>
       <w:pPr>
@@ -3005,17 +3004,7 @@
           <w:szCs w:val="28"/>
           <w:shd w:val="clear" w:color="auto" w:fill="FFFFFF"/>
         </w:rPr>
-        <w:t>) - это код, который используется для структурирования и отображения веб-страницы и её контента. Например, контент может быть структурирован внутри множества параграфов, маркированных списков или с использованием изображений и таблиц данных.</w:t>
-      </w:r>
-      <w:r>
-        <w:rPr>
-          <w:rFonts w:ascii="Times New Roman" w:hAnsi="Times New Roman" w:cs="Times New Roman"/>
-          <w:spacing w:val="-1"/>
-          <w:sz w:val="28"/>
-          <w:szCs w:val="28"/>
-          <w:shd w:val="clear" w:color="auto" w:fill="FFFFFF"/>
-        </w:rPr>
-        <w:t xml:space="preserve"> </w:t>
+        <w:t xml:space="preserve">) - это код, который используется для структурирования и отображения веб-страницы и её контента. Например, контент может быть структурирован внутри множества параграфов, маркированных списков или с использованием изображений и таблиц данных. </w:t>
       </w:r>
     </w:p>
     <w:p>
@@ -4128,20 +4117,8 @@
           <w:szCs w:val="28"/>
           <w:lang w:eastAsia="ru-RU"/>
         </w:rPr>
-        <w:t xml:space="preserve">: Это контент элемента, который в данном случае является просто </w:t>
-      </w:r>
-      <w:proofErr w:type="spellStart"/>
-      <w:r>
-        <w:rPr>
-          <w:rFonts w:ascii="Times New Roman" w:eastAsia="Times New Roman" w:hAnsi="Times New Roman" w:cs="Times New Roman"/>
-          <w:spacing w:val="-1"/>
-          <w:sz w:val="28"/>
-          <w:szCs w:val="28"/>
-          <w:lang w:eastAsia="ru-RU"/>
-        </w:rPr>
-        <w:t>текстом.</w:t>
-      </w:r>
-      <w:proofErr w:type="spellEnd"/>
+        <w:t>: Это контент элемента, который в данном случае является просто текстом.</w:t>
+      </w:r>
     </w:p>
     <w:p>
       <w:pPr>
@@ -4573,7 +4550,7 @@
           <w:szCs w:val="28"/>
         </w:rPr>
       </w:pPr>
-      <w:bookmarkStart w:id="11" w:name="_Toc68459147"/>
+      <w:bookmarkStart w:id="10" w:name="_Toc68797588"/>
       <w:r>
         <w:rPr>
           <w:rFonts w:ascii="Times New Roman" w:hAnsi="Times New Roman" w:cs="Times New Roman"/>
@@ -4591,7 +4568,7 @@
         </w:rPr>
         <w:t>CSS</w:t>
       </w:r>
-      <w:bookmarkEnd w:id="11"/>
+      <w:bookmarkEnd w:id="10"/>
     </w:p>
     <w:p>
       <w:pPr>
@@ -5143,7 +5120,7 @@
           <w:szCs w:val="28"/>
         </w:rPr>
       </w:pPr>
-      <w:bookmarkStart w:id="12" w:name="_Toc68459148"/>
+      <w:bookmarkStart w:id="11" w:name="_Toc68797589"/>
       <w:r>
         <w:rPr>
           <w:rFonts w:ascii="Times New Roman" w:hAnsi="Times New Roman" w:cs="Times New Roman"/>
@@ -5162,7 +5139,7 @@
         </w:rPr>
         <w:t>JavaScript</w:t>
       </w:r>
-      <w:bookmarkEnd w:id="12"/>
+      <w:bookmarkEnd w:id="11"/>
     </w:p>
     <w:p>
       <w:pPr>
@@ -5247,15 +5224,7 @@
           <w:sz w:val="28"/>
           <w:szCs w:val="28"/>
         </w:rPr>
-        <w:t xml:space="preserve"> </w:t>
-      </w:r>
-      <w:r>
-        <w:rPr>
-          <w:spacing w:val="-1"/>
-          <w:sz w:val="28"/>
-          <w:szCs w:val="28"/>
-        </w:rPr>
-        <w:t>сайт (например: игры, отклик при нажатии кнопок или при вводе данных в формы, динамические стили, анимация)</w:t>
+        <w:t xml:space="preserve"> сайт (например: игры, отклик при нажатии кнопок или при вводе данных в формы, динамические стили, анимация)</w:t>
       </w:r>
       <w:r>
         <w:rPr>
@@ -6361,7 +6330,7 @@
           <w:szCs w:val="28"/>
         </w:rPr>
       </w:pPr>
-      <w:bookmarkStart w:id="13" w:name="_Toc68459149"/>
+      <w:bookmarkStart w:id="12" w:name="_Toc68797590"/>
       <w:r>
         <w:rPr>
           <w:rFonts w:ascii="Times New Roman" w:hAnsi="Times New Roman" w:cs="Times New Roman"/>
@@ -6379,7 +6348,7 @@
         </w:rPr>
         <w:t>Node.js</w:t>
       </w:r>
-      <w:bookmarkEnd w:id="13"/>
+      <w:bookmarkEnd w:id="12"/>
     </w:p>
     <w:p>
       <w:pPr>
@@ -7017,69 +6986,39 @@
         </w:rPr>
         <w:t>Как отмечалось выше, Node.js применяется для </w:t>
       </w:r>
-      <w:proofErr w:type="spellStart"/>
-      <w:r>
-        <w:rPr>
-          <w:color w:val="212529"/>
-          <w:sz w:val="28"/>
-          <w:szCs w:val="28"/>
-        </w:rPr>
-        <w:fldChar w:fldCharType="begin"/>
-      </w:r>
-      <w:r>
-        <w:rPr>
-          <w:color w:val="212529"/>
-          <w:sz w:val="28"/>
-          <w:szCs w:val="28"/>
-        </w:rPr>
-        <w:instrText xml:space="preserve"> HYPERLINK "https://ru.hexlet.io/professions/backend" \t "_blank" </w:instrText>
-      </w:r>
-      <w:r>
-        <w:rPr>
-          <w:color w:val="212529"/>
-          <w:sz w:val="28"/>
-          <w:szCs w:val="28"/>
-        </w:rPr>
-        <w:fldChar w:fldCharType="separate"/>
-      </w:r>
-      <w:r>
-        <w:rPr>
-          <w:rStyle w:val="a4"/>
-          <w:color w:val="34495E"/>
-          <w:sz w:val="28"/>
-          <w:szCs w:val="28"/>
-        </w:rPr>
-        <w:t>бэкенд</w:t>
-      </w:r>
-      <w:proofErr w:type="spellEnd"/>
-      <w:r>
-        <w:rPr>
-          <w:rStyle w:val="a4"/>
-          <w:color w:val="34495E"/>
-          <w:sz w:val="28"/>
-          <w:szCs w:val="28"/>
-        </w:rPr>
-        <w:t xml:space="preserve">-разработки на </w:t>
-      </w:r>
-      <w:proofErr w:type="spellStart"/>
-      <w:r>
-        <w:rPr>
-          <w:rStyle w:val="a4"/>
-          <w:color w:val="34495E"/>
-          <w:sz w:val="28"/>
-          <w:szCs w:val="28"/>
-        </w:rPr>
-        <w:t>JavaScript</w:t>
-      </w:r>
-      <w:proofErr w:type="spellEnd"/>
-      <w:r>
-        <w:rPr>
-          <w:color w:val="212529"/>
-          <w:sz w:val="28"/>
-          <w:szCs w:val="28"/>
-        </w:rPr>
-        <w:fldChar w:fldCharType="end"/>
-      </w:r>
+      <w:hyperlink r:id="rId17" w:tgtFrame="_blank" w:history="1">
+        <w:proofErr w:type="spellStart"/>
+        <w:r>
+          <w:rPr>
+            <w:rStyle w:val="a4"/>
+            <w:color w:val="34495E"/>
+            <w:sz w:val="28"/>
+            <w:szCs w:val="28"/>
+          </w:rPr>
+          <w:t>бэкенд</w:t>
+        </w:r>
+        <w:proofErr w:type="spellEnd"/>
+        <w:r>
+          <w:rPr>
+            <w:rStyle w:val="a4"/>
+            <w:color w:val="34495E"/>
+            <w:sz w:val="28"/>
+            <w:szCs w:val="28"/>
+          </w:rPr>
+          <w:t xml:space="preserve">-разработки на </w:t>
+        </w:r>
+        <w:proofErr w:type="spellStart"/>
+        <w:r>
+          <w:rPr>
+            <w:rStyle w:val="a4"/>
+            <w:color w:val="34495E"/>
+            <w:sz w:val="28"/>
+            <w:szCs w:val="28"/>
+          </w:rPr>
+          <w:t>JavaScript</w:t>
+        </w:r>
+        <w:proofErr w:type="spellEnd"/>
+      </w:hyperlink>
       <w:r>
         <w:rPr>
           <w:color w:val="212529"/>
@@ -7710,7 +7649,7 @@
           <w:szCs w:val="28"/>
         </w:rPr>
       </w:pPr>
-      <w:bookmarkStart w:id="14" w:name="_Toc68459150"/>
+      <w:bookmarkStart w:id="13" w:name="_Toc68797591"/>
       <w:r>
         <w:rPr>
           <w:rFonts w:ascii="Times New Roman" w:hAnsi="Times New Roman" w:cs="Times New Roman"/>
@@ -7728,756 +7667,774 @@
         </w:rPr>
         <w:t>Firebase</w:t>
       </w:r>
+      <w:bookmarkEnd w:id="13"/>
+    </w:p>
+    <w:p>
+      <w:pPr>
+        <w:ind w:firstLine="360"/>
+        <w:rPr>
+          <w:rFonts w:ascii="Times New Roman" w:hAnsi="Times New Roman" w:cs="Times New Roman"/>
+          <w:sz w:val="28"/>
+          <w:szCs w:val="28"/>
+        </w:rPr>
+      </w:pPr>
+      <w:proofErr w:type="spellStart"/>
+      <w:r>
+        <w:rPr>
+          <w:rFonts w:ascii="Times New Roman" w:hAnsi="Times New Roman" w:cs="Times New Roman"/>
+          <w:sz w:val="28"/>
+          <w:szCs w:val="28"/>
+        </w:rPr>
+        <w:t>Firebase</w:t>
+      </w:r>
+      <w:proofErr w:type="spellEnd"/>
+      <w:r>
+        <w:rPr>
+          <w:rFonts w:ascii="Times New Roman" w:hAnsi="Times New Roman" w:cs="Times New Roman"/>
+          <w:sz w:val="28"/>
+          <w:szCs w:val="28"/>
+        </w:rPr>
+        <w:t xml:space="preserve"> – это платформа разработки мобильных приложений с огромным функционалом. Начиналась она как </w:t>
+      </w:r>
+      <w:proofErr w:type="spellStart"/>
+      <w:r>
+        <w:rPr>
+          <w:rFonts w:ascii="Times New Roman" w:hAnsi="Times New Roman" w:cs="Times New Roman"/>
+          <w:sz w:val="28"/>
+          <w:szCs w:val="28"/>
+        </w:rPr>
+        <w:t>стартап</w:t>
+      </w:r>
+      <w:proofErr w:type="spellEnd"/>
+      <w:r>
+        <w:rPr>
+          <w:rFonts w:ascii="Times New Roman" w:hAnsi="Times New Roman" w:cs="Times New Roman"/>
+          <w:sz w:val="28"/>
+          <w:szCs w:val="28"/>
+        </w:rPr>
+        <w:t xml:space="preserve">, а сегодня ее используют при разработке лучших кроссплатформенных приложений. Главное достоинство платформы в том, что она позволяет разработчику не отвлекаться на создание </w:t>
+      </w:r>
+      <w:proofErr w:type="spellStart"/>
+      <w:r>
+        <w:rPr>
+          <w:rFonts w:ascii="Times New Roman" w:hAnsi="Times New Roman" w:cs="Times New Roman"/>
+          <w:sz w:val="28"/>
+          <w:szCs w:val="28"/>
+        </w:rPr>
+        <w:t>бэкенда</w:t>
+      </w:r>
+      <w:proofErr w:type="spellEnd"/>
+      <w:r>
+        <w:rPr>
+          <w:rFonts w:ascii="Times New Roman" w:hAnsi="Times New Roman" w:cs="Times New Roman"/>
+          <w:sz w:val="28"/>
+          <w:szCs w:val="28"/>
+        </w:rPr>
+        <w:t>, то есть скрытой от пользователя программной части проекта, например, серверного кода. И это упрощает и ускоряет создание мобильных приложений, дает возможность полностью сосредоточиться именно на UX/UI, то есть, на пользовательском интерфейсе и опыте.</w:t>
+      </w:r>
+    </w:p>
+    <w:p>
+      <w:pPr>
+        <w:ind w:firstLine="360"/>
+        <w:rPr>
+          <w:rFonts w:ascii="Times New Roman" w:hAnsi="Times New Roman" w:cs="Times New Roman"/>
+          <w:sz w:val="28"/>
+          <w:szCs w:val="28"/>
+        </w:rPr>
+      </w:pPr>
+      <w:proofErr w:type="spellStart"/>
+      <w:r>
+        <w:rPr>
+          <w:rFonts w:ascii="Times New Roman" w:hAnsi="Times New Roman" w:cs="Times New Roman"/>
+          <w:sz w:val="28"/>
+          <w:szCs w:val="28"/>
+        </w:rPr>
+        <w:t>Firebase</w:t>
+      </w:r>
+      <w:proofErr w:type="spellEnd"/>
+      <w:r>
+        <w:rPr>
+          <w:rFonts w:ascii="Times New Roman" w:hAnsi="Times New Roman" w:cs="Times New Roman"/>
+          <w:sz w:val="28"/>
+          <w:szCs w:val="28"/>
+        </w:rPr>
+        <w:t xml:space="preserve"> – это одно из </w:t>
+      </w:r>
+      <w:proofErr w:type="spellStart"/>
+      <w:r>
+        <w:rPr>
+          <w:rFonts w:ascii="Times New Roman" w:hAnsi="Times New Roman" w:cs="Times New Roman"/>
+          <w:sz w:val="28"/>
+          <w:szCs w:val="28"/>
+        </w:rPr>
+        <w:t>BaaS</w:t>
+      </w:r>
+      <w:proofErr w:type="spellEnd"/>
+      <w:r>
+        <w:rPr>
+          <w:rFonts w:ascii="Times New Roman" w:hAnsi="Times New Roman" w:cs="Times New Roman"/>
+          <w:sz w:val="28"/>
+          <w:szCs w:val="28"/>
+        </w:rPr>
+        <w:t>-решений (</w:t>
+      </w:r>
+      <w:proofErr w:type="spellStart"/>
+      <w:r>
+        <w:rPr>
+          <w:rFonts w:ascii="Times New Roman" w:hAnsi="Times New Roman" w:cs="Times New Roman"/>
+          <w:sz w:val="28"/>
+          <w:szCs w:val="28"/>
+        </w:rPr>
+        <w:t>Backend</w:t>
+      </w:r>
+      <w:proofErr w:type="spellEnd"/>
+      <w:r>
+        <w:rPr>
+          <w:rFonts w:ascii="Times New Roman" w:hAnsi="Times New Roman" w:cs="Times New Roman"/>
+          <w:sz w:val="28"/>
+          <w:szCs w:val="28"/>
+        </w:rPr>
+        <w:t xml:space="preserve"> </w:t>
+      </w:r>
+      <w:proofErr w:type="spellStart"/>
+      <w:r>
+        <w:rPr>
+          <w:rFonts w:ascii="Times New Roman" w:hAnsi="Times New Roman" w:cs="Times New Roman"/>
+          <w:sz w:val="28"/>
+          <w:szCs w:val="28"/>
+        </w:rPr>
+        <w:t>as</w:t>
+      </w:r>
+      <w:proofErr w:type="spellEnd"/>
+      <w:r>
+        <w:rPr>
+          <w:rFonts w:ascii="Times New Roman" w:hAnsi="Times New Roman" w:cs="Times New Roman"/>
+          <w:sz w:val="28"/>
+          <w:szCs w:val="28"/>
+        </w:rPr>
+        <w:t xml:space="preserve"> a </w:t>
+      </w:r>
+      <w:proofErr w:type="spellStart"/>
+      <w:r>
+        <w:rPr>
+          <w:rFonts w:ascii="Times New Roman" w:hAnsi="Times New Roman" w:cs="Times New Roman"/>
+          <w:sz w:val="28"/>
+          <w:szCs w:val="28"/>
+        </w:rPr>
+        <w:t>Service</w:t>
+      </w:r>
+      <w:proofErr w:type="spellEnd"/>
+      <w:r>
+        <w:rPr>
+          <w:rFonts w:ascii="Times New Roman" w:hAnsi="Times New Roman" w:cs="Times New Roman"/>
+          <w:sz w:val="28"/>
+          <w:szCs w:val="28"/>
+        </w:rPr>
+        <w:t>), которое дает разработчику массу возможностей.</w:t>
+      </w:r>
+    </w:p>
+    <w:p>
+      <w:pPr>
+        <w:ind w:firstLine="360"/>
+        <w:rPr>
+          <w:rFonts w:ascii="Times New Roman" w:hAnsi="Times New Roman" w:cs="Times New Roman"/>
+          <w:sz w:val="28"/>
+          <w:szCs w:val="28"/>
+        </w:rPr>
+      </w:pPr>
+      <w:r>
+        <w:rPr>
+          <w:rFonts w:ascii="Times New Roman" w:hAnsi="Times New Roman" w:cs="Times New Roman"/>
+          <w:sz w:val="28"/>
+          <w:szCs w:val="28"/>
+        </w:rPr>
+        <w:t xml:space="preserve">Это и сервер, и база данных, и хостинг, и аутентификация в одной платформе. Так, </w:t>
+      </w:r>
+      <w:proofErr w:type="spellStart"/>
+      <w:r>
+        <w:rPr>
+          <w:rFonts w:ascii="Times New Roman" w:hAnsi="Times New Roman" w:cs="Times New Roman"/>
+          <w:sz w:val="28"/>
+          <w:szCs w:val="28"/>
+        </w:rPr>
+        <w:t>Firebase</w:t>
+      </w:r>
+      <w:proofErr w:type="spellEnd"/>
+      <w:r>
+        <w:rPr>
+          <w:rFonts w:ascii="Times New Roman" w:hAnsi="Times New Roman" w:cs="Times New Roman"/>
+          <w:sz w:val="28"/>
+          <w:szCs w:val="28"/>
+        </w:rPr>
+        <w:t xml:space="preserve"> </w:t>
+      </w:r>
+      <w:proofErr w:type="spellStart"/>
+      <w:r>
+        <w:rPr>
+          <w:rFonts w:ascii="Times New Roman" w:hAnsi="Times New Roman" w:cs="Times New Roman"/>
+          <w:sz w:val="28"/>
+          <w:szCs w:val="28"/>
+        </w:rPr>
+        <w:t>Realtime</w:t>
+      </w:r>
+      <w:proofErr w:type="spellEnd"/>
+      <w:r>
+        <w:rPr>
+          <w:rFonts w:ascii="Times New Roman" w:hAnsi="Times New Roman" w:cs="Times New Roman"/>
+          <w:sz w:val="28"/>
+          <w:szCs w:val="28"/>
+        </w:rPr>
+        <w:t xml:space="preserve"> </w:t>
+      </w:r>
+      <w:proofErr w:type="spellStart"/>
+      <w:r>
+        <w:rPr>
+          <w:rFonts w:ascii="Times New Roman" w:hAnsi="Times New Roman" w:cs="Times New Roman"/>
+          <w:sz w:val="28"/>
+          <w:szCs w:val="28"/>
+        </w:rPr>
+        <w:t>Database</w:t>
+      </w:r>
+      <w:proofErr w:type="spellEnd"/>
+      <w:r>
+        <w:rPr>
+          <w:rFonts w:ascii="Times New Roman" w:hAnsi="Times New Roman" w:cs="Times New Roman"/>
+          <w:sz w:val="28"/>
+          <w:szCs w:val="28"/>
+        </w:rPr>
+        <w:t xml:space="preserve"> предоставляет разработчикам API, который синхронизирует данные приложения между клиентами и хранит их в облачном хранилище.</w:t>
+      </w:r>
+    </w:p>
+    <w:p>
+      <w:pPr>
+        <w:ind w:firstLine="360"/>
+        <w:rPr>
+          <w:rFonts w:ascii="Times New Roman" w:hAnsi="Times New Roman" w:cs="Times New Roman"/>
+          <w:sz w:val="28"/>
+          <w:szCs w:val="28"/>
+        </w:rPr>
+      </w:pPr>
+      <w:r>
+        <w:rPr>
+          <w:rFonts w:ascii="Times New Roman" w:hAnsi="Times New Roman" w:cs="Times New Roman"/>
+          <w:sz w:val="28"/>
+          <w:szCs w:val="28"/>
+        </w:rPr>
+        <w:t xml:space="preserve">Приложение подключается к базе данных через </w:t>
+      </w:r>
+      <w:proofErr w:type="spellStart"/>
+      <w:r>
+        <w:rPr>
+          <w:rFonts w:ascii="Times New Roman" w:hAnsi="Times New Roman" w:cs="Times New Roman"/>
+          <w:sz w:val="28"/>
+          <w:szCs w:val="28"/>
+        </w:rPr>
+        <w:t>WebSocket</w:t>
+      </w:r>
+      <w:proofErr w:type="spellEnd"/>
+      <w:r>
+        <w:rPr>
+          <w:rFonts w:ascii="Times New Roman" w:hAnsi="Times New Roman" w:cs="Times New Roman"/>
+          <w:sz w:val="28"/>
+          <w:szCs w:val="28"/>
+        </w:rPr>
+        <w:t>, который отвечает за синхронизацию данных в течение всего сеанса.</w:t>
+      </w:r>
+    </w:p>
+    <w:p>
+      <w:pPr>
+        <w:ind w:firstLine="360"/>
+        <w:rPr>
+          <w:rFonts w:ascii="Times New Roman" w:hAnsi="Times New Roman" w:cs="Times New Roman"/>
+          <w:sz w:val="28"/>
+          <w:szCs w:val="28"/>
+        </w:rPr>
+      </w:pPr>
+      <w:r>
+        <w:rPr>
+          <w:rFonts w:ascii="Times New Roman" w:hAnsi="Times New Roman" w:cs="Times New Roman"/>
+          <w:sz w:val="28"/>
+          <w:szCs w:val="28"/>
+        </w:rPr>
+        <w:t xml:space="preserve">Также </w:t>
+      </w:r>
+      <w:proofErr w:type="spellStart"/>
+      <w:r>
+        <w:rPr>
+          <w:rFonts w:ascii="Times New Roman" w:hAnsi="Times New Roman" w:cs="Times New Roman"/>
+          <w:sz w:val="28"/>
+          <w:szCs w:val="28"/>
+        </w:rPr>
+        <w:t>Firebase</w:t>
+      </w:r>
+      <w:proofErr w:type="spellEnd"/>
+      <w:r>
+        <w:rPr>
+          <w:rFonts w:ascii="Times New Roman" w:hAnsi="Times New Roman" w:cs="Times New Roman"/>
+          <w:sz w:val="28"/>
+          <w:szCs w:val="28"/>
+        </w:rPr>
+        <w:t xml:space="preserve"> выступает в качестве хранилища файлов. </w:t>
+      </w:r>
+      <w:proofErr w:type="spellStart"/>
+      <w:r>
+        <w:rPr>
+          <w:rFonts w:ascii="Times New Roman" w:hAnsi="Times New Roman" w:cs="Times New Roman"/>
+          <w:sz w:val="28"/>
+          <w:szCs w:val="28"/>
+        </w:rPr>
+        <w:t>Firebase</w:t>
+      </w:r>
+      <w:proofErr w:type="spellEnd"/>
+      <w:r>
+        <w:rPr>
+          <w:rFonts w:ascii="Times New Roman" w:hAnsi="Times New Roman" w:cs="Times New Roman"/>
+          <w:sz w:val="28"/>
+          <w:szCs w:val="28"/>
+        </w:rPr>
+        <w:t xml:space="preserve"> </w:t>
+      </w:r>
+      <w:proofErr w:type="spellStart"/>
+      <w:r>
+        <w:rPr>
+          <w:rFonts w:ascii="Times New Roman" w:hAnsi="Times New Roman" w:cs="Times New Roman"/>
+          <w:sz w:val="28"/>
+          <w:szCs w:val="28"/>
+        </w:rPr>
+        <w:t>Storage</w:t>
+      </w:r>
+      <w:proofErr w:type="spellEnd"/>
+      <w:r>
+        <w:rPr>
+          <w:rFonts w:ascii="Times New Roman" w:hAnsi="Times New Roman" w:cs="Times New Roman"/>
+          <w:sz w:val="28"/>
+          <w:szCs w:val="28"/>
+        </w:rPr>
+        <w:t xml:space="preserve"> обеспечивает надежную загрузку и выгрузку файлов для приложения. Облачное хранение файлов видео, аудио или любого другого типа поддерживается </w:t>
+      </w:r>
+      <w:proofErr w:type="spellStart"/>
+      <w:r>
+        <w:rPr>
+          <w:rFonts w:ascii="Times New Roman" w:hAnsi="Times New Roman" w:cs="Times New Roman"/>
+          <w:sz w:val="28"/>
+          <w:szCs w:val="28"/>
+        </w:rPr>
+        <w:t>Google</w:t>
+      </w:r>
+      <w:proofErr w:type="spellEnd"/>
+      <w:r>
+        <w:rPr>
+          <w:rFonts w:ascii="Times New Roman" w:hAnsi="Times New Roman" w:cs="Times New Roman"/>
+          <w:sz w:val="28"/>
+          <w:szCs w:val="28"/>
+        </w:rPr>
+        <w:t xml:space="preserve"> </w:t>
+      </w:r>
+      <w:proofErr w:type="spellStart"/>
+      <w:r>
+        <w:rPr>
+          <w:rFonts w:ascii="Times New Roman" w:hAnsi="Times New Roman" w:cs="Times New Roman"/>
+          <w:sz w:val="28"/>
+          <w:szCs w:val="28"/>
+        </w:rPr>
+        <w:t>Cloud</w:t>
+      </w:r>
+      <w:proofErr w:type="spellEnd"/>
+      <w:r>
+        <w:rPr>
+          <w:rFonts w:ascii="Times New Roman" w:hAnsi="Times New Roman" w:cs="Times New Roman"/>
+          <w:sz w:val="28"/>
+          <w:szCs w:val="28"/>
+        </w:rPr>
+        <w:t xml:space="preserve"> </w:t>
+      </w:r>
+      <w:proofErr w:type="spellStart"/>
+      <w:r>
+        <w:rPr>
+          <w:rFonts w:ascii="Times New Roman" w:hAnsi="Times New Roman" w:cs="Times New Roman"/>
+          <w:sz w:val="28"/>
+          <w:szCs w:val="28"/>
+        </w:rPr>
+        <w:t>Storage</w:t>
+      </w:r>
+      <w:proofErr w:type="spellEnd"/>
+      <w:r>
+        <w:rPr>
+          <w:rFonts w:ascii="Times New Roman" w:hAnsi="Times New Roman" w:cs="Times New Roman"/>
+          <w:sz w:val="28"/>
+          <w:szCs w:val="28"/>
+        </w:rPr>
+        <w:t>. Содержимое облачного хранилища надежно защищено собственной системой безопасности.</w:t>
+      </w:r>
+    </w:p>
+    <w:p>
+      <w:pPr>
+        <w:ind w:firstLine="360"/>
+        <w:rPr>
+          <w:rFonts w:ascii="Times New Roman" w:hAnsi="Times New Roman" w:cs="Times New Roman"/>
+          <w:sz w:val="28"/>
+          <w:szCs w:val="28"/>
+        </w:rPr>
+      </w:pPr>
+      <w:r>
+        <w:rPr>
+          <w:rFonts w:ascii="Times New Roman" w:hAnsi="Times New Roman" w:cs="Times New Roman"/>
+          <w:sz w:val="28"/>
+          <w:szCs w:val="28"/>
+        </w:rPr>
+        <w:t xml:space="preserve">Создавать систему аутентификации каждый раз с нуля довольно </w:t>
+      </w:r>
+      <w:proofErr w:type="spellStart"/>
+      <w:r>
+        <w:rPr>
+          <w:rFonts w:ascii="Times New Roman" w:hAnsi="Times New Roman" w:cs="Times New Roman"/>
+          <w:sz w:val="28"/>
+          <w:szCs w:val="28"/>
+        </w:rPr>
+        <w:t>затратно</w:t>
+      </w:r>
+      <w:proofErr w:type="spellEnd"/>
+      <w:r>
+        <w:rPr>
+          <w:rFonts w:ascii="Times New Roman" w:hAnsi="Times New Roman" w:cs="Times New Roman"/>
+          <w:sz w:val="28"/>
+          <w:szCs w:val="28"/>
+        </w:rPr>
+        <w:t xml:space="preserve">, причем затраты эти чаще всего не оправданы. Справится с большинством вызовов позволяет система аутентификации </w:t>
+      </w:r>
+      <w:proofErr w:type="spellStart"/>
+      <w:r>
+        <w:rPr>
+          <w:rFonts w:ascii="Times New Roman" w:hAnsi="Times New Roman" w:cs="Times New Roman"/>
+          <w:sz w:val="28"/>
+          <w:szCs w:val="28"/>
+        </w:rPr>
+        <w:t>Firebase</w:t>
+      </w:r>
+      <w:proofErr w:type="spellEnd"/>
+      <w:r>
+        <w:rPr>
+          <w:rFonts w:ascii="Times New Roman" w:hAnsi="Times New Roman" w:cs="Times New Roman"/>
+          <w:sz w:val="28"/>
+          <w:szCs w:val="28"/>
+        </w:rPr>
+        <w:t xml:space="preserve"> </w:t>
+      </w:r>
+      <w:proofErr w:type="spellStart"/>
+      <w:r>
+        <w:rPr>
+          <w:rFonts w:ascii="Times New Roman" w:hAnsi="Times New Roman" w:cs="Times New Roman"/>
+          <w:sz w:val="28"/>
+          <w:szCs w:val="28"/>
+        </w:rPr>
+        <w:t>Auth</w:t>
+      </w:r>
+      <w:proofErr w:type="spellEnd"/>
+      <w:r>
+        <w:rPr>
+          <w:rFonts w:ascii="Times New Roman" w:hAnsi="Times New Roman" w:cs="Times New Roman"/>
+          <w:sz w:val="28"/>
+          <w:szCs w:val="28"/>
+        </w:rPr>
+        <w:t xml:space="preserve">, в которой возможна аутентификация пользователя приложения по паролю и электронной почте. Поддерживает </w:t>
+      </w:r>
+      <w:proofErr w:type="spellStart"/>
+      <w:r>
+        <w:rPr>
+          <w:rFonts w:ascii="Times New Roman" w:hAnsi="Times New Roman" w:cs="Times New Roman"/>
+          <w:sz w:val="28"/>
+          <w:szCs w:val="28"/>
+        </w:rPr>
+        <w:t>Firebase</w:t>
+      </w:r>
+      <w:proofErr w:type="spellEnd"/>
+      <w:r>
+        <w:rPr>
+          <w:rFonts w:ascii="Times New Roman" w:hAnsi="Times New Roman" w:cs="Times New Roman"/>
+          <w:sz w:val="28"/>
+          <w:szCs w:val="28"/>
+        </w:rPr>
+        <w:t xml:space="preserve"> </w:t>
+      </w:r>
+      <w:proofErr w:type="spellStart"/>
+      <w:r>
+        <w:rPr>
+          <w:rFonts w:ascii="Times New Roman" w:hAnsi="Times New Roman" w:cs="Times New Roman"/>
+          <w:sz w:val="28"/>
+          <w:szCs w:val="28"/>
+        </w:rPr>
+        <w:t>Auth</w:t>
+      </w:r>
+      <w:proofErr w:type="spellEnd"/>
+      <w:r>
+        <w:rPr>
+          <w:rFonts w:ascii="Times New Roman" w:hAnsi="Times New Roman" w:cs="Times New Roman"/>
+          <w:sz w:val="28"/>
+          <w:szCs w:val="28"/>
+        </w:rPr>
+        <w:t xml:space="preserve"> также открытый протокол авторизации </w:t>
+      </w:r>
+      <w:proofErr w:type="spellStart"/>
+      <w:r>
+        <w:rPr>
+          <w:rFonts w:ascii="Times New Roman" w:hAnsi="Times New Roman" w:cs="Times New Roman"/>
+          <w:sz w:val="28"/>
+          <w:szCs w:val="28"/>
+        </w:rPr>
+        <w:t>OAuth</w:t>
+      </w:r>
+      <w:proofErr w:type="spellEnd"/>
+      <w:r>
+        <w:rPr>
+          <w:rFonts w:ascii="Times New Roman" w:hAnsi="Times New Roman" w:cs="Times New Roman"/>
+          <w:sz w:val="28"/>
+          <w:szCs w:val="28"/>
+        </w:rPr>
+        <w:t xml:space="preserve"> 2.0, используемый </w:t>
+      </w:r>
+      <w:proofErr w:type="spellStart"/>
+      <w:r>
+        <w:rPr>
+          <w:rFonts w:ascii="Times New Roman" w:hAnsi="Times New Roman" w:cs="Times New Roman"/>
+          <w:sz w:val="28"/>
+          <w:szCs w:val="28"/>
+        </w:rPr>
+        <w:t>Google</w:t>
+      </w:r>
+      <w:proofErr w:type="spellEnd"/>
+      <w:r>
+        <w:rPr>
+          <w:rFonts w:ascii="Times New Roman" w:hAnsi="Times New Roman" w:cs="Times New Roman"/>
+          <w:sz w:val="28"/>
+          <w:szCs w:val="28"/>
+        </w:rPr>
+        <w:t xml:space="preserve">, </w:t>
+      </w:r>
+      <w:proofErr w:type="spellStart"/>
+      <w:r>
+        <w:rPr>
+          <w:rFonts w:ascii="Times New Roman" w:hAnsi="Times New Roman" w:cs="Times New Roman"/>
+          <w:sz w:val="28"/>
+          <w:szCs w:val="28"/>
+        </w:rPr>
+        <w:t>Twitter</w:t>
+      </w:r>
+      <w:proofErr w:type="spellEnd"/>
+      <w:r>
+        <w:rPr>
+          <w:rFonts w:ascii="Times New Roman" w:hAnsi="Times New Roman" w:cs="Times New Roman"/>
+          <w:sz w:val="28"/>
+          <w:szCs w:val="28"/>
+        </w:rPr>
+        <w:t xml:space="preserve">, </w:t>
+      </w:r>
+      <w:proofErr w:type="spellStart"/>
+      <w:r>
+        <w:rPr>
+          <w:rFonts w:ascii="Times New Roman" w:hAnsi="Times New Roman" w:cs="Times New Roman"/>
+          <w:sz w:val="28"/>
+          <w:szCs w:val="28"/>
+        </w:rPr>
+        <w:t>Facebook</w:t>
+      </w:r>
+      <w:proofErr w:type="spellEnd"/>
+      <w:r>
+        <w:rPr>
+          <w:rFonts w:ascii="Times New Roman" w:hAnsi="Times New Roman" w:cs="Times New Roman"/>
+          <w:sz w:val="28"/>
+          <w:szCs w:val="28"/>
+        </w:rPr>
+        <w:t xml:space="preserve">. Система аутентификации </w:t>
+      </w:r>
+      <w:proofErr w:type="spellStart"/>
+      <w:r>
+        <w:rPr>
+          <w:rFonts w:ascii="Times New Roman" w:hAnsi="Times New Roman" w:cs="Times New Roman"/>
+          <w:sz w:val="28"/>
+          <w:szCs w:val="28"/>
+        </w:rPr>
+        <w:t>Firebase</w:t>
+      </w:r>
+      <w:proofErr w:type="spellEnd"/>
+      <w:r>
+        <w:rPr>
+          <w:rFonts w:ascii="Times New Roman" w:hAnsi="Times New Roman" w:cs="Times New Roman"/>
+          <w:sz w:val="28"/>
+          <w:szCs w:val="28"/>
+        </w:rPr>
+        <w:t xml:space="preserve"> интегрируется непосредственно в базу данных.</w:t>
+      </w:r>
+    </w:p>
+    <w:p>
+      <w:pPr>
+        <w:ind w:firstLine="360"/>
+        <w:rPr>
+          <w:rFonts w:ascii="Times New Roman" w:hAnsi="Times New Roman" w:cs="Times New Roman"/>
+          <w:sz w:val="28"/>
+          <w:szCs w:val="28"/>
+        </w:rPr>
+      </w:pPr>
+      <w:r>
+        <w:rPr>
+          <w:rFonts w:ascii="Times New Roman" w:hAnsi="Times New Roman" w:cs="Times New Roman"/>
+          <w:sz w:val="28"/>
+          <w:szCs w:val="28"/>
+        </w:rPr>
+        <w:t xml:space="preserve">Статические файлы приложения размещаются на хостинге </w:t>
+      </w:r>
+      <w:proofErr w:type="spellStart"/>
+      <w:r>
+        <w:rPr>
+          <w:rFonts w:ascii="Times New Roman" w:hAnsi="Times New Roman" w:cs="Times New Roman"/>
+          <w:sz w:val="28"/>
+          <w:szCs w:val="28"/>
+        </w:rPr>
+        <w:t>Firebase</w:t>
+      </w:r>
+      <w:proofErr w:type="spellEnd"/>
+      <w:r>
+        <w:rPr>
+          <w:rFonts w:ascii="Times New Roman" w:hAnsi="Times New Roman" w:cs="Times New Roman"/>
+          <w:sz w:val="28"/>
+          <w:szCs w:val="28"/>
+        </w:rPr>
+        <w:t xml:space="preserve">. Поддерживается хостинг файлов </w:t>
+      </w:r>
+      <w:proofErr w:type="spellStart"/>
+      <w:r>
+        <w:rPr>
+          <w:rFonts w:ascii="Times New Roman" w:hAnsi="Times New Roman" w:cs="Times New Roman"/>
+          <w:sz w:val="28"/>
+          <w:szCs w:val="28"/>
+        </w:rPr>
+        <w:t>JavaScript</w:t>
+      </w:r>
+      <w:proofErr w:type="spellEnd"/>
+      <w:r>
+        <w:rPr>
+          <w:rFonts w:ascii="Times New Roman" w:hAnsi="Times New Roman" w:cs="Times New Roman"/>
+          <w:sz w:val="28"/>
+          <w:szCs w:val="28"/>
+        </w:rPr>
+        <w:t xml:space="preserve">, HTML, CSS и других. Через </w:t>
+      </w:r>
+      <w:proofErr w:type="spellStart"/>
+      <w:r>
+        <w:rPr>
+          <w:rFonts w:ascii="Times New Roman" w:hAnsi="Times New Roman" w:cs="Times New Roman"/>
+          <w:sz w:val="28"/>
+          <w:szCs w:val="28"/>
+        </w:rPr>
+        <w:t>Cloud</w:t>
+      </w:r>
+      <w:proofErr w:type="spellEnd"/>
+      <w:r>
+        <w:rPr>
+          <w:rFonts w:ascii="Times New Roman" w:hAnsi="Times New Roman" w:cs="Times New Roman"/>
+          <w:sz w:val="28"/>
+          <w:szCs w:val="28"/>
+        </w:rPr>
+        <w:t xml:space="preserve"> </w:t>
+      </w:r>
+      <w:proofErr w:type="spellStart"/>
+      <w:r>
+        <w:rPr>
+          <w:rFonts w:ascii="Times New Roman" w:hAnsi="Times New Roman" w:cs="Times New Roman"/>
+          <w:sz w:val="28"/>
+          <w:szCs w:val="28"/>
+        </w:rPr>
+        <w:t>Functions</w:t>
+      </w:r>
+      <w:proofErr w:type="spellEnd"/>
+      <w:r>
+        <w:rPr>
+          <w:rFonts w:ascii="Times New Roman" w:hAnsi="Times New Roman" w:cs="Times New Roman"/>
+          <w:sz w:val="28"/>
+          <w:szCs w:val="28"/>
+        </w:rPr>
+        <w:t xml:space="preserve"> реализована динамическая поддержка Node.js. Передача файлов осуществляется через сеть доставки контента с использованием защищенных протоколов SSL и HTTPS.</w:t>
+      </w:r>
+      <w:r>
+        <w:rPr>
+          <w:rFonts w:ascii="Times New Roman" w:hAnsi="Times New Roman" w:cs="Times New Roman"/>
+          <w:sz w:val="28"/>
+          <w:szCs w:val="28"/>
+        </w:rPr>
+        <w:br w:type="page"/>
+      </w:r>
+    </w:p>
+    <w:p>
+      <w:pPr>
+        <w:pStyle w:val="1"/>
+        <w:jc w:val="center"/>
+        <w:rPr>
+          <w:rFonts w:ascii="Times New Roman" w:hAnsi="Times New Roman" w:cs="Times New Roman"/>
+          <w:b/>
+          <w:color w:val="auto"/>
+        </w:rPr>
+      </w:pPr>
+      <w:bookmarkStart w:id="14" w:name="_Toc41593972"/>
+      <w:bookmarkStart w:id="15" w:name="_Toc68797592"/>
+      <w:r>
+        <w:rPr>
+          <w:rFonts w:ascii="Times New Roman" w:hAnsi="Times New Roman" w:cs="Times New Roman"/>
+          <w:b/>
+          <w:color w:val="auto"/>
+          <w:shd w:val="clear" w:color="auto" w:fill="FFFFFF"/>
+        </w:rPr>
+        <w:lastRenderedPageBreak/>
+        <w:t>Технико-экономическое обоснование эффективности разработки и использования</w:t>
+      </w:r>
+      <w:r>
+        <w:rPr>
+          <w:rFonts w:ascii="Times New Roman" w:hAnsi="Times New Roman" w:cs="Times New Roman"/>
+          <w:b/>
+          <w:color w:val="auto"/>
+        </w:rPr>
+        <w:t xml:space="preserve"> </w:t>
+      </w:r>
+      <w:r>
+        <w:rPr>
+          <w:rFonts w:ascii="Times New Roman" w:hAnsi="Times New Roman" w:cs="Times New Roman"/>
+          <w:b/>
+          <w:color w:val="auto"/>
+        </w:rPr>
+        <w:t>персонального менеджера</w:t>
+      </w:r>
+      <w:bookmarkEnd w:id="15"/>
+    </w:p>
+    <w:p>
+      <w:pPr>
+        <w:pStyle w:val="2"/>
+        <w:rPr>
+          <w:rFonts w:ascii="Times New Roman" w:hAnsi="Times New Roman" w:cs="Times New Roman"/>
+          <w:b w:val="0"/>
+        </w:rPr>
+      </w:pPr>
+      <w:bookmarkStart w:id="16" w:name="_Toc68797593"/>
+      <w:r>
+        <w:rPr>
+          <w:rFonts w:ascii="Times New Roman" w:hAnsi="Times New Roman" w:cs="Times New Roman"/>
+          <w:b w:val="0"/>
+        </w:rPr>
+        <w:t>Описание функций, назначения и</w:t>
+      </w:r>
+      <w:r>
+        <w:rPr>
+          <w:rFonts w:ascii="Times New Roman" w:hAnsi="Times New Roman" w:cs="Times New Roman"/>
+          <w:b w:val="0"/>
+        </w:rPr>
+        <w:t xml:space="preserve"> потенциальных</w:t>
+      </w:r>
+      <w:r>
+        <w:rPr>
+          <w:rFonts w:ascii="Times New Roman" w:hAnsi="Times New Roman" w:cs="Times New Roman"/>
+          <w:b w:val="0"/>
+        </w:rPr>
+        <w:t xml:space="preserve"> пользователей ПО</w:t>
+      </w:r>
       <w:bookmarkEnd w:id="14"/>
-    </w:p>
-    <w:p>
-      <w:pPr>
-        <w:ind w:firstLine="360"/>
-        <w:rPr>
-          <w:rFonts w:ascii="Times New Roman" w:hAnsi="Times New Roman" w:cs="Times New Roman"/>
-          <w:sz w:val="28"/>
-          <w:szCs w:val="28"/>
-        </w:rPr>
-      </w:pPr>
-      <w:proofErr w:type="spellStart"/>
-      <w:r>
-        <w:rPr>
-          <w:rFonts w:ascii="Times New Roman" w:hAnsi="Times New Roman" w:cs="Times New Roman"/>
-          <w:sz w:val="28"/>
-          <w:szCs w:val="28"/>
-        </w:rPr>
-        <w:t>Firebase</w:t>
-      </w:r>
-      <w:proofErr w:type="spellEnd"/>
-      <w:r>
-        <w:rPr>
-          <w:rFonts w:ascii="Times New Roman" w:hAnsi="Times New Roman" w:cs="Times New Roman"/>
-          <w:sz w:val="28"/>
-          <w:szCs w:val="28"/>
-        </w:rPr>
-        <w:t xml:space="preserve"> – это платформа разработки мобильных приложений с огромным функционалом. Начиналась она как </w:t>
-      </w:r>
-      <w:proofErr w:type="spellStart"/>
-      <w:r>
-        <w:rPr>
-          <w:rFonts w:ascii="Times New Roman" w:hAnsi="Times New Roman" w:cs="Times New Roman"/>
-          <w:sz w:val="28"/>
-          <w:szCs w:val="28"/>
-        </w:rPr>
-        <w:t>стартап</w:t>
-      </w:r>
-      <w:proofErr w:type="spellEnd"/>
-      <w:r>
-        <w:rPr>
-          <w:rFonts w:ascii="Times New Roman" w:hAnsi="Times New Roman" w:cs="Times New Roman"/>
-          <w:sz w:val="28"/>
-          <w:szCs w:val="28"/>
-        </w:rPr>
-        <w:t xml:space="preserve">, а сегодня ее используют при разработке лучших кроссплатформенных приложений. Главное достоинство платформы в том, что она позволяет разработчику не отвлекаться на создание </w:t>
-      </w:r>
-      <w:proofErr w:type="spellStart"/>
-      <w:r>
-        <w:rPr>
-          <w:rFonts w:ascii="Times New Roman" w:hAnsi="Times New Roman" w:cs="Times New Roman"/>
-          <w:sz w:val="28"/>
-          <w:szCs w:val="28"/>
-        </w:rPr>
-        <w:t>бэкенда</w:t>
-      </w:r>
-      <w:proofErr w:type="spellEnd"/>
-      <w:r>
-        <w:rPr>
-          <w:rFonts w:ascii="Times New Roman" w:hAnsi="Times New Roman" w:cs="Times New Roman"/>
-          <w:sz w:val="28"/>
-          <w:szCs w:val="28"/>
-        </w:rPr>
-        <w:t>, то есть скрытой от пользователя программной части проекта, например, серверного кода. И это упрощает и ускоряет создание мобильных приложений, дает возможность полностью сосредоточиться именно на UX/UI, то есть, на пользовательском интерфейсе и опыте.</w:t>
-      </w:r>
-    </w:p>
-    <w:p>
-      <w:pPr>
-        <w:ind w:firstLine="360"/>
-        <w:rPr>
-          <w:rFonts w:ascii="Times New Roman" w:hAnsi="Times New Roman" w:cs="Times New Roman"/>
-          <w:sz w:val="28"/>
-          <w:szCs w:val="28"/>
-        </w:rPr>
-      </w:pPr>
-      <w:proofErr w:type="spellStart"/>
-      <w:r>
-        <w:rPr>
-          <w:rFonts w:ascii="Times New Roman" w:hAnsi="Times New Roman" w:cs="Times New Roman"/>
-          <w:sz w:val="28"/>
-          <w:szCs w:val="28"/>
-        </w:rPr>
-        <w:t>Firebase</w:t>
-      </w:r>
-      <w:proofErr w:type="spellEnd"/>
-      <w:r>
-        <w:rPr>
-          <w:rFonts w:ascii="Times New Roman" w:hAnsi="Times New Roman" w:cs="Times New Roman"/>
-          <w:sz w:val="28"/>
-          <w:szCs w:val="28"/>
-        </w:rPr>
-        <w:t xml:space="preserve"> – это одно из </w:t>
-      </w:r>
-      <w:proofErr w:type="spellStart"/>
-      <w:r>
-        <w:rPr>
-          <w:rFonts w:ascii="Times New Roman" w:hAnsi="Times New Roman" w:cs="Times New Roman"/>
-          <w:sz w:val="28"/>
-          <w:szCs w:val="28"/>
-        </w:rPr>
-        <w:t>BaaS</w:t>
-      </w:r>
-      <w:proofErr w:type="spellEnd"/>
-      <w:r>
-        <w:rPr>
-          <w:rFonts w:ascii="Times New Roman" w:hAnsi="Times New Roman" w:cs="Times New Roman"/>
-          <w:sz w:val="28"/>
-          <w:szCs w:val="28"/>
-        </w:rPr>
-        <w:t>-решений (</w:t>
-      </w:r>
-      <w:proofErr w:type="spellStart"/>
-      <w:r>
-        <w:rPr>
-          <w:rFonts w:ascii="Times New Roman" w:hAnsi="Times New Roman" w:cs="Times New Roman"/>
-          <w:sz w:val="28"/>
-          <w:szCs w:val="28"/>
-        </w:rPr>
-        <w:t>Backend</w:t>
-      </w:r>
-      <w:proofErr w:type="spellEnd"/>
-      <w:r>
-        <w:rPr>
-          <w:rFonts w:ascii="Times New Roman" w:hAnsi="Times New Roman" w:cs="Times New Roman"/>
-          <w:sz w:val="28"/>
-          <w:szCs w:val="28"/>
-        </w:rPr>
-        <w:t xml:space="preserve"> </w:t>
-      </w:r>
-      <w:proofErr w:type="spellStart"/>
-      <w:r>
-        <w:rPr>
-          <w:rFonts w:ascii="Times New Roman" w:hAnsi="Times New Roman" w:cs="Times New Roman"/>
-          <w:sz w:val="28"/>
-          <w:szCs w:val="28"/>
-        </w:rPr>
-        <w:t>as</w:t>
-      </w:r>
-      <w:proofErr w:type="spellEnd"/>
-      <w:r>
-        <w:rPr>
-          <w:rFonts w:ascii="Times New Roman" w:hAnsi="Times New Roman" w:cs="Times New Roman"/>
-          <w:sz w:val="28"/>
-          <w:szCs w:val="28"/>
-        </w:rPr>
-        <w:t xml:space="preserve"> a </w:t>
-      </w:r>
-      <w:proofErr w:type="spellStart"/>
-      <w:r>
-        <w:rPr>
-          <w:rFonts w:ascii="Times New Roman" w:hAnsi="Times New Roman" w:cs="Times New Roman"/>
-          <w:sz w:val="28"/>
-          <w:szCs w:val="28"/>
-        </w:rPr>
-        <w:t>Service</w:t>
-      </w:r>
-      <w:proofErr w:type="spellEnd"/>
-      <w:r>
-        <w:rPr>
-          <w:rFonts w:ascii="Times New Roman" w:hAnsi="Times New Roman" w:cs="Times New Roman"/>
-          <w:sz w:val="28"/>
-          <w:szCs w:val="28"/>
-        </w:rPr>
-        <w:t>), которое дает разработчику массу возможностей.</w:t>
-      </w:r>
-    </w:p>
-    <w:p>
-      <w:pPr>
-        <w:ind w:firstLine="360"/>
-        <w:rPr>
-          <w:rFonts w:ascii="Times New Roman" w:hAnsi="Times New Roman" w:cs="Times New Roman"/>
-          <w:sz w:val="28"/>
-          <w:szCs w:val="28"/>
-        </w:rPr>
-      </w:pPr>
-      <w:r>
-        <w:rPr>
-          <w:rFonts w:ascii="Times New Roman" w:hAnsi="Times New Roman" w:cs="Times New Roman"/>
-          <w:sz w:val="28"/>
-          <w:szCs w:val="28"/>
-        </w:rPr>
-        <w:t xml:space="preserve">Это и сервер, и база данных, и хостинг, и аутентификация в одной платформе. Так, </w:t>
-      </w:r>
-      <w:proofErr w:type="spellStart"/>
-      <w:r>
-        <w:rPr>
-          <w:rFonts w:ascii="Times New Roman" w:hAnsi="Times New Roman" w:cs="Times New Roman"/>
-          <w:sz w:val="28"/>
-          <w:szCs w:val="28"/>
-        </w:rPr>
-        <w:t>Firebase</w:t>
-      </w:r>
-      <w:proofErr w:type="spellEnd"/>
-      <w:r>
-        <w:rPr>
-          <w:rFonts w:ascii="Times New Roman" w:hAnsi="Times New Roman" w:cs="Times New Roman"/>
-          <w:sz w:val="28"/>
-          <w:szCs w:val="28"/>
-        </w:rPr>
-        <w:t xml:space="preserve"> </w:t>
-      </w:r>
-      <w:proofErr w:type="spellStart"/>
-      <w:r>
-        <w:rPr>
-          <w:rFonts w:ascii="Times New Roman" w:hAnsi="Times New Roman" w:cs="Times New Roman"/>
-          <w:sz w:val="28"/>
-          <w:szCs w:val="28"/>
-        </w:rPr>
-        <w:t>Realtime</w:t>
-      </w:r>
-      <w:proofErr w:type="spellEnd"/>
-      <w:r>
-        <w:rPr>
-          <w:rFonts w:ascii="Times New Roman" w:hAnsi="Times New Roman" w:cs="Times New Roman"/>
-          <w:sz w:val="28"/>
-          <w:szCs w:val="28"/>
-        </w:rPr>
-        <w:t xml:space="preserve"> </w:t>
-      </w:r>
-      <w:proofErr w:type="spellStart"/>
-      <w:r>
-        <w:rPr>
-          <w:rFonts w:ascii="Times New Roman" w:hAnsi="Times New Roman" w:cs="Times New Roman"/>
-          <w:sz w:val="28"/>
-          <w:szCs w:val="28"/>
-        </w:rPr>
-        <w:t>Database</w:t>
-      </w:r>
-      <w:proofErr w:type="spellEnd"/>
-      <w:r>
-        <w:rPr>
-          <w:rFonts w:ascii="Times New Roman" w:hAnsi="Times New Roman" w:cs="Times New Roman"/>
-          <w:sz w:val="28"/>
-          <w:szCs w:val="28"/>
-        </w:rPr>
-        <w:t xml:space="preserve"> предоставляет разработчикам API, который синхронизирует данные приложения между клиентами и хранит их в облачном хранилище.</w:t>
-      </w:r>
-    </w:p>
-    <w:p>
-      <w:pPr>
-        <w:ind w:firstLine="360"/>
-        <w:rPr>
-          <w:rFonts w:ascii="Times New Roman" w:hAnsi="Times New Roman" w:cs="Times New Roman"/>
-          <w:sz w:val="28"/>
-          <w:szCs w:val="28"/>
-        </w:rPr>
-      </w:pPr>
-      <w:r>
-        <w:rPr>
-          <w:rFonts w:ascii="Times New Roman" w:hAnsi="Times New Roman" w:cs="Times New Roman"/>
-          <w:sz w:val="28"/>
-          <w:szCs w:val="28"/>
-        </w:rPr>
-        <w:t xml:space="preserve">Приложение подключается к базе данных через </w:t>
-      </w:r>
-      <w:proofErr w:type="spellStart"/>
-      <w:r>
-        <w:rPr>
-          <w:rFonts w:ascii="Times New Roman" w:hAnsi="Times New Roman" w:cs="Times New Roman"/>
-          <w:sz w:val="28"/>
-          <w:szCs w:val="28"/>
-        </w:rPr>
-        <w:t>WebSocket</w:t>
-      </w:r>
-      <w:proofErr w:type="spellEnd"/>
-      <w:r>
-        <w:rPr>
-          <w:rFonts w:ascii="Times New Roman" w:hAnsi="Times New Roman" w:cs="Times New Roman"/>
-          <w:sz w:val="28"/>
-          <w:szCs w:val="28"/>
-        </w:rPr>
-        <w:t>, который отвечает за синхронизацию данных в течение всего сеанса.</w:t>
-      </w:r>
-    </w:p>
-    <w:p>
-      <w:pPr>
-        <w:ind w:firstLine="360"/>
-        <w:rPr>
-          <w:rFonts w:ascii="Times New Roman" w:hAnsi="Times New Roman" w:cs="Times New Roman"/>
-          <w:sz w:val="28"/>
-          <w:szCs w:val="28"/>
-        </w:rPr>
-      </w:pPr>
-      <w:r>
-        <w:rPr>
-          <w:rFonts w:ascii="Times New Roman" w:hAnsi="Times New Roman" w:cs="Times New Roman"/>
-          <w:sz w:val="28"/>
-          <w:szCs w:val="28"/>
-        </w:rPr>
-        <w:t xml:space="preserve">Также </w:t>
-      </w:r>
-      <w:proofErr w:type="spellStart"/>
-      <w:r>
-        <w:rPr>
-          <w:rFonts w:ascii="Times New Roman" w:hAnsi="Times New Roman" w:cs="Times New Roman"/>
-          <w:sz w:val="28"/>
-          <w:szCs w:val="28"/>
-        </w:rPr>
-        <w:t>Firebase</w:t>
-      </w:r>
-      <w:proofErr w:type="spellEnd"/>
-      <w:r>
-        <w:rPr>
-          <w:rFonts w:ascii="Times New Roman" w:hAnsi="Times New Roman" w:cs="Times New Roman"/>
-          <w:sz w:val="28"/>
-          <w:szCs w:val="28"/>
-        </w:rPr>
-        <w:t xml:space="preserve"> выступает в качестве хранилища файлов. </w:t>
-      </w:r>
-      <w:proofErr w:type="spellStart"/>
-      <w:r>
-        <w:rPr>
-          <w:rFonts w:ascii="Times New Roman" w:hAnsi="Times New Roman" w:cs="Times New Roman"/>
-          <w:sz w:val="28"/>
-          <w:szCs w:val="28"/>
-        </w:rPr>
-        <w:t>Firebase</w:t>
-      </w:r>
-      <w:proofErr w:type="spellEnd"/>
-      <w:r>
-        <w:rPr>
-          <w:rFonts w:ascii="Times New Roman" w:hAnsi="Times New Roman" w:cs="Times New Roman"/>
-          <w:sz w:val="28"/>
-          <w:szCs w:val="28"/>
-        </w:rPr>
-        <w:t xml:space="preserve"> </w:t>
-      </w:r>
-      <w:proofErr w:type="spellStart"/>
-      <w:r>
-        <w:rPr>
-          <w:rFonts w:ascii="Times New Roman" w:hAnsi="Times New Roman" w:cs="Times New Roman"/>
-          <w:sz w:val="28"/>
-          <w:szCs w:val="28"/>
-        </w:rPr>
-        <w:t>Storage</w:t>
-      </w:r>
-      <w:proofErr w:type="spellEnd"/>
-      <w:r>
-        <w:rPr>
-          <w:rFonts w:ascii="Times New Roman" w:hAnsi="Times New Roman" w:cs="Times New Roman"/>
-          <w:sz w:val="28"/>
-          <w:szCs w:val="28"/>
-        </w:rPr>
-        <w:t xml:space="preserve"> обеспечивает надежную загрузку и выгрузку файлов для приложения. Облачное хранение файлов видео, аудио или любого другого типа поддерживается </w:t>
-      </w:r>
-      <w:proofErr w:type="spellStart"/>
-      <w:r>
-        <w:rPr>
-          <w:rFonts w:ascii="Times New Roman" w:hAnsi="Times New Roman" w:cs="Times New Roman"/>
-          <w:sz w:val="28"/>
-          <w:szCs w:val="28"/>
-        </w:rPr>
-        <w:t>Google</w:t>
-      </w:r>
-      <w:proofErr w:type="spellEnd"/>
-      <w:r>
-        <w:rPr>
-          <w:rFonts w:ascii="Times New Roman" w:hAnsi="Times New Roman" w:cs="Times New Roman"/>
-          <w:sz w:val="28"/>
-          <w:szCs w:val="28"/>
-        </w:rPr>
-        <w:t xml:space="preserve"> </w:t>
-      </w:r>
-      <w:proofErr w:type="spellStart"/>
-      <w:r>
-        <w:rPr>
-          <w:rFonts w:ascii="Times New Roman" w:hAnsi="Times New Roman" w:cs="Times New Roman"/>
-          <w:sz w:val="28"/>
-          <w:szCs w:val="28"/>
-        </w:rPr>
-        <w:t>Cloud</w:t>
-      </w:r>
-      <w:proofErr w:type="spellEnd"/>
-      <w:r>
-        <w:rPr>
-          <w:rFonts w:ascii="Times New Roman" w:hAnsi="Times New Roman" w:cs="Times New Roman"/>
-          <w:sz w:val="28"/>
-          <w:szCs w:val="28"/>
-        </w:rPr>
-        <w:t xml:space="preserve"> </w:t>
-      </w:r>
-      <w:proofErr w:type="spellStart"/>
-      <w:r>
-        <w:rPr>
-          <w:rFonts w:ascii="Times New Roman" w:hAnsi="Times New Roman" w:cs="Times New Roman"/>
-          <w:sz w:val="28"/>
-          <w:szCs w:val="28"/>
-        </w:rPr>
-        <w:t>Storage</w:t>
-      </w:r>
-      <w:proofErr w:type="spellEnd"/>
-      <w:r>
-        <w:rPr>
-          <w:rFonts w:ascii="Times New Roman" w:hAnsi="Times New Roman" w:cs="Times New Roman"/>
-          <w:sz w:val="28"/>
-          <w:szCs w:val="28"/>
-        </w:rPr>
-        <w:t>. Содержимое облачного хранилища надежно защищено собственной системой безопасности.</w:t>
-      </w:r>
-    </w:p>
-    <w:p>
-      <w:pPr>
-        <w:ind w:firstLine="360"/>
-        <w:rPr>
-          <w:rFonts w:ascii="Times New Roman" w:hAnsi="Times New Roman" w:cs="Times New Roman"/>
-          <w:sz w:val="28"/>
-          <w:szCs w:val="28"/>
-        </w:rPr>
-      </w:pPr>
-      <w:r>
-        <w:rPr>
-          <w:rFonts w:ascii="Times New Roman" w:hAnsi="Times New Roman" w:cs="Times New Roman"/>
-          <w:sz w:val="28"/>
-          <w:szCs w:val="28"/>
-        </w:rPr>
-        <w:t xml:space="preserve">Создавать систему аутентификации каждый раз с нуля довольно </w:t>
-      </w:r>
-      <w:proofErr w:type="spellStart"/>
-      <w:r>
-        <w:rPr>
-          <w:rFonts w:ascii="Times New Roman" w:hAnsi="Times New Roman" w:cs="Times New Roman"/>
-          <w:sz w:val="28"/>
-          <w:szCs w:val="28"/>
-        </w:rPr>
-        <w:t>затратно</w:t>
-      </w:r>
-      <w:proofErr w:type="spellEnd"/>
-      <w:r>
-        <w:rPr>
-          <w:rFonts w:ascii="Times New Roman" w:hAnsi="Times New Roman" w:cs="Times New Roman"/>
-          <w:sz w:val="28"/>
-          <w:szCs w:val="28"/>
-        </w:rPr>
-        <w:t xml:space="preserve">, причем затраты эти чаще всего не оправданы. Справится с большинством вызовов позволяет система аутентификации </w:t>
-      </w:r>
-      <w:proofErr w:type="spellStart"/>
-      <w:r>
-        <w:rPr>
-          <w:rFonts w:ascii="Times New Roman" w:hAnsi="Times New Roman" w:cs="Times New Roman"/>
-          <w:sz w:val="28"/>
-          <w:szCs w:val="28"/>
-        </w:rPr>
-        <w:t>Firebase</w:t>
-      </w:r>
-      <w:proofErr w:type="spellEnd"/>
-      <w:r>
-        <w:rPr>
-          <w:rFonts w:ascii="Times New Roman" w:hAnsi="Times New Roman" w:cs="Times New Roman"/>
-          <w:sz w:val="28"/>
-          <w:szCs w:val="28"/>
-        </w:rPr>
-        <w:t xml:space="preserve"> </w:t>
-      </w:r>
-      <w:proofErr w:type="spellStart"/>
-      <w:r>
-        <w:rPr>
-          <w:rFonts w:ascii="Times New Roman" w:hAnsi="Times New Roman" w:cs="Times New Roman"/>
-          <w:sz w:val="28"/>
-          <w:szCs w:val="28"/>
-        </w:rPr>
-        <w:t>Auth</w:t>
-      </w:r>
-      <w:proofErr w:type="spellEnd"/>
-      <w:r>
-        <w:rPr>
-          <w:rFonts w:ascii="Times New Roman" w:hAnsi="Times New Roman" w:cs="Times New Roman"/>
-          <w:sz w:val="28"/>
-          <w:szCs w:val="28"/>
-        </w:rPr>
-        <w:t xml:space="preserve">, в которой возможна аутентификация пользователя приложения по паролю и электронной почте. Поддерживает </w:t>
-      </w:r>
-      <w:proofErr w:type="spellStart"/>
-      <w:r>
-        <w:rPr>
-          <w:rFonts w:ascii="Times New Roman" w:hAnsi="Times New Roman" w:cs="Times New Roman"/>
-          <w:sz w:val="28"/>
-          <w:szCs w:val="28"/>
-        </w:rPr>
-        <w:t>Firebase</w:t>
-      </w:r>
-      <w:proofErr w:type="spellEnd"/>
-      <w:r>
-        <w:rPr>
-          <w:rFonts w:ascii="Times New Roman" w:hAnsi="Times New Roman" w:cs="Times New Roman"/>
-          <w:sz w:val="28"/>
-          <w:szCs w:val="28"/>
-        </w:rPr>
-        <w:t xml:space="preserve"> </w:t>
-      </w:r>
-      <w:proofErr w:type="spellStart"/>
-      <w:r>
-        <w:rPr>
-          <w:rFonts w:ascii="Times New Roman" w:hAnsi="Times New Roman" w:cs="Times New Roman"/>
-          <w:sz w:val="28"/>
-          <w:szCs w:val="28"/>
-        </w:rPr>
-        <w:t>Auth</w:t>
-      </w:r>
-      <w:proofErr w:type="spellEnd"/>
-      <w:r>
-        <w:rPr>
-          <w:rFonts w:ascii="Times New Roman" w:hAnsi="Times New Roman" w:cs="Times New Roman"/>
-          <w:sz w:val="28"/>
-          <w:szCs w:val="28"/>
-        </w:rPr>
-        <w:t xml:space="preserve"> также открытый протокол авторизации </w:t>
-      </w:r>
-      <w:proofErr w:type="spellStart"/>
-      <w:r>
-        <w:rPr>
-          <w:rFonts w:ascii="Times New Roman" w:hAnsi="Times New Roman" w:cs="Times New Roman"/>
-          <w:sz w:val="28"/>
-          <w:szCs w:val="28"/>
-        </w:rPr>
-        <w:t>OAuth</w:t>
-      </w:r>
-      <w:proofErr w:type="spellEnd"/>
-      <w:r>
-        <w:rPr>
-          <w:rFonts w:ascii="Times New Roman" w:hAnsi="Times New Roman" w:cs="Times New Roman"/>
-          <w:sz w:val="28"/>
-          <w:szCs w:val="28"/>
-        </w:rPr>
-        <w:t xml:space="preserve"> 2.0, используемый </w:t>
-      </w:r>
-      <w:proofErr w:type="spellStart"/>
-      <w:r>
-        <w:rPr>
-          <w:rFonts w:ascii="Times New Roman" w:hAnsi="Times New Roman" w:cs="Times New Roman"/>
-          <w:sz w:val="28"/>
-          <w:szCs w:val="28"/>
-        </w:rPr>
-        <w:t>Google</w:t>
-      </w:r>
-      <w:proofErr w:type="spellEnd"/>
-      <w:r>
-        <w:rPr>
-          <w:rFonts w:ascii="Times New Roman" w:hAnsi="Times New Roman" w:cs="Times New Roman"/>
-          <w:sz w:val="28"/>
-          <w:szCs w:val="28"/>
-        </w:rPr>
-        <w:t xml:space="preserve">, </w:t>
-      </w:r>
-      <w:proofErr w:type="spellStart"/>
-      <w:r>
-        <w:rPr>
-          <w:rFonts w:ascii="Times New Roman" w:hAnsi="Times New Roman" w:cs="Times New Roman"/>
-          <w:sz w:val="28"/>
-          <w:szCs w:val="28"/>
-        </w:rPr>
-        <w:t>Twitter</w:t>
-      </w:r>
-      <w:proofErr w:type="spellEnd"/>
-      <w:r>
-        <w:rPr>
-          <w:rFonts w:ascii="Times New Roman" w:hAnsi="Times New Roman" w:cs="Times New Roman"/>
-          <w:sz w:val="28"/>
-          <w:szCs w:val="28"/>
-        </w:rPr>
-        <w:t xml:space="preserve">, </w:t>
-      </w:r>
-      <w:proofErr w:type="spellStart"/>
-      <w:r>
-        <w:rPr>
-          <w:rFonts w:ascii="Times New Roman" w:hAnsi="Times New Roman" w:cs="Times New Roman"/>
-          <w:sz w:val="28"/>
-          <w:szCs w:val="28"/>
-        </w:rPr>
-        <w:t>Facebook</w:t>
-      </w:r>
-      <w:proofErr w:type="spellEnd"/>
-      <w:r>
-        <w:rPr>
-          <w:rFonts w:ascii="Times New Roman" w:hAnsi="Times New Roman" w:cs="Times New Roman"/>
-          <w:sz w:val="28"/>
-          <w:szCs w:val="28"/>
-        </w:rPr>
-        <w:t xml:space="preserve">. Система аутентификации </w:t>
-      </w:r>
-      <w:proofErr w:type="spellStart"/>
-      <w:r>
-        <w:rPr>
-          <w:rFonts w:ascii="Times New Roman" w:hAnsi="Times New Roman" w:cs="Times New Roman"/>
-          <w:sz w:val="28"/>
-          <w:szCs w:val="28"/>
-        </w:rPr>
-        <w:t>Firebase</w:t>
-      </w:r>
-      <w:proofErr w:type="spellEnd"/>
-      <w:r>
-        <w:rPr>
-          <w:rFonts w:ascii="Times New Roman" w:hAnsi="Times New Roman" w:cs="Times New Roman"/>
-          <w:sz w:val="28"/>
-          <w:szCs w:val="28"/>
-        </w:rPr>
-        <w:t xml:space="preserve"> интегрируется непосредственно в базу данных.</w:t>
-      </w:r>
-    </w:p>
-    <w:p>
-      <w:pPr>
-        <w:ind w:firstLine="360"/>
-        <w:rPr>
-          <w:rFonts w:ascii="Times New Roman" w:hAnsi="Times New Roman" w:cs="Times New Roman"/>
-          <w:sz w:val="28"/>
-          <w:szCs w:val="28"/>
-        </w:rPr>
-      </w:pPr>
-      <w:r>
-        <w:rPr>
-          <w:rFonts w:ascii="Times New Roman" w:hAnsi="Times New Roman" w:cs="Times New Roman"/>
-          <w:sz w:val="28"/>
-          <w:szCs w:val="28"/>
-        </w:rPr>
-        <w:t xml:space="preserve">Статические файлы приложения размещаются на хостинге </w:t>
-      </w:r>
-      <w:proofErr w:type="spellStart"/>
-      <w:r>
-        <w:rPr>
-          <w:rFonts w:ascii="Times New Roman" w:hAnsi="Times New Roman" w:cs="Times New Roman"/>
-          <w:sz w:val="28"/>
-          <w:szCs w:val="28"/>
-        </w:rPr>
-        <w:t>Firebase</w:t>
-      </w:r>
-      <w:proofErr w:type="spellEnd"/>
-      <w:r>
-        <w:rPr>
-          <w:rFonts w:ascii="Times New Roman" w:hAnsi="Times New Roman" w:cs="Times New Roman"/>
-          <w:sz w:val="28"/>
-          <w:szCs w:val="28"/>
-        </w:rPr>
-        <w:t xml:space="preserve">. Поддерживается хостинг файлов </w:t>
-      </w:r>
-      <w:proofErr w:type="spellStart"/>
-      <w:r>
-        <w:rPr>
-          <w:rFonts w:ascii="Times New Roman" w:hAnsi="Times New Roman" w:cs="Times New Roman"/>
-          <w:sz w:val="28"/>
-          <w:szCs w:val="28"/>
-        </w:rPr>
-        <w:t>JavaScript</w:t>
-      </w:r>
-      <w:proofErr w:type="spellEnd"/>
-      <w:r>
-        <w:rPr>
-          <w:rFonts w:ascii="Times New Roman" w:hAnsi="Times New Roman" w:cs="Times New Roman"/>
-          <w:sz w:val="28"/>
-          <w:szCs w:val="28"/>
-        </w:rPr>
-        <w:t xml:space="preserve">, HTML, CSS и других. Через </w:t>
-      </w:r>
-      <w:proofErr w:type="spellStart"/>
-      <w:r>
-        <w:rPr>
-          <w:rFonts w:ascii="Times New Roman" w:hAnsi="Times New Roman" w:cs="Times New Roman"/>
-          <w:sz w:val="28"/>
-          <w:szCs w:val="28"/>
-        </w:rPr>
-        <w:t>Cloud</w:t>
-      </w:r>
-      <w:proofErr w:type="spellEnd"/>
-      <w:r>
-        <w:rPr>
-          <w:rFonts w:ascii="Times New Roman" w:hAnsi="Times New Roman" w:cs="Times New Roman"/>
-          <w:sz w:val="28"/>
-          <w:szCs w:val="28"/>
-        </w:rPr>
-        <w:t xml:space="preserve"> </w:t>
-      </w:r>
-      <w:proofErr w:type="spellStart"/>
-      <w:r>
-        <w:rPr>
-          <w:rFonts w:ascii="Times New Roman" w:hAnsi="Times New Roman" w:cs="Times New Roman"/>
-          <w:sz w:val="28"/>
-          <w:szCs w:val="28"/>
-        </w:rPr>
-        <w:t>Functions</w:t>
-      </w:r>
-      <w:proofErr w:type="spellEnd"/>
-      <w:r>
-        <w:rPr>
-          <w:rFonts w:ascii="Times New Roman" w:hAnsi="Times New Roman" w:cs="Times New Roman"/>
-          <w:sz w:val="28"/>
-          <w:szCs w:val="28"/>
-        </w:rPr>
-        <w:t xml:space="preserve"> реализована динамическая поддержка Node.js. Передача файлов осуществляется через сеть доставки контента с использованием защищенных протоколов SSL и HTTPS.</w:t>
-      </w:r>
-      <w:r>
-        <w:rPr>
-          <w:rFonts w:ascii="Times New Roman" w:hAnsi="Times New Roman" w:cs="Times New Roman"/>
-          <w:sz w:val="28"/>
-          <w:szCs w:val="28"/>
-        </w:rPr>
-        <w:br w:type="page"/>
-      </w:r>
-    </w:p>
-    <w:p>
-      <w:pPr>
-        <w:pStyle w:val="1"/>
-        <w:rPr>
-          <w:rFonts w:ascii="Times New Roman" w:hAnsi="Times New Roman" w:cs="Times New Roman"/>
-          <w:color w:val="auto"/>
-          <w:szCs w:val="28"/>
-        </w:rPr>
-      </w:pPr>
-      <w:bookmarkStart w:id="15" w:name="_Toc68459151"/>
-      <w:r>
-        <w:rPr>
-          <w:rFonts w:ascii="Times New Roman" w:hAnsi="Times New Roman" w:cs="Times New Roman"/>
-          <w:color w:val="auto"/>
-          <w:szCs w:val="28"/>
-        </w:rPr>
-        <w:lastRenderedPageBreak/>
-        <w:t>Технико-экономическое обоснование</w:t>
-      </w:r>
-      <w:bookmarkEnd w:id="15"/>
-    </w:p>
-    <w:p>
-      <w:pPr>
-        <w:pStyle w:val="2"/>
-        <w:rPr>
-          <w:rFonts w:ascii="Times New Roman" w:hAnsi="Times New Roman" w:cs="Times New Roman"/>
-          <w:b w:val="0"/>
-        </w:rPr>
-      </w:pPr>
-      <w:bookmarkStart w:id="16" w:name="_Toc41593972"/>
-      <w:bookmarkStart w:id="17" w:name="_Toc68459152"/>
-      <w:r>
-        <w:rPr>
-          <w:rFonts w:ascii="Times New Roman" w:hAnsi="Times New Roman" w:cs="Times New Roman"/>
-          <w:b w:val="0"/>
-        </w:rPr>
-        <w:t>Описание функций, назначения и</w:t>
-      </w:r>
-      <w:r>
-        <w:rPr>
-          <w:rFonts w:ascii="Times New Roman" w:hAnsi="Times New Roman" w:cs="Times New Roman"/>
-          <w:b w:val="0"/>
-        </w:rPr>
-        <w:t xml:space="preserve"> потенциальных</w:t>
-      </w:r>
-      <w:r>
-        <w:rPr>
-          <w:rFonts w:ascii="Times New Roman" w:hAnsi="Times New Roman" w:cs="Times New Roman"/>
-          <w:b w:val="0"/>
-        </w:rPr>
-        <w:t xml:space="preserve"> пользователей ПО</w:t>
-      </w:r>
       <w:bookmarkEnd w:id="16"/>
-      <w:bookmarkEnd w:id="17"/>
     </w:p>
     <w:p>
       <w:pPr>
@@ -8499,7 +8456,14 @@
           <w:rFonts w:ascii="Times New Roman" w:hAnsi="Times New Roman" w:cs="Times New Roman"/>
           <w:sz w:val="28"/>
         </w:rPr>
-        <w:t xml:space="preserve">Программный модуль предназначен для отслеживания и анализа некоторых данных, описывающих микроклиматические условия помещений, таких как температура воздуха и относительная влажность. </w:t>
+        <w:t xml:space="preserve">Программный модуль предназначен для отслеживания </w:t>
+      </w:r>
+      <w:r>
+        <w:rPr>
+          <w:rFonts w:ascii="Times New Roman" w:hAnsi="Times New Roman" w:cs="Times New Roman"/>
+          <w:sz w:val="28"/>
+        </w:rPr>
+        <w:t>доходов и расходов по категориям и периодам отдельного пользователя, для создания заметок, а также для просмотра ленты новостей с указанного сайта.</w:t>
       </w:r>
     </w:p>
     <w:p>
@@ -8515,7 +8479,35 @@
           <w:rFonts w:ascii="Times New Roman" w:hAnsi="Times New Roman" w:cs="Times New Roman"/>
           <w:sz w:val="28"/>
         </w:rPr>
-        <w:t>Разрабатываемый продукт представляет собой мобильное приложение, позволяющее:</w:t>
+        <w:t xml:space="preserve">Разрабатываемый продукт представляет собой </w:t>
+      </w:r>
+      <w:r>
+        <w:rPr>
+          <w:rFonts w:ascii="Times New Roman" w:hAnsi="Times New Roman" w:cs="Times New Roman"/>
+          <w:sz w:val="28"/>
+        </w:rPr>
+        <w:t>веб-сайт</w:t>
+      </w:r>
+      <w:r>
+        <w:rPr>
+          <w:rFonts w:ascii="Times New Roman" w:hAnsi="Times New Roman" w:cs="Times New Roman"/>
+          <w:sz w:val="28"/>
+        </w:rPr>
+        <w:t>, позвол</w:t>
+      </w:r>
+      <w:r>
+        <w:rPr>
+          <w:rFonts w:ascii="Times New Roman" w:hAnsi="Times New Roman" w:cs="Times New Roman"/>
+          <w:sz w:val="28"/>
+        </w:rPr>
+        <w:t>яющий</w:t>
+      </w:r>
+      <w:r>
+        <w:rPr>
+          <w:rFonts w:ascii="Times New Roman" w:hAnsi="Times New Roman" w:cs="Times New Roman"/>
+          <w:sz w:val="28"/>
+        </w:rPr>
+        <w:t>:</w:t>
       </w:r>
     </w:p>
     <w:p>
@@ -8537,7 +8529,28 @@
           <w:rFonts w:ascii="Times New Roman" w:hAnsi="Times New Roman" w:cs="Times New Roman"/>
           <w:sz w:val="28"/>
         </w:rPr>
-        <w:t>Отображать визуализацию климатических изменений в процессе измерения.</w:t>
+        <w:t>Отображать визуализацию</w:t>
+      </w:r>
+      <w:r>
+        <w:rPr>
+          <w:rFonts w:ascii="Times New Roman" w:hAnsi="Times New Roman" w:cs="Times New Roman"/>
+          <w:sz w:val="28"/>
+        </w:rPr>
+        <w:t xml:space="preserve"> общих</w:t>
+      </w:r>
+      <w:r>
+        <w:rPr>
+          <w:rFonts w:ascii="Times New Roman" w:hAnsi="Times New Roman" w:cs="Times New Roman"/>
+          <w:sz w:val="28"/>
+        </w:rPr>
+        <w:t xml:space="preserve"> </w:t>
+      </w:r>
+      <w:r>
+        <w:rPr>
+          <w:rFonts w:ascii="Times New Roman" w:hAnsi="Times New Roman" w:cs="Times New Roman"/>
+          <w:sz w:val="28"/>
+        </w:rPr>
+        <w:t>доходов и расходов в периоде, а также доходов и расходов по категориям</w:t>
       </w:r>
     </w:p>
     <w:p>
@@ -8559,7 +8572,14 @@
           <w:rFonts w:ascii="Times New Roman" w:hAnsi="Times New Roman" w:cs="Times New Roman"/>
           <w:sz w:val="28"/>
         </w:rPr>
-        <w:t xml:space="preserve">Выбирать наиболее подходящий для восприятия вид отображения данных. </w:t>
+        <w:t>Отображать, создавать, редактировать и удалять заметки</w:t>
+      </w:r>
+      <w:r>
+        <w:rPr>
+          <w:rFonts w:ascii="Times New Roman" w:hAnsi="Times New Roman" w:cs="Times New Roman"/>
+          <w:sz w:val="28"/>
+        </w:rPr>
+        <w:t xml:space="preserve">. </w:t>
       </w:r>
     </w:p>
     <w:p>
@@ -8581,7 +8601,21 @@
           <w:rFonts w:ascii="Times New Roman" w:hAnsi="Times New Roman" w:cs="Times New Roman"/>
           <w:sz w:val="28"/>
         </w:rPr>
-        <w:t>Хранить данные в удалённой и локальной базах данных.</w:t>
+        <w:t xml:space="preserve">Хранить данные в </w:t>
+      </w:r>
+      <w:r>
+        <w:rPr>
+          <w:rFonts w:ascii="Times New Roman" w:hAnsi="Times New Roman" w:cs="Times New Roman"/>
+          <w:sz w:val="28"/>
+        </w:rPr>
+        <w:t>облачной базе данных</w:t>
+      </w:r>
+      <w:r>
+        <w:rPr>
+          <w:rFonts w:ascii="Times New Roman" w:hAnsi="Times New Roman" w:cs="Times New Roman"/>
+          <w:sz w:val="28"/>
+        </w:rPr>
+        <w:t>.</w:t>
       </w:r>
     </w:p>
     <w:p>
@@ -8603,7 +8637,80 @@
           <w:rFonts w:ascii="Times New Roman" w:hAnsi="Times New Roman" w:cs="Times New Roman"/>
           <w:sz w:val="28"/>
         </w:rPr>
-        <w:t>Получать рекомендации по улучшению микроклимата помещения.</w:t>
+        <w:t>Отображать ленту новостей с указанного сайта</w:t>
+      </w:r>
+      <w:r>
+        <w:rPr>
+          <w:rFonts w:ascii="Times New Roman" w:hAnsi="Times New Roman" w:cs="Times New Roman"/>
+          <w:sz w:val="28"/>
+        </w:rPr>
+        <w:t>.</w:t>
+      </w:r>
+    </w:p>
+    <w:p>
+      <w:pPr>
+        <w:pStyle w:val="a5"/>
+        <w:numPr>
+          <w:ilvl w:val="0"/>
+          <w:numId w:val="2"/>
+        </w:numPr>
+        <w:ind w:left="0" w:firstLine="0"/>
+        <w:jc w:val="both"/>
+        <w:rPr>
+          <w:rFonts w:ascii="Times New Roman" w:hAnsi="Times New Roman" w:cs="Times New Roman"/>
+          <w:sz w:val="28"/>
+        </w:rPr>
+      </w:pPr>
+      <w:r>
+        <w:rPr>
+          <w:rFonts w:ascii="Times New Roman" w:hAnsi="Times New Roman" w:cs="Times New Roman"/>
+          <w:sz w:val="28"/>
+        </w:rPr>
+        <w:t xml:space="preserve">Работать </w:t>
+      </w:r>
+      <w:r>
+        <w:rPr>
+          <w:rFonts w:ascii="Times New Roman" w:hAnsi="Times New Roman" w:cs="Times New Roman"/>
+          <w:sz w:val="28"/>
+        </w:rPr>
+        <w:t xml:space="preserve">адаптивно в веб-браузере как </w:t>
+      </w:r>
+      <w:proofErr w:type="spellStart"/>
+      <w:r>
+        <w:rPr>
+          <w:rFonts w:ascii="Times New Roman" w:hAnsi="Times New Roman" w:cs="Times New Roman"/>
+          <w:sz w:val="28"/>
+        </w:rPr>
+        <w:t>де</w:t>
+      </w:r>
+      <w:r>
+        <w:rPr>
+          <w:rFonts w:ascii="Times New Roman" w:hAnsi="Times New Roman" w:cs="Times New Roman"/>
+          <w:sz w:val="28"/>
+        </w:rPr>
+        <w:t>с</w:t>
+      </w:r>
+      <w:r>
+        <w:rPr>
+          <w:rFonts w:ascii="Times New Roman" w:hAnsi="Times New Roman" w:cs="Times New Roman"/>
+          <w:sz w:val="28"/>
+        </w:rPr>
+        <w:t>к</w:t>
+      </w:r>
+      <w:r>
+        <w:rPr>
+          <w:rFonts w:ascii="Times New Roman" w:hAnsi="Times New Roman" w:cs="Times New Roman"/>
+          <w:sz w:val="28"/>
+        </w:rPr>
+        <w:t>топных</w:t>
+      </w:r>
+      <w:proofErr w:type="spellEnd"/>
+      <w:r>
+        <w:rPr>
+          <w:rFonts w:ascii="Times New Roman" w:hAnsi="Times New Roman" w:cs="Times New Roman"/>
+          <w:sz w:val="28"/>
+        </w:rPr>
+        <w:t>, так и мобильных устройств.</w:t>
       </w:r>
     </w:p>
     <w:p>
@@ -8619,7 +8726,57 @@
           <w:rFonts w:ascii="Times New Roman" w:hAnsi="Times New Roman" w:cs="Times New Roman"/>
           <w:sz w:val="28"/>
         </w:rPr>
-        <w:t>Среди потенциальной аудитории программного продукта можно выделить как частных лиц, заинтересованных в мониторинге микроклимата помещений, в которых они пребывают, так и компании, выражающие интерес в анализе условий, в которых работают их сотрудники. Своевременное информирование позволит компании обеспечить надлежащие условия труда всем сотрудникам, что окажет положительный экономический эффект. Сотрудники компании, в свою очередь, смогут использовать систему для информирования менеджеров о неблагоприятных условиях труда, запрашивать сопутствующее оборудование для регуляции измеряемых параметров, а также компенсацию медицинских услуг и дополнительные выплаты за вредные и тяжелые условия труда.</w:t>
+        <w:t>Среди потенциальной аудитории программн</w:t>
+      </w:r>
+      <w:r>
+        <w:rPr>
+          <w:rFonts w:ascii="Times New Roman" w:hAnsi="Times New Roman" w:cs="Times New Roman"/>
+          <w:sz w:val="28"/>
+        </w:rPr>
+        <w:t xml:space="preserve">ого продукта можно выделить частных лиц, заинтересованных в удобном отслеживании своего бюджета, личных заметок и просмотра ленты новостей. Модуль «Финансовый менеджер» позволит пользователю анализировать свои траты по заданным категориям, а также научит ограничивать и оптимизировать свой бюджет. Модуль «Заметки» позволит </w:t>
+      </w:r>
+      <w:r>
+        <w:rPr>
+          <w:rFonts w:ascii="Times New Roman" w:hAnsi="Times New Roman" w:cs="Times New Roman"/>
+          <w:sz w:val="28"/>
+        </w:rPr>
+        <w:t>лёгким и доступным образом создавать себе напоминания о каких-либо грядущих событиях. Модуль «Лента новостей»</w:t>
+      </w:r>
+      <w:r>
+        <w:rPr>
+          <w:rFonts w:ascii="Times New Roman" w:hAnsi="Times New Roman" w:cs="Times New Roman"/>
+          <w:sz w:val="28"/>
+        </w:rPr>
+        <w:t xml:space="preserve"> </w:t>
+      </w:r>
+      <w:r>
+        <w:rPr>
+          <w:rFonts w:ascii="Times New Roman" w:hAnsi="Times New Roman" w:cs="Times New Roman"/>
+          <w:sz w:val="28"/>
+        </w:rPr>
+        <w:t xml:space="preserve">запрашивает у пользователя </w:t>
+      </w:r>
+      <w:r>
+        <w:rPr>
+          <w:rFonts w:ascii="Times New Roman" w:hAnsi="Times New Roman" w:cs="Times New Roman"/>
+          <w:sz w:val="28"/>
+          <w:lang w:val="en-US"/>
+        </w:rPr>
+        <w:t>URL</w:t>
+      </w:r>
+      <w:r>
+        <w:rPr>
+          <w:rFonts w:ascii="Times New Roman" w:hAnsi="Times New Roman" w:cs="Times New Roman"/>
+          <w:sz w:val="28"/>
+        </w:rPr>
+        <w:t>-</w:t>
+      </w:r>
+      <w:r>
+        <w:rPr>
+          <w:rFonts w:ascii="Times New Roman" w:hAnsi="Times New Roman" w:cs="Times New Roman"/>
+          <w:sz w:val="28"/>
+        </w:rPr>
+        <w:t>адрес сайта с новостями, откуда будут считываться последние на данный момент статьи и в удобном формате преподноситься пользователю приложения.</w:t>
       </w:r>
     </w:p>
     <w:p>
@@ -8635,7 +8792,77 @@
           <w:rFonts w:ascii="Times New Roman" w:hAnsi="Times New Roman" w:cs="Times New Roman"/>
           <w:sz w:val="28"/>
         </w:rPr>
-        <w:t>Программный продукт может быть также использован в научных целях для исследования микроклиматических условий различных помещений и их влияние на здоровье и жизнедеятельность человека.</w:t>
+        <w:t xml:space="preserve">Разрабатываемое программное средство предназначено для использования широким кругом потребителей и имеет достаточный спрос для свободной реализации на рынке информационных технологий. Разработка </w:t>
+      </w:r>
+      <w:r>
+        <w:rPr>
+          <w:rFonts w:ascii="Times New Roman" w:hAnsi="Times New Roman" w:cs="Times New Roman"/>
+          <w:sz w:val="28"/>
+        </w:rPr>
+        <w:t>и ф</w:t>
+      </w:r>
+      <w:r>
+        <w:rPr>
+          <w:rFonts w:ascii="Times New Roman" w:hAnsi="Times New Roman" w:cs="Times New Roman"/>
+          <w:sz w:val="28"/>
+        </w:rPr>
+        <w:t xml:space="preserve">инансирование разработки системы осуществляется за счёт </w:t>
+      </w:r>
+      <w:r>
+        <w:rPr>
+          <w:rFonts w:ascii="Times New Roman" w:hAnsi="Times New Roman" w:cs="Times New Roman"/>
+          <w:sz w:val="28"/>
+        </w:rPr>
+        <w:t>собственных средств</w:t>
+      </w:r>
+      <w:r>
+        <w:rPr>
+          <w:rFonts w:ascii="Times New Roman" w:hAnsi="Times New Roman" w:cs="Times New Roman"/>
+          <w:sz w:val="28"/>
+        </w:rPr>
+        <w:t xml:space="preserve">. </w:t>
+      </w:r>
+      <w:r>
+        <w:rPr>
+          <w:rFonts w:ascii="Times New Roman" w:hAnsi="Times New Roman" w:cs="Times New Roman"/>
+          <w:sz w:val="28"/>
+        </w:rPr>
+        <w:t>Как л</w:t>
+      </w:r>
+      <w:r>
+        <w:rPr>
+          <w:rFonts w:ascii="Times New Roman" w:hAnsi="Times New Roman" w:cs="Times New Roman"/>
+          <w:sz w:val="28"/>
+        </w:rPr>
+        <w:t>ичные неимущественные</w:t>
+      </w:r>
+      <w:r>
+        <w:rPr>
+          <w:rFonts w:ascii="Times New Roman" w:hAnsi="Times New Roman" w:cs="Times New Roman"/>
+          <w:sz w:val="28"/>
+        </w:rPr>
+        <w:t xml:space="preserve">, так и имущественные (исключительные) </w:t>
+      </w:r>
+      <w:r>
+        <w:rPr>
+          <w:rFonts w:ascii="Times New Roman" w:hAnsi="Times New Roman" w:cs="Times New Roman"/>
+          <w:sz w:val="28"/>
+        </w:rPr>
+        <w:t>права</w:t>
+      </w:r>
+      <w:r>
+        <w:rPr>
+          <w:rFonts w:ascii="Times New Roman" w:hAnsi="Times New Roman" w:cs="Times New Roman"/>
+          <w:sz w:val="28"/>
+        </w:rPr>
+        <w:t xml:space="preserve"> принадлежат разрабо</w:t>
+      </w:r>
+      <w:r>
+        <w:rPr>
+          <w:rFonts w:ascii="Times New Roman" w:hAnsi="Times New Roman" w:cs="Times New Roman"/>
+          <w:sz w:val="28"/>
+        </w:rPr>
+        <w:t>тчику программного обеспечения.</w:t>
       </w:r>
     </w:p>
     <w:p>
@@ -8651,23 +8878,21 @@
           <w:rFonts w:ascii="Times New Roman" w:hAnsi="Times New Roman" w:cs="Times New Roman"/>
           <w:sz w:val="28"/>
         </w:rPr>
-        <w:t xml:space="preserve">Разрабатываемое программное средство предназначено для использования широким кругом потребителей и имеет достаточный спрос для свободной реализации на рынке информационных технологий. Разработка выполняется по договору </w:t>
-      </w:r>
-      <w:proofErr w:type="gramStart"/>
-      <w:r>
-        <w:rPr>
-          <w:rFonts w:ascii="Times New Roman" w:hAnsi="Times New Roman" w:cs="Times New Roman"/>
-          <w:sz w:val="28"/>
-        </w:rPr>
-        <w:t>с негосударственной организаций</w:t>
-      </w:r>
-      <w:proofErr w:type="gramEnd"/>
-      <w:r>
-        <w:rPr>
-          <w:rFonts w:ascii="Times New Roman" w:hAnsi="Times New Roman" w:cs="Times New Roman"/>
-          <w:sz w:val="28"/>
-        </w:rPr>
-        <w:t xml:space="preserve"> здравоохранения. Финансирование разработки системы осуществляется за счёт упомянутой организации. Личные неимущественные права принадлежат разработчику программного обеспечения, имущественные (исключительные) права – заказчику (собственнику разработки).</w:t>
+        <w:t xml:space="preserve">Расчёты приведены по состоянию на </w:t>
+      </w:r>
+      <w:r>
+        <w:rPr>
+          <w:rFonts w:ascii="Times New Roman" w:hAnsi="Times New Roman" w:cs="Times New Roman"/>
+          <w:sz w:val="28"/>
+        </w:rPr>
+        <w:t>апрель 2021</w:t>
+      </w:r>
+      <w:r>
+        <w:rPr>
+          <w:rFonts w:ascii="Times New Roman" w:hAnsi="Times New Roman" w:cs="Times New Roman"/>
+          <w:sz w:val="28"/>
+        </w:rPr>
+        <w:t xml:space="preserve"> г. </w:t>
       </w:r>
     </w:p>
     <w:p>
@@ -8683,7 +8908,14 @@
           <w:rFonts w:ascii="Times New Roman" w:hAnsi="Times New Roman" w:cs="Times New Roman"/>
           <w:sz w:val="28"/>
         </w:rPr>
-        <w:t xml:space="preserve">Расчёты приведены по состоянию на май 2020 г. </w:t>
+        <w:t>Источник расчётных форм</w:t>
+      </w:r>
+      <w:r>
+        <w:rPr>
+          <w:rFonts w:ascii="Times New Roman" w:hAnsi="Times New Roman" w:cs="Times New Roman"/>
+          <w:sz w:val="28"/>
+        </w:rPr>
+        <w:t>ул – методическое пособие.</w:t>
       </w:r>
     </w:p>
     <w:p>
@@ -8699,34 +8931,41 @@
           <w:rFonts w:ascii="Times New Roman" w:hAnsi="Times New Roman" w:cs="Times New Roman"/>
           <w:sz w:val="28"/>
         </w:rPr>
+        <w:t>Экономическое обоснование разработки и реализации ПО будет осуществлять</w:t>
+      </w:r>
+      <w:r>
+        <w:rPr>
+          <w:rFonts w:ascii="Times New Roman" w:hAnsi="Times New Roman" w:cs="Times New Roman"/>
+          <w:sz w:val="28"/>
+        </w:rPr>
+        <w:t>ся</w:t>
+      </w:r>
+      <w:r>
+        <w:rPr>
+          <w:rFonts w:ascii="Times New Roman" w:hAnsi="Times New Roman" w:cs="Times New Roman"/>
+          <w:sz w:val="28"/>
+        </w:rPr>
+        <w:t xml:space="preserve"> в соответствии с п. 3.3. методического пособия. </w:t>
+      </w:r>
+    </w:p>
+    <w:p>
+      <w:pPr>
+        <w:pStyle w:val="2"/>
+        <w:rPr>
+          <w:rFonts w:ascii="Times New Roman" w:hAnsi="Times New Roman" w:cs="Times New Roman"/>
+          <w:b w:val="0"/>
+        </w:rPr>
+      </w:pPr>
+      <w:bookmarkStart w:id="17" w:name="_Toc68797594"/>
+      <w:r>
+        <w:rPr>
+          <w:rFonts w:ascii="Times New Roman" w:hAnsi="Times New Roman" w:cs="Times New Roman"/>
+          <w:b w:val="0"/>
+        </w:rPr>
         <w:lastRenderedPageBreak/>
-        <w:t>Источник расчётных форм</w:t>
-      </w:r>
-      <w:r>
-        <w:rPr>
-          <w:rFonts w:ascii="Times New Roman" w:hAnsi="Times New Roman" w:cs="Times New Roman"/>
-          <w:sz w:val="28"/>
-        </w:rPr>
-        <w:t>ул – методическое пособие [13].</w:t>
-      </w:r>
-    </w:p>
-    <w:p>
-      <w:pPr>
-        <w:pStyle w:val="2"/>
-        <w:rPr>
-          <w:rFonts w:ascii="Times New Roman" w:hAnsi="Times New Roman" w:cs="Times New Roman"/>
-          <w:b w:val="0"/>
-        </w:rPr>
-      </w:pPr>
-      <w:bookmarkStart w:id="18" w:name="_Toc68459153"/>
-      <w:r>
-        <w:rPr>
-          <w:rFonts w:ascii="Times New Roman" w:hAnsi="Times New Roman" w:cs="Times New Roman"/>
-          <w:b w:val="0"/>
-        </w:rPr>
         <w:t>Расчёт затрат на разработку ПО</w:t>
       </w:r>
-      <w:bookmarkEnd w:id="18"/>
+      <w:bookmarkEnd w:id="17"/>
     </w:p>
     <w:p>
       <w:pPr>
@@ -9493,7 +9732,7 @@
               <w:rPr>
                 <w:rFonts w:ascii="Times New Roman" w:hAnsi="Times New Roman" w:cs="Times New Roman"/>
               </w:rPr>
-              <w:t>5 544</w:t>
+              <w:t>5 208</w:t>
             </w:r>
           </w:p>
         </w:tc>
@@ -9519,7 +9758,7 @@
               <w:rPr>
                 <w:rFonts w:ascii="Times New Roman" w:hAnsi="Times New Roman" w:cs="Times New Roman"/>
               </w:rPr>
-              <w:t>33</w:t>
+              <w:t>31</w:t>
             </w:r>
           </w:p>
         </w:tc>
@@ -9571,7 +9810,7 @@
               <w:rPr>
                 <w:rFonts w:ascii="Times New Roman" w:hAnsi="Times New Roman" w:cs="Times New Roman"/>
               </w:rPr>
-              <w:t>8 316</w:t>
+              <w:t>7 812</w:t>
             </w:r>
           </w:p>
         </w:tc>
@@ -9628,7 +9867,19 @@
               <w:rPr>
                 <w:rFonts w:ascii="Times New Roman" w:hAnsi="Times New Roman" w:cs="Times New Roman"/>
               </w:rPr>
-              <w:t>Программист (разработчик мобильного приложения)</w:t>
+              <w:t xml:space="preserve">Программист (разработчик </w:t>
+            </w:r>
+            <w:r>
+              <w:rPr>
+                <w:rFonts w:ascii="Times New Roman" w:hAnsi="Times New Roman" w:cs="Times New Roman"/>
+              </w:rPr>
+              <w:t>веб-приложения и базы данных</w:t>
+            </w:r>
+            <w:r>
+              <w:rPr>
+                <w:rFonts w:ascii="Times New Roman" w:hAnsi="Times New Roman" w:cs="Times New Roman"/>
+              </w:rPr>
+              <w:t>)</w:t>
             </w:r>
           </w:p>
         </w:tc>
@@ -9654,7 +9905,13 @@
               <w:rPr>
                 <w:rFonts w:ascii="Times New Roman" w:hAnsi="Times New Roman" w:cs="Times New Roman"/>
               </w:rPr>
-              <w:t>4 872</w:t>
+              <w:t>4</w:t>
+            </w:r>
+            <w:r>
+              <w:rPr>
+                <w:rFonts w:ascii="Times New Roman" w:hAnsi="Times New Roman" w:cs="Times New Roman"/>
+              </w:rPr>
+              <w:t xml:space="preserve"> 368</w:t>
             </w:r>
           </w:p>
         </w:tc>
@@ -9680,7 +9937,7 @@
               <w:rPr>
                 <w:rFonts w:ascii="Times New Roman" w:hAnsi="Times New Roman" w:cs="Times New Roman"/>
               </w:rPr>
-              <w:t>29</w:t>
+              <w:t>26</w:t>
             </w:r>
           </w:p>
         </w:tc>
@@ -9732,165 +9989,7 @@
               <w:rPr>
                 <w:rFonts w:ascii="Times New Roman" w:hAnsi="Times New Roman" w:cs="Times New Roman"/>
               </w:rPr>
-              <w:t>14 614</w:t>
-            </w:r>
-          </w:p>
-        </w:tc>
-      </w:tr>
-      <w:tr>
-        <w:tc>
-          <w:tcPr>
-            <w:tcW w:w="1080" w:type="dxa"/>
-            <w:shd w:val="clear" w:color="auto" w:fill="auto"/>
-            <w:tcMar>
-              <w:top w:w="100" w:type="dxa"/>
-              <w:left w:w="100" w:type="dxa"/>
-              <w:bottom w:w="100" w:type="dxa"/>
-              <w:right w:w="100" w:type="dxa"/>
-            </w:tcMar>
-          </w:tcPr>
-          <w:p>
-            <w:pPr>
-              <w:jc w:val="center"/>
-              <w:rPr>
-                <w:rFonts w:ascii="Times New Roman" w:hAnsi="Times New Roman" w:cs="Times New Roman"/>
-              </w:rPr>
-            </w:pPr>
-            <w:r>
-              <w:rPr>
-                <w:rFonts w:ascii="Times New Roman" w:hAnsi="Times New Roman" w:cs="Times New Roman"/>
-              </w:rPr>
-              <w:t>3</w:t>
-            </w:r>
-          </w:p>
-        </w:tc>
-        <w:tc>
-          <w:tcPr>
-            <w:tcW w:w="1980" w:type="dxa"/>
-            <w:shd w:val="clear" w:color="auto" w:fill="auto"/>
-            <w:tcMar>
-              <w:top w:w="100" w:type="dxa"/>
-              <w:left w:w="100" w:type="dxa"/>
-              <w:bottom w:w="100" w:type="dxa"/>
-              <w:right w:w="100" w:type="dxa"/>
-            </w:tcMar>
-          </w:tcPr>
-          <w:p>
-            <w:pPr>
-              <w:jc w:val="center"/>
-              <w:rPr>
-                <w:rFonts w:ascii="Times New Roman" w:hAnsi="Times New Roman" w:cs="Times New Roman"/>
-              </w:rPr>
-            </w:pPr>
-            <w:r>
-              <w:rPr>
-                <w:rFonts w:ascii="Times New Roman" w:hAnsi="Times New Roman" w:cs="Times New Roman"/>
-              </w:rPr>
-              <w:t>Программист (разработчик базы данных)</w:t>
-            </w:r>
-          </w:p>
-        </w:tc>
-        <w:tc>
-          <w:tcPr>
-            <w:tcW w:w="1350" w:type="dxa"/>
-            <w:shd w:val="clear" w:color="auto" w:fill="auto"/>
-            <w:tcMar>
-              <w:top w:w="100" w:type="dxa"/>
-              <w:left w:w="100" w:type="dxa"/>
-              <w:bottom w:w="100" w:type="dxa"/>
-              <w:right w:w="100" w:type="dxa"/>
-            </w:tcMar>
-          </w:tcPr>
-          <w:p>
-            <w:pPr>
-              <w:jc w:val="center"/>
-              <w:rPr>
-                <w:rFonts w:ascii="Times New Roman" w:hAnsi="Times New Roman" w:cs="Times New Roman"/>
-              </w:rPr>
-            </w:pPr>
-            <w:r>
-              <w:rPr>
-                <w:rFonts w:ascii="Times New Roman" w:hAnsi="Times New Roman" w:cs="Times New Roman"/>
-              </w:rPr>
-              <w:t>4 872</w:t>
-            </w:r>
-          </w:p>
-        </w:tc>
-        <w:tc>
-          <w:tcPr>
-            <w:tcW w:w="1530" w:type="dxa"/>
-            <w:shd w:val="clear" w:color="auto" w:fill="auto"/>
-            <w:tcMar>
-              <w:top w:w="100" w:type="dxa"/>
-              <w:left w:w="100" w:type="dxa"/>
-              <w:bottom w:w="100" w:type="dxa"/>
-              <w:right w:w="100" w:type="dxa"/>
-            </w:tcMar>
-          </w:tcPr>
-          <w:p>
-            <w:pPr>
-              <w:jc w:val="center"/>
-              <w:rPr>
-                <w:rFonts w:ascii="Times New Roman" w:hAnsi="Times New Roman" w:cs="Times New Roman"/>
-              </w:rPr>
-            </w:pPr>
-            <w:r>
-              <w:rPr>
-                <w:rFonts w:ascii="Times New Roman" w:hAnsi="Times New Roman" w:cs="Times New Roman"/>
-              </w:rPr>
-              <w:t>29</w:t>
-            </w:r>
-          </w:p>
-        </w:tc>
-        <w:tc>
-          <w:tcPr>
-            <w:tcW w:w="1710" w:type="dxa"/>
-            <w:shd w:val="clear" w:color="auto" w:fill="auto"/>
-            <w:tcMar>
-              <w:top w:w="100" w:type="dxa"/>
-              <w:left w:w="100" w:type="dxa"/>
-              <w:bottom w:w="100" w:type="dxa"/>
-              <w:right w:w="100" w:type="dxa"/>
-            </w:tcMar>
-          </w:tcPr>
-          <w:p>
-            <w:pPr>
-              <w:jc w:val="center"/>
-              <w:rPr>
-                <w:rFonts w:ascii="Times New Roman" w:hAnsi="Times New Roman" w:cs="Times New Roman"/>
-              </w:rPr>
-            </w:pPr>
-            <w:r>
-              <w:rPr>
-                <w:rFonts w:ascii="Times New Roman" w:hAnsi="Times New Roman" w:cs="Times New Roman"/>
-              </w:rPr>
-              <w:t>504</w:t>
-            </w:r>
-          </w:p>
-        </w:tc>
-        <w:tc>
-          <w:tcPr>
-            <w:tcW w:w="1710" w:type="dxa"/>
-            <w:shd w:val="clear" w:color="auto" w:fill="auto"/>
-            <w:tcMar>
-              <w:top w:w="100" w:type="dxa"/>
-              <w:left w:w="100" w:type="dxa"/>
-              <w:bottom w:w="100" w:type="dxa"/>
-              <w:right w:w="100" w:type="dxa"/>
-            </w:tcMar>
-          </w:tcPr>
-          <w:p>
-            <w:pPr>
-              <w:jc w:val="center"/>
-              <w:rPr>
-                <w:rFonts w:ascii="Times New Roman" w:hAnsi="Times New Roman" w:cs="Times New Roman"/>
-              </w:rPr>
-            </w:pPr>
-            <w:r>
-              <w:rPr>
-                <w:rFonts w:ascii="Times New Roman" w:hAnsi="Times New Roman" w:cs="Times New Roman"/>
-              </w:rPr>
-              <w:t>14 614</w:t>
+              <w:t>13 104</w:t>
             </w:r>
           </w:p>
         </w:tc>
@@ -9921,7 +10020,7 @@
               <w:rPr>
                 <w:rFonts w:ascii="Times New Roman" w:hAnsi="Times New Roman" w:cs="Times New Roman"/>
               </w:rPr>
-              <w:t>4</w:t>
+              <w:t>3</w:t>
             </w:r>
           </w:p>
         </w:tc>
@@ -9975,7 +10074,13 @@
               <w:rPr>
                 <w:rFonts w:ascii="Times New Roman" w:hAnsi="Times New Roman" w:cs="Times New Roman"/>
               </w:rPr>
-              <w:t>2 856</w:t>
+              <w:t xml:space="preserve">2 </w:t>
+            </w:r>
+            <w:r>
+              <w:rPr>
+                <w:rFonts w:ascii="Times New Roman" w:hAnsi="Times New Roman" w:cs="Times New Roman"/>
+              </w:rPr>
+              <w:t>790</w:t>
             </w:r>
           </w:p>
         </w:tc>
@@ -10001,7 +10106,7 @@
               <w:rPr>
                 <w:rFonts w:ascii="Times New Roman" w:hAnsi="Times New Roman" w:cs="Times New Roman"/>
               </w:rPr>
-              <w:t>17</w:t>
+              <w:t>15</w:t>
             </w:r>
           </w:p>
         </w:tc>
@@ -10053,7 +10158,7 @@
               <w:rPr>
                 <w:rFonts w:ascii="Times New Roman" w:hAnsi="Times New Roman" w:cs="Times New Roman"/>
               </w:rPr>
-              <w:t>2 040</w:t>
+              <w:t>1 800</w:t>
             </w:r>
           </w:p>
         </w:tc>
@@ -10084,8 +10189,7 @@
               <w:rPr>
                 <w:rFonts w:ascii="Times New Roman" w:hAnsi="Times New Roman" w:cs="Times New Roman"/>
               </w:rPr>
-              <w:lastRenderedPageBreak/>
-              <w:t>5</w:t>
+              <w:t>4</w:t>
             </w:r>
           </w:p>
         </w:tc>
@@ -10144,7 +10248,7 @@
               <w:rPr>
                 <w:rFonts w:ascii="Times New Roman" w:hAnsi="Times New Roman" w:cs="Times New Roman"/>
               </w:rPr>
-              <w:t xml:space="preserve"> 696</w:t>
+              <w:t xml:space="preserve"> 534</w:t>
             </w:r>
           </w:p>
         </w:tc>
@@ -10170,7 +10274,7 @@
               <w:rPr>
                 <w:rFonts w:ascii="Times New Roman" w:hAnsi="Times New Roman" w:cs="Times New Roman"/>
               </w:rPr>
-              <w:t>22</w:t>
+              <w:t>19</w:t>
             </w:r>
           </w:p>
         </w:tc>
@@ -10222,7 +10326,7 @@
               <w:rPr>
                 <w:rFonts w:ascii="Times New Roman" w:hAnsi="Times New Roman" w:cs="Times New Roman"/>
               </w:rPr>
-              <w:t>2 640</w:t>
+              <w:t>2 280</w:t>
             </w:r>
           </w:p>
         </w:tc>
@@ -10280,7 +10384,25 @@
               <w:rPr>
                 <w:rFonts w:ascii="Times New Roman" w:hAnsi="Times New Roman" w:cs="Times New Roman"/>
               </w:rPr>
-              <w:t>42 224</w:t>
+              <w:t>24</w:t>
+            </w:r>
+            <w:r>
+              <w:rPr>
+                <w:rFonts w:ascii="Times New Roman" w:hAnsi="Times New Roman" w:cs="Times New Roman"/>
+              </w:rPr>
+              <w:t> </w:t>
+            </w:r>
+            <w:r>
+              <w:rPr>
+                <w:rFonts w:ascii="Times New Roman" w:hAnsi="Times New Roman" w:cs="Times New Roman"/>
+              </w:rPr>
+              <w:t>9</w:t>
+            </w:r>
+            <w:r>
+              <w:rPr>
+                <w:rFonts w:ascii="Times New Roman" w:hAnsi="Times New Roman" w:cs="Times New Roman"/>
+              </w:rPr>
+              <w:t>96</w:t>
             </w:r>
           </w:p>
         </w:tc>
@@ -10301,7 +10423,16 @@
           <w:sz w:val="28"/>
           <w:szCs w:val="28"/>
         </w:rPr>
-        <w:t>Затраты на дополнительную заработную плату команды разработчиков включает выплаты, предусмотренные законодательством о труде (оплата трудовых отпусков, льготных часов, времени выполнения государственных обязанностей и других выплат, не связанных с основной деятельностью исполнителе</w:t>
+        <w:t xml:space="preserve">Затраты на дополнительную заработную плату команды разработчиков включает выплаты, предусмотренные законодательством о труде (оплата </w:t>
+      </w:r>
+      <w:r>
+        <w:rPr>
+          <w:rFonts w:ascii="Times New Roman" w:hAnsi="Times New Roman" w:cs="Times New Roman"/>
+          <w:sz w:val="28"/>
+          <w:szCs w:val="28"/>
+        </w:rPr>
+        <w:lastRenderedPageBreak/>
+        <w:t>трудовых отпусков, льготных часов, времени выполнения государственных обязанностей и других выплат, не связанных с основной деятельностью исполнителе</w:t>
       </w:r>
       <w:r>
         <w:rPr>
@@ -10522,7 +10653,23 @@
           <w:sz w:val="28"/>
           <w:szCs w:val="28"/>
         </w:rPr>
-        <w:t xml:space="preserve"> ‒ норматив дополнительной заработной платы, (15 %).</w:t>
+        <w:t xml:space="preserve"> ‒ норматив доп</w:t>
+      </w:r>
+      <w:r>
+        <w:rPr>
+          <w:rFonts w:ascii="Times New Roman" w:hAnsi="Times New Roman" w:cs="Times New Roman"/>
+          <w:sz w:val="28"/>
+          <w:szCs w:val="28"/>
+        </w:rPr>
+        <w:t>олнительной заработной платы, (2</w:t>
+      </w:r>
+      <w:r>
+        <w:rPr>
+          <w:rFonts w:ascii="Times New Roman" w:hAnsi="Times New Roman" w:cs="Times New Roman"/>
+          <w:sz w:val="28"/>
+          <w:szCs w:val="28"/>
+        </w:rPr>
+        <w:t>5 %).</w:t>
       </w:r>
     </w:p>
     <w:p>
@@ -10669,7 +10816,31 @@
                 <w:sz w:val="28"/>
                 <w:szCs w:val="28"/>
               </w:rPr>
-              <m:t>42 224 ·15%</m:t>
+              <m:t>24</m:t>
+            </m:r>
+            <m:r>
+              <w:rPr>
+                <w:rFonts w:ascii="Cambria Math" w:hAnsi="Cambria Math" w:cs="Times New Roman"/>
+                <w:sz w:val="28"/>
+                <w:szCs w:val="28"/>
+              </w:rPr>
+              <m:t xml:space="preserve"> </m:t>
+            </m:r>
+            <m:r>
+              <w:rPr>
+                <w:rFonts w:ascii="Cambria Math" w:hAnsi="Cambria Math" w:cs="Times New Roman"/>
+                <w:sz w:val="28"/>
+                <w:szCs w:val="28"/>
+              </w:rPr>
+              <m:t>996 ·2</m:t>
+            </m:r>
+            <m:r>
+              <w:rPr>
+                <w:rFonts w:ascii="Cambria Math" w:hAnsi="Cambria Math" w:cs="Times New Roman"/>
+                <w:sz w:val="28"/>
+                <w:szCs w:val="28"/>
+              </w:rPr>
+              <m:t>5%</m:t>
             </m:r>
           </m:num>
           <m:den>
@@ -10690,7 +10861,15 @@
           <w:sz w:val="28"/>
           <w:szCs w:val="28"/>
         </w:rPr>
-        <w:t xml:space="preserve">= 6 333,6 </w:t>
+        <w:t>= 6 249</w:t>
+      </w:r>
+      <w:r>
+        <w:rPr>
+          <w:rFonts w:ascii="Times New Roman" w:hAnsi="Times New Roman" w:cs="Times New Roman"/>
+          <w:sz w:val="28"/>
+          <w:szCs w:val="28"/>
+        </w:rPr>
+        <w:t xml:space="preserve"> </w:t>
       </w:r>
       <w:r>
         <w:rPr>
@@ -11008,7 +11187,41 @@
           <w:sz w:val="28"/>
           <w:szCs w:val="28"/>
         </w:rPr>
-        <w:t xml:space="preserve"> ‒ ставка отчислений в ФСЗН и Белгосстрах (34,6 %).</w:t>
+        <w:t xml:space="preserve"> ‒ ставка отч</w:t>
+      </w:r>
+      <w:r>
+        <w:rPr>
+          <w:rFonts w:ascii="Times New Roman" w:hAnsi="Times New Roman" w:cs="Times New Roman"/>
+          <w:sz w:val="28"/>
+          <w:szCs w:val="28"/>
+        </w:rPr>
+        <w:t xml:space="preserve">ислений в ФСЗН и </w:t>
+      </w:r>
+      <w:proofErr w:type="spellStart"/>
+      <w:r>
+        <w:rPr>
+          <w:rFonts w:ascii="Times New Roman" w:hAnsi="Times New Roman" w:cs="Times New Roman"/>
+          <w:sz w:val="28"/>
+          <w:szCs w:val="28"/>
+        </w:rPr>
+        <w:t>Белгосстрах</w:t>
+      </w:r>
+      <w:proofErr w:type="spellEnd"/>
+      <w:r>
+        <w:rPr>
+          <w:rFonts w:ascii="Times New Roman" w:hAnsi="Times New Roman" w:cs="Times New Roman"/>
+          <w:sz w:val="28"/>
+          <w:szCs w:val="28"/>
+        </w:rPr>
+        <w:t xml:space="preserve"> (35</w:t>
+      </w:r>
+      <w:r>
+        <w:rPr>
+          <w:rFonts w:ascii="Times New Roman" w:hAnsi="Times New Roman" w:cs="Times New Roman"/>
+          <w:sz w:val="28"/>
+          <w:szCs w:val="28"/>
+        </w:rPr>
+        <w:t xml:space="preserve"> %).</w:t>
       </w:r>
     </w:p>
     <w:p>
@@ -11093,7 +11306,15 @@
           <w:sz w:val="28"/>
           <w:szCs w:val="28"/>
         </w:rPr>
-        <w:t xml:space="preserve">(42 224 + 6 333,6) </w:t>
+        <w:t>(24996 + 6 249</w:t>
+      </w:r>
+      <w:r>
+        <w:rPr>
+          <w:rFonts w:ascii="Times New Roman" w:hAnsi="Times New Roman" w:cs="Times New Roman"/>
+          <w:sz w:val="28"/>
+          <w:szCs w:val="28"/>
+        </w:rPr>
+        <w:t xml:space="preserve">) </w:t>
       </w:r>
       <m:oMath>
         <m:r>
@@ -11111,7 +11332,15 @@
           <w:sz w:val="28"/>
           <w:szCs w:val="28"/>
         </w:rPr>
-        <w:t xml:space="preserve"> 0,346 = 16 800,93 </w:t>
+        <w:t xml:space="preserve"> 0,35 = 10 935,75</w:t>
+      </w:r>
+      <w:r>
+        <w:rPr>
+          <w:rFonts w:ascii="Times New Roman" w:hAnsi="Times New Roman" w:cs="Times New Roman"/>
+          <w:sz w:val="28"/>
+          <w:szCs w:val="28"/>
+        </w:rPr>
+        <w:t xml:space="preserve"> </w:t>
       </w:r>
       <w:r>
         <w:rPr>
@@ -11475,7 +11704,18 @@
                 <w:sz w:val="28"/>
                 <w:szCs w:val="28"/>
               </w:rPr>
-              <m:t>42 224 ·35%</m:t>
+              <m:t>24 996</m:t>
+            </m:r>
+            <m:r>
+              <m:rPr>
+                <m:sty m:val="p"/>
+              </m:rPr>
+              <w:rPr>
+                <w:rFonts w:ascii="Cambria Math" w:hAnsi="Cambria Math" w:cs="Times New Roman"/>
+                <w:sz w:val="28"/>
+                <w:szCs w:val="28"/>
+              </w:rPr>
+              <m:t xml:space="preserve"> ·35%</m:t>
             </m:r>
           </m:num>
           <m:den>
@@ -11507,7 +11747,15 @@
           <w:sz w:val="28"/>
           <w:szCs w:val="28"/>
         </w:rPr>
-        <w:t xml:space="preserve">14 778,4 </w:t>
+        <w:t>8 748,6</w:t>
+      </w:r>
+      <w:r>
+        <w:rPr>
+          <w:rFonts w:ascii="Times New Roman" w:hAnsi="Times New Roman" w:cs="Times New Roman"/>
+          <w:sz w:val="28"/>
+          <w:szCs w:val="28"/>
+        </w:rPr>
+        <w:t xml:space="preserve"> </w:t>
       </w:r>
       <w:r>
         <w:rPr>
@@ -11837,7 +12085,15 @@
           <w:sz w:val="28"/>
           <w:szCs w:val="28"/>
         </w:rPr>
-        <w:t xml:space="preserve">42 224 </w:t>
+        <w:t>24 996</w:t>
+      </w:r>
+      <w:r>
+        <w:rPr>
+          <w:rFonts w:ascii="Times New Roman" w:hAnsi="Times New Roman" w:cs="Times New Roman"/>
+          <w:sz w:val="28"/>
+          <w:szCs w:val="28"/>
+        </w:rPr>
+        <w:t xml:space="preserve"> </w:t>
       </w:r>
       <m:oMath>
         <m:r>
@@ -11855,7 +12111,15 @@
           <w:sz w:val="28"/>
           <w:szCs w:val="28"/>
         </w:rPr>
-        <w:t xml:space="preserve"> 0,05 = 2 111,2 </w:t>
+        <w:t xml:space="preserve"> 0,05 = 1 249,8</w:t>
+      </w:r>
+      <w:r>
+        <w:rPr>
+          <w:rFonts w:ascii="Times New Roman" w:hAnsi="Times New Roman" w:cs="Times New Roman"/>
+          <w:sz w:val="28"/>
+          <w:szCs w:val="28"/>
+        </w:rPr>
+        <w:t xml:space="preserve"> </w:t>
       </w:r>
       <w:r>
         <w:rPr>
@@ -12094,7 +12358,7 @@
               <w:rPr>
                 <w:rFonts w:ascii="Times New Roman" w:hAnsi="Times New Roman" w:cs="Times New Roman"/>
               </w:rPr>
-              <w:t>42 224</w:t>
+              <w:t>24 996</w:t>
             </w:r>
           </w:p>
         </w:tc>
@@ -12181,7 +12445,7 @@
               <w:rPr>
                 <w:rFonts w:ascii="Times New Roman" w:hAnsi="Times New Roman" w:cs="Times New Roman"/>
               </w:rPr>
-              <w:t>6 333,6</w:t>
+              <w:t>6 249</w:t>
             </w:r>
           </w:p>
         </w:tc>
@@ -12265,7 +12529,7 @@
               <w:rPr>
                 <w:rFonts w:ascii="Times New Roman" w:hAnsi="Times New Roman" w:cs="Times New Roman"/>
               </w:rPr>
-              <w:t>16 800,93</w:t>
+              <w:t>10 935,75</w:t>
             </w:r>
           </w:p>
         </w:tc>
@@ -12347,7 +12611,7 @@
               <w:rPr>
                 <w:rFonts w:ascii="Times New Roman" w:hAnsi="Times New Roman" w:cs="Times New Roman"/>
               </w:rPr>
-              <w:t>14 778,4</w:t>
+              <w:t>8 748,6</w:t>
             </w:r>
           </w:p>
         </w:tc>
@@ -12429,7 +12693,7 @@
               <w:rPr>
                 <w:rFonts w:ascii="Times New Roman" w:hAnsi="Times New Roman" w:cs="Times New Roman"/>
               </w:rPr>
-              <w:t>2 111,2</w:t>
+              <w:t>1 249,8</w:t>
             </w:r>
           </w:p>
         </w:tc>
@@ -12719,7 +12983,7 @@
               <w:rPr>
                 <w:rFonts w:ascii="Times New Roman" w:hAnsi="Times New Roman" w:cs="Times New Roman"/>
               </w:rPr>
-              <w:t>82 248,13</w:t>
+              <w:t>52 179,15</w:t>
             </w:r>
           </w:p>
         </w:tc>
@@ -12746,7 +13010,21 @@
           <w:rFonts w:ascii="Times New Roman" w:hAnsi="Times New Roman" w:cs="Times New Roman"/>
           <w:sz w:val="28"/>
         </w:rPr>
-        <w:t xml:space="preserve">Таким образом, общая сумма затрат на разработку программного средства составит 82 248,13 </w:t>
+        <w:t xml:space="preserve">Таким образом, общая сумма затрат на разработку программного средства составит </w:t>
+      </w:r>
+      <w:r>
+        <w:rPr>
+          <w:rFonts w:ascii="Times New Roman" w:hAnsi="Times New Roman" w:cs="Times New Roman"/>
+          <w:sz w:val="28"/>
+        </w:rPr>
+        <w:t>52 179,15</w:t>
+      </w:r>
+      <w:r>
+        <w:rPr>
+          <w:rFonts w:ascii="Times New Roman" w:hAnsi="Times New Roman" w:cs="Times New Roman"/>
+          <w:sz w:val="28"/>
+        </w:rPr>
+        <w:t xml:space="preserve"> </w:t>
       </w:r>
       <w:r>
         <w:rPr>
@@ -12772,7 +13050,7 @@
           <w:b w:val="0"/>
         </w:rPr>
       </w:pPr>
-      <w:bookmarkStart w:id="19" w:name="_Toc68459154"/>
+      <w:bookmarkStart w:id="18" w:name="_Toc68797595"/>
       <w:r>
         <w:rPr>
           <w:rFonts w:ascii="Times New Roman" w:hAnsi="Times New Roman" w:cs="Times New Roman"/>
@@ -12801,7 +13079,7 @@
         </w:rPr>
         <w:t>ПО</w:t>
       </w:r>
-      <w:bookmarkEnd w:id="19"/>
+      <w:bookmarkEnd w:id="18"/>
     </w:p>
     <w:p>
       <w:pPr>
@@ -12832,15 +13110,21 @@
           <w:rFonts w:ascii="Times New Roman" w:hAnsi="Times New Roman" w:cs="Times New Roman"/>
           <w:sz w:val="28"/>
         </w:rPr>
-        <w:t xml:space="preserve">В течение трех месяцев будут введены все основные функции и программное средство будет полностью готово к запуску. В первый год выхода на рынок ожидается более 10 тыс. пользователей. Был проведен социологический опрос среди потенциальных пользователей приложения </w:t>
-      </w:r>
-      <w:r>
-        <w:rPr>
-          <w:rFonts w:ascii="Times New Roman" w:hAnsi="Times New Roman" w:cs="Times New Roman"/>
-          <w:sz w:val="28"/>
-        </w:rPr>
-        <w:lastRenderedPageBreak/>
-        <w:t xml:space="preserve">(совершеннолетних работающих людей), в результате которого было выявлено, какую сумму они готовы ежемесячно тратить на данный продукт. </w:t>
+        <w:t>В течение трех месяцев будут введены все основные функции и программное средство будет полностью готово к запуску. В первый год вы</w:t>
+      </w:r>
+      <w:r>
+        <w:rPr>
+          <w:rFonts w:ascii="Times New Roman" w:hAnsi="Times New Roman" w:cs="Times New Roman"/>
+          <w:sz w:val="28"/>
+        </w:rPr>
+        <w:t>хода на рынок ожидается более 20000</w:t>
+      </w:r>
+      <w:r>
+        <w:rPr>
+          <w:rFonts w:ascii="Times New Roman" w:hAnsi="Times New Roman" w:cs="Times New Roman"/>
+          <w:sz w:val="28"/>
+        </w:rPr>
+        <w:t xml:space="preserve"> тыс. пользователей. Был проведен социологический опрос среди потенциальных пользователей приложения (совершеннолетних работающих людей), в результате которого было выявлено, какую сумму они готовы ежемесячно тратить на данный продукт. </w:t>
       </w:r>
     </w:p>
     <w:p>
@@ -12861,63 +13145,6 @@
           <w:szCs w:val="24"/>
         </w:rPr>
       </w:pPr>
-      <w:r>
-        <w:rPr>
-          <w:rFonts w:ascii="Times New Roman" w:hAnsi="Times New Roman" w:cs="Times New Roman"/>
-          <w:noProof/>
-          <w:sz w:val="24"/>
-          <w:szCs w:val="24"/>
-          <w:lang w:eastAsia="ru-RU"/>
-        </w:rPr>
-        <w:drawing>
-          <wp:inline distT="0" distB="0" distL="0" distR="0">
-            <wp:extent cx="4625340" cy="2918460"/>
-            <wp:effectExtent l="0" t="0" r="3810" b="0"/>
-            <wp:docPr id="2" name="Рисунок 2"/>
-            <wp:cNvGraphicFramePr>
-              <a:graphicFrameLocks xmlns:a="http://schemas.openxmlformats.org/drawingml/2006/main" noChangeAspect="1"/>
-            </wp:cNvGraphicFramePr>
-            <a:graphic xmlns:a="http://schemas.openxmlformats.org/drawingml/2006/main">
-              <a:graphicData uri="http://schemas.openxmlformats.org/drawingml/2006/picture">
-                <pic:pic xmlns:pic="http://schemas.openxmlformats.org/drawingml/2006/picture">
-                  <pic:nvPicPr>
-                    <pic:cNvPr id="0" name="Picture 7"/>
-                    <pic:cNvPicPr>
-                      <a:picLocks noChangeAspect="1" noChangeArrowheads="1"/>
-                    </pic:cNvPicPr>
-                  </pic:nvPicPr>
-                  <pic:blipFill>
-                    <a:blip r:embed="rId17">
-                      <a:extLst>
-                        <a:ext uri="{28A0092B-C50C-407E-A947-70E740481C1C}">
-                          <a14:useLocalDpi xmlns:a14="http://schemas.microsoft.com/office/drawing/2010/main" val="0"/>
-                        </a:ext>
-                      </a:extLst>
-                    </a:blip>
-                    <a:srcRect/>
-                    <a:stretch>
-                      <a:fillRect/>
-                    </a:stretch>
-                  </pic:blipFill>
-                  <pic:spPr bwMode="auto">
-                    <a:xfrm>
-                      <a:off x="0" y="0"/>
-                      <a:ext cx="4625340" cy="2918460"/>
-                    </a:xfrm>
-                    <a:prstGeom prst="rect">
-                      <a:avLst/>
-                    </a:prstGeom>
-                    <a:noFill/>
-                    <a:ln>
-                      <a:noFill/>
-                    </a:ln>
-                  </pic:spPr>
-                </pic:pic>
-              </a:graphicData>
-            </a:graphic>
-          </wp:inline>
-        </w:drawing>
-      </w:r>
     </w:p>
     <w:p>
       <w:pPr>
@@ -12930,117 +13157,6 @@
     </w:p>
     <w:p>
       <w:pPr>
-        <w:ind w:left="720" w:hanging="900"/>
-        <w:jc w:val="center"/>
-        <w:rPr>
-          <w:rFonts w:ascii="Times New Roman" w:hAnsi="Times New Roman" w:cs="Times New Roman"/>
-        </w:rPr>
-      </w:pPr>
-      <w:r>
-        <w:rPr>
-          <w:rFonts w:ascii="Times New Roman" w:hAnsi="Times New Roman" w:cs="Times New Roman"/>
-        </w:rPr>
-        <w:t>Рис. 6.1. Условие социологического опроса</w:t>
-      </w:r>
-    </w:p>
-    <w:p>
-      <w:pPr>
-        <w:ind w:left="720" w:firstLine="720"/>
-        <w:jc w:val="center"/>
-        <w:rPr>
-          <w:rFonts w:ascii="Times New Roman" w:hAnsi="Times New Roman" w:cs="Times New Roman"/>
-        </w:rPr>
-      </w:pPr>
-    </w:p>
-    <w:p>
-      <w:pPr>
-        <w:ind w:hanging="11"/>
-        <w:jc w:val="center"/>
-        <w:rPr>
-          <w:rFonts w:ascii="Times New Roman" w:hAnsi="Times New Roman" w:cs="Times New Roman"/>
-        </w:rPr>
-      </w:pPr>
-      <w:r>
-        <w:rPr>
-          <w:rFonts w:ascii="Times New Roman" w:hAnsi="Times New Roman" w:cs="Times New Roman"/>
-          <w:noProof/>
-          <w:lang w:eastAsia="ru-RU"/>
-        </w:rPr>
-        <w:drawing>
-          <wp:inline distT="0" distB="0" distL="0" distR="0">
-            <wp:extent cx="4869180" cy="2026920"/>
-            <wp:effectExtent l="0" t="0" r="7620" b="0"/>
-            <wp:docPr id="1" name="Рисунок 1"/>
-            <wp:cNvGraphicFramePr>
-              <a:graphicFrameLocks xmlns:a="http://schemas.openxmlformats.org/drawingml/2006/main" noChangeAspect="1"/>
-            </wp:cNvGraphicFramePr>
-            <a:graphic xmlns:a="http://schemas.openxmlformats.org/drawingml/2006/main">
-              <a:graphicData uri="http://schemas.openxmlformats.org/drawingml/2006/picture">
-                <pic:pic xmlns:pic="http://schemas.openxmlformats.org/drawingml/2006/picture">
-                  <pic:nvPicPr>
-                    <pic:cNvPr id="0" name="Picture 10"/>
-                    <pic:cNvPicPr>
-                      <a:picLocks noChangeAspect="1" noChangeArrowheads="1"/>
-                    </pic:cNvPicPr>
-                  </pic:nvPicPr>
-                  <pic:blipFill>
-                    <a:blip r:embed="rId18">
-                      <a:extLst>
-                        <a:ext uri="{28A0092B-C50C-407E-A947-70E740481C1C}">
-                          <a14:useLocalDpi xmlns:a14="http://schemas.microsoft.com/office/drawing/2010/main" val="0"/>
-                        </a:ext>
-                      </a:extLst>
-                    </a:blip>
-                    <a:srcRect/>
-                    <a:stretch>
-                      <a:fillRect/>
-                    </a:stretch>
-                  </pic:blipFill>
-                  <pic:spPr bwMode="auto">
-                    <a:xfrm>
-                      <a:off x="0" y="0"/>
-                      <a:ext cx="4869180" cy="2026920"/>
-                    </a:xfrm>
-                    <a:prstGeom prst="rect">
-                      <a:avLst/>
-                    </a:prstGeom>
-                    <a:noFill/>
-                    <a:ln>
-                      <a:noFill/>
-                    </a:ln>
-                  </pic:spPr>
-                </pic:pic>
-              </a:graphicData>
-            </a:graphic>
-          </wp:inline>
-        </w:drawing>
-      </w:r>
-    </w:p>
-    <w:p>
-      <w:pPr>
-        <w:jc w:val="center"/>
-        <w:rPr>
-          <w:rFonts w:ascii="Times New Roman" w:hAnsi="Times New Roman" w:cs="Times New Roman"/>
-        </w:rPr>
-      </w:pPr>
-    </w:p>
-    <w:p>
-      <w:pPr>
-        <w:ind w:firstLine="90"/>
-        <w:jc w:val="center"/>
-        <w:rPr>
-          <w:rFonts w:ascii="Times New Roman" w:hAnsi="Times New Roman" w:cs="Times New Roman"/>
-        </w:rPr>
-      </w:pPr>
-      <w:r>
-        <w:rPr>
-          <w:rFonts w:ascii="Times New Roman" w:hAnsi="Times New Roman" w:cs="Times New Roman"/>
-        </w:rPr>
-        <w:t>Рис. 6.2. Результаты социологического опроса</w:t>
-      </w:r>
-    </w:p>
-    <w:p>
-      <w:pPr>
         <w:ind w:firstLine="709"/>
         <w:rPr>
           <w:rFonts w:ascii="Times New Roman" w:hAnsi="Times New Roman" w:cs="Times New Roman"/>
@@ -13054,7 +13170,23 @@
           <w:sz w:val="28"/>
           <w:szCs w:val="28"/>
         </w:rPr>
-        <w:t xml:space="preserve">Более 43% респондентов указали сумму в 3$ (7 </w:t>
+        <w:t xml:space="preserve">Месячная подписка на пользование приложением </w:t>
+      </w:r>
+      <w:r>
+        <w:rPr>
+          <w:rFonts w:ascii="Times New Roman" w:hAnsi="Times New Roman" w:cs="Times New Roman"/>
+          <w:sz w:val="28"/>
+          <w:szCs w:val="28"/>
+        </w:rPr>
+        <w:t xml:space="preserve"> 2$ (5</w:t>
+      </w:r>
+      <w:r>
+        <w:rPr>
+          <w:rFonts w:ascii="Times New Roman" w:hAnsi="Times New Roman" w:cs="Times New Roman"/>
+          <w:sz w:val="28"/>
+          <w:szCs w:val="28"/>
+        </w:rPr>
+        <w:t xml:space="preserve"> </w:t>
       </w:r>
       <w:r>
         <w:rPr>
@@ -13071,7 +13203,7 @@
           <w:sz w:val="28"/>
           <w:szCs w:val="28"/>
         </w:rPr>
-        <w:t xml:space="preserve">.) [15], из чего следует, что отпускная цена годовой подписки будет равна </w:t>
+        <w:t xml:space="preserve">.), из чего следует, что отпускная цена годовой подписки будет равна </w:t>
       </w:r>
       <m:oMath>
         <m:sSub>
@@ -13112,7 +13244,15 @@
           <w:sz w:val="28"/>
           <w:szCs w:val="28"/>
         </w:rPr>
-        <w:t xml:space="preserve">= 7 * 11 = 77 </w:t>
+        <w:t>= 5 * 11 = 55</w:t>
+      </w:r>
+      <w:r>
+        <w:rPr>
+          <w:rFonts w:ascii="Times New Roman" w:eastAsia="Cambria Math" w:hAnsi="Times New Roman" w:cs="Times New Roman"/>
+          <w:sz w:val="28"/>
+          <w:szCs w:val="28"/>
+        </w:rPr>
+        <w:t xml:space="preserve"> </w:t>
       </w:r>
       <w:r>
         <w:rPr>
@@ -13146,7 +13286,23 @@
             <w:sz w:val="28"/>
             <w:szCs w:val="28"/>
           </w:rPr>
-          <m:t>N = 10 000</m:t>
+          <m:t>N</m:t>
+        </m:r>
+        <m:r>
+          <w:rPr>
+            <w:rFonts w:ascii="Cambria Math" w:eastAsia="Cambria Math" w:hAnsi="Cambria Math" w:cs="Times New Roman"/>
+            <w:sz w:val="28"/>
+            <w:szCs w:val="28"/>
+          </w:rPr>
+          <m:t xml:space="preserve"> = 15</m:t>
+        </m:r>
+        <m:r>
+          <w:rPr>
+            <w:rFonts w:ascii="Cambria Math" w:eastAsia="Cambria Math" w:hAnsi="Cambria Math" w:cs="Times New Roman"/>
+            <w:sz w:val="28"/>
+            <w:szCs w:val="28"/>
+          </w:rPr>
+          <m:t xml:space="preserve"> 000</m:t>
         </m:r>
       </m:oMath>
       <w:r>
@@ -13201,7 +13357,6 @@
               <w:sz w:val="28"/>
               <w:szCs w:val="28"/>
             </w:rPr>
-            <w:lastRenderedPageBreak/>
             <m:t xml:space="preserve"> ∆</m:t>
           </m:r>
           <m:sSub>
@@ -13638,6 +13793,40 @@
         </w:rPr>
         <w:t xml:space="preserve"> ‒ рентабельность продаж подписок, (40 %);</w:t>
       </w:r>
+      <w:r>
+        <w:rPr>
+          <w:rFonts w:ascii="Times New Roman" w:hAnsi="Times New Roman" w:cs="Times New Roman"/>
+          <w:sz w:val="28"/>
+          <w:szCs w:val="28"/>
+        </w:rPr>
+        <w:t xml:space="preserve"> (с учётом </w:t>
+      </w:r>
+      <w:proofErr w:type="spellStart"/>
+      <w:r>
+        <w:rPr>
+          <w:rFonts w:ascii="Times New Roman" w:hAnsi="Times New Roman" w:cs="Times New Roman"/>
+          <w:sz w:val="28"/>
+          <w:szCs w:val="28"/>
+        </w:rPr>
+        <w:t>соц</w:t>
+      </w:r>
+      <w:proofErr w:type="spellEnd"/>
+      <w:r>
+        <w:rPr>
+          <w:rFonts w:ascii="Times New Roman" w:hAnsi="Times New Roman" w:cs="Times New Roman"/>
+          <w:sz w:val="28"/>
+          <w:szCs w:val="28"/>
+        </w:rPr>
+        <w:t xml:space="preserve"> опроса</w:t>
+      </w:r>
+      <w:r>
+        <w:rPr>
+          <w:rFonts w:ascii="Times New Roman" w:hAnsi="Times New Roman" w:cs="Times New Roman"/>
+          <w:sz w:val="28"/>
+          <w:szCs w:val="28"/>
+        </w:rPr>
+        <w:t>)</w:t>
+      </w:r>
     </w:p>
     <w:p>
       <w:pPr>
@@ -14017,7 +14206,23 @@
                 <w:sz w:val="28"/>
                 <w:szCs w:val="28"/>
               </w:rPr>
-              <m:t>77 ∙ 10 000 · 20%</m:t>
+              <m:t>55</m:t>
+            </m:r>
+            <m:r>
+              <w:rPr>
+                <w:rFonts w:ascii="Cambria Math" w:eastAsia="Cambria Math" w:hAnsi="Cambria Math" w:cs="Times New Roman"/>
+                <w:sz w:val="28"/>
+                <w:szCs w:val="28"/>
+              </w:rPr>
+              <m:t xml:space="preserve"> ∙ 15</m:t>
+            </m:r>
+            <m:r>
+              <w:rPr>
+                <w:rFonts w:ascii="Cambria Math" w:eastAsia="Cambria Math" w:hAnsi="Cambria Math" w:cs="Times New Roman"/>
+                <w:sz w:val="28"/>
+                <w:szCs w:val="28"/>
+              </w:rPr>
+              <m:t> 000 · 20%</m:t>
             </m:r>
           </m:num>
           <m:den>
@@ -14037,7 +14242,39 @@
             <w:sz w:val="28"/>
             <w:szCs w:val="28"/>
           </w:rPr>
-          <m:t xml:space="preserve">=128 333,33  </m:t>
+          <m:t>=1</m:t>
+        </m:r>
+        <m:r>
+          <w:rPr>
+            <w:rFonts w:ascii="Cambria Math" w:eastAsia="Cambria Math" w:hAnsi="Cambria Math" w:cs="Times New Roman"/>
+            <w:sz w:val="28"/>
+            <w:szCs w:val="28"/>
+          </w:rPr>
+          <m:t>37</m:t>
+        </m:r>
+        <m:r>
+          <w:rPr>
+            <w:rFonts w:ascii="Cambria Math" w:eastAsia="Cambria Math" w:hAnsi="Cambria Math" w:cs="Times New Roman"/>
+            <w:sz w:val="28"/>
+            <w:szCs w:val="28"/>
+          </w:rPr>
+          <m:t xml:space="preserve"> </m:t>
+        </m:r>
+        <m:r>
+          <w:rPr>
+            <w:rFonts w:ascii="Cambria Math" w:eastAsia="Cambria Math" w:hAnsi="Cambria Math" w:cs="Times New Roman"/>
+            <w:sz w:val="28"/>
+            <w:szCs w:val="28"/>
+          </w:rPr>
+          <m:t>500</m:t>
+        </m:r>
+        <m:r>
+          <w:rPr>
+            <w:rFonts w:ascii="Cambria Math" w:eastAsia="Cambria Math" w:hAnsi="Cambria Math" w:cs="Times New Roman"/>
+            <w:sz w:val="28"/>
+            <w:szCs w:val="28"/>
+          </w:rPr>
+          <m:t xml:space="preserve">  </m:t>
         </m:r>
       </m:oMath>
       <w:r>
@@ -14160,7 +14397,31 @@
                 <w:sz w:val="28"/>
                 <w:szCs w:val="28"/>
               </w:rPr>
-              <m:t>77 ∙ 10 000- 128 333,33</m:t>
+              <m:t>55</m:t>
+            </m:r>
+            <m:r>
+              <w:rPr>
+                <w:rFonts w:ascii="Cambria Math" w:eastAsia="Cambria Math" w:hAnsi="Cambria Math" w:cs="Times New Roman"/>
+                <w:sz w:val="28"/>
+                <w:szCs w:val="28"/>
+              </w:rPr>
+              <m:t xml:space="preserve"> ∙ 15</m:t>
+            </m:r>
+            <m:r>
+              <w:rPr>
+                <w:rFonts w:ascii="Cambria Math" w:eastAsia="Cambria Math" w:hAnsi="Cambria Math" w:cs="Times New Roman"/>
+                <w:sz w:val="28"/>
+                <w:szCs w:val="28"/>
+              </w:rPr>
+              <m:t xml:space="preserve"> 000- </m:t>
+            </m:r>
+            <m:r>
+              <w:rPr>
+                <w:rFonts w:ascii="Cambria Math" w:eastAsia="Cambria Math" w:hAnsi="Cambria Math" w:cs="Times New Roman"/>
+                <w:sz w:val="28"/>
+                <w:szCs w:val="28"/>
+              </w:rPr>
+              <m:t>137 500</m:t>
             </m:r>
           </m:e>
         </m:d>
@@ -14231,7 +14492,23 @@
           <w:sz w:val="28"/>
           <w:szCs w:val="28"/>
         </w:rPr>
-        <w:t xml:space="preserve">= 210 466,67 </w:t>
+        <w:t xml:space="preserve">= </w:t>
+      </w:r>
+      <w:r>
+        <w:rPr>
+          <w:rFonts w:ascii="Times New Roman" w:eastAsia="Cambria Math" w:hAnsi="Times New Roman" w:cs="Times New Roman"/>
+          <w:sz w:val="28"/>
+          <w:szCs w:val="28"/>
+        </w:rPr>
+        <w:t>225 500</w:t>
+      </w:r>
+      <w:r>
+        <w:rPr>
+          <w:rFonts w:ascii="Times New Roman" w:eastAsia="Cambria Math" w:hAnsi="Times New Roman" w:cs="Times New Roman"/>
+          <w:sz w:val="28"/>
+          <w:szCs w:val="28"/>
+        </w:rPr>
+        <w:t xml:space="preserve"> </w:t>
       </w:r>
       <w:r>
         <w:rPr>
@@ -14259,8 +14536,8 @@
           <w:b w:val="0"/>
         </w:rPr>
       </w:pPr>
-      <w:bookmarkStart w:id="20" w:name="_Toc41593975"/>
-      <w:bookmarkStart w:id="21" w:name="_Toc68459155"/>
+      <w:bookmarkStart w:id="19" w:name="_Toc41593975"/>
+      <w:bookmarkStart w:id="20" w:name="_Toc68797596"/>
       <w:r>
         <w:rPr>
           <w:rFonts w:ascii="Times New Roman" w:hAnsi="Times New Roman" w:cs="Times New Roman"/>
@@ -14268,15 +14545,15 @@
         </w:rPr>
         <w:t xml:space="preserve">Расчёт показателей </w:t>
       </w:r>
+      <w:bookmarkEnd w:id="19"/>
+      <w:r>
+        <w:rPr>
+          <w:rFonts w:ascii="Times New Roman" w:hAnsi="Times New Roman" w:cs="Times New Roman"/>
+          <w:b w:val="0"/>
+        </w:rPr>
+        <w:t>эффективности инвестиций в разработку ПО</w:t>
+      </w:r>
       <w:bookmarkEnd w:id="20"/>
-      <w:r>
-        <w:rPr>
-          <w:rFonts w:ascii="Times New Roman" w:hAnsi="Times New Roman" w:cs="Times New Roman"/>
-          <w:b w:val="0"/>
-        </w:rPr>
-        <w:t>эффективности инвестиций в разработку ПО</w:t>
-      </w:r>
-      <w:bookmarkEnd w:id="21"/>
     </w:p>
     <w:p>
       <w:pPr>
@@ -14325,7 +14602,16 @@
           <w:sz w:val="28"/>
           <w:szCs w:val="28"/>
         </w:rPr>
-        <w:t>Так как сумма инвестиций на разработку меньше суммы годового экономического эффекта, то есть инвестиции окупятся менее чем за год, оценка экономической эффективности инвестиций в разработку программного средства осуществляется с помощью расчета простой нормы прибыли (рентабе</w:t>
+        <w:t xml:space="preserve">Так как сумма инвестиций на разработку меньше суммы годового экономического эффекта, то есть инвестиции окупятся менее чем за год, оценка экономической эффективности инвестиций в разработку </w:t>
+      </w:r>
+      <w:r>
+        <w:rPr>
+          <w:rFonts w:ascii="Times New Roman" w:hAnsi="Times New Roman" w:cs="Times New Roman"/>
+          <w:sz w:val="28"/>
+          <w:szCs w:val="28"/>
+        </w:rPr>
+        <w:lastRenderedPageBreak/>
+        <w:t>программного средства осуществляется с помощью расчета простой нормы прибыли (рентабе</w:t>
       </w:r>
       <w:r>
         <w:rPr>
@@ -14679,7 +14965,6 @@
           <w:sz w:val="28"/>
           <w:szCs w:val="28"/>
         </w:rPr>
-        <w:lastRenderedPageBreak/>
         <w:tab/>
         <w:t>Таким образом, рентабе</w:t>
       </w:r>
@@ -14763,7 +15048,40 @@
                   <w:sz w:val="28"/>
                   <w:szCs w:val="28"/>
                 </w:rPr>
-                <m:t xml:space="preserve">210 466,67  </m:t>
+                <m:t>225</m:t>
+              </m:r>
+              <m:r>
+                <m:rPr>
+                  <m:sty m:val="p"/>
+                </m:rPr>
+                <w:rPr>
+                  <w:rFonts w:ascii="Cambria Math" w:eastAsia="Cambria Math" w:hAnsi="Cambria Math" w:cs="Times New Roman"/>
+                  <w:sz w:val="28"/>
+                  <w:szCs w:val="28"/>
+                </w:rPr>
+                <m:t xml:space="preserve"> </m:t>
+              </m:r>
+              <m:r>
+                <m:rPr>
+                  <m:sty m:val="p"/>
+                </m:rPr>
+                <w:rPr>
+                  <w:rFonts w:ascii="Cambria Math" w:eastAsia="Cambria Math" w:hAnsi="Cambria Math" w:cs="Times New Roman"/>
+                  <w:sz w:val="28"/>
+                  <w:szCs w:val="28"/>
+                </w:rPr>
+                <m:t>500</m:t>
+              </m:r>
+              <m:r>
+                <m:rPr>
+                  <m:sty m:val="p"/>
+                </m:rPr>
+                <w:rPr>
+                  <w:rFonts w:ascii="Cambria Math" w:eastAsia="Cambria Math" w:hAnsi="Cambria Math" w:cs="Times New Roman"/>
+                  <w:sz w:val="28"/>
+                  <w:szCs w:val="28"/>
+                </w:rPr>
+                <m:t xml:space="preserve">  </m:t>
               </m:r>
             </m:num>
             <m:den>
@@ -14776,7 +15094,18 @@
                   <w:sz w:val="28"/>
                   <w:szCs w:val="28"/>
                 </w:rPr>
-                <m:t xml:space="preserve">82 248,13 </m:t>
+                <m:t>52 179,15</m:t>
+              </m:r>
+              <m:r>
+                <m:rPr>
+                  <m:sty m:val="p"/>
+                </m:rPr>
+                <w:rPr>
+                  <w:rFonts w:ascii="Cambria Math" w:hAnsi="Cambria Math" w:cs="Times New Roman"/>
+                  <w:sz w:val="28"/>
+                  <w:szCs w:val="28"/>
+                </w:rPr>
+                <m:t xml:space="preserve"> </m:t>
               </m:r>
             </m:den>
           </m:f>
@@ -14786,7 +15115,31 @@
               <w:sz w:val="28"/>
               <w:szCs w:val="28"/>
             </w:rPr>
-            <m:t xml:space="preserve"> ·100 % =255,89%</m:t>
+            <m:t xml:space="preserve"> ·100 % =432</m:t>
+          </m:r>
+          <m:r>
+            <w:rPr>
+              <w:rFonts w:ascii="Cambria Math" w:eastAsia="Cambria Math" w:hAnsi="Cambria Math" w:cs="Times New Roman"/>
+              <w:sz w:val="28"/>
+              <w:szCs w:val="28"/>
+            </w:rPr>
+            <m:t>,</m:t>
+          </m:r>
+          <m:r>
+            <w:rPr>
+              <w:rFonts w:ascii="Cambria Math" w:eastAsia="Cambria Math" w:hAnsi="Cambria Math" w:cs="Times New Roman"/>
+              <w:sz w:val="28"/>
+              <w:szCs w:val="28"/>
+            </w:rPr>
+            <m:t>16</m:t>
+          </m:r>
+          <m:r>
+            <w:rPr>
+              <w:rFonts w:ascii="Cambria Math" w:eastAsia="Cambria Math" w:hAnsi="Cambria Math" w:cs="Times New Roman"/>
+              <w:sz w:val="28"/>
+              <w:szCs w:val="28"/>
+            </w:rPr>
+            <m:t>%</m:t>
           </m:r>
         </m:oMath>
       </m:oMathPara>
@@ -14813,7 +15166,23 @@
           <w:sz w:val="28"/>
           <w:szCs w:val="28"/>
         </w:rPr>
-        <w:t>Инвестиции на разработку программного средства и его реализация на рынке информационных технологий будут экономически эффективными, если рентабельность инвестиций превысит 100 % (100 % плюс ставка по банковским долгосрочным депозитам). А поскольку ставка по долгосрочным депозитам не превышает 15% [16], следовательно, программное средство целесообразно разрабатывать и реализовывать по установленной цене, т.к. рентабельность инвестиций превышает 115% более чем в 2 раза.</w:t>
+        <w:t>Инвестиции на разработку программного средства и его реализация на рынке информационных технологий будут экономически эффективными, если рентабельность инвестиций превысит 100 % (100 % плюс ставка по банковским долгосрочным депозитам). А поскольку ставка по долгосрочным депозитам не превышает 15% [16], следовательно, программное средство целесообразно разрабатывать и реализовывать по установленной цене, т.к. рентабельность инвести</w:t>
+      </w:r>
+      <w:r>
+        <w:rPr>
+          <w:rFonts w:ascii="Times New Roman" w:hAnsi="Times New Roman" w:cs="Times New Roman"/>
+          <w:sz w:val="28"/>
+          <w:szCs w:val="28"/>
+        </w:rPr>
+        <w:t>ций превышает 115% более чем в 4</w:t>
+      </w:r>
+      <w:r>
+        <w:rPr>
+          <w:rFonts w:ascii="Times New Roman" w:hAnsi="Times New Roman" w:cs="Times New Roman"/>
+          <w:sz w:val="28"/>
+          <w:szCs w:val="28"/>
+        </w:rPr>
+        <w:t xml:space="preserve"> раза.</w:t>
       </w:r>
     </w:p>
     <w:p>
@@ -15306,7 +15675,18 @@
                   <w:sz w:val="28"/>
                   <w:szCs w:val="28"/>
                 </w:rPr>
-                <m:t xml:space="preserve">82 248,13 </m:t>
+                <m:t>52179,15</m:t>
+              </m:r>
+              <m:r>
+                <m:rPr>
+                  <m:sty m:val="p"/>
+                </m:rPr>
+                <w:rPr>
+                  <w:rFonts w:ascii="Cambria Math" w:hAnsi="Cambria Math" w:cs="Times New Roman"/>
+                  <w:sz w:val="28"/>
+                  <w:szCs w:val="28"/>
+                </w:rPr>
+                <m:t xml:space="preserve"> </m:t>
               </m:r>
               <m:r>
                 <m:rPr>
@@ -15330,7 +15710,18 @@
                   <w:sz w:val="28"/>
                   <w:szCs w:val="28"/>
                 </w:rPr>
-                <m:t xml:space="preserve">210 466,67 </m:t>
+                <m:t>225 500</m:t>
+              </m:r>
+              <m:r>
+                <m:rPr>
+                  <m:sty m:val="p"/>
+                </m:rPr>
+                <w:rPr>
+                  <w:rFonts w:ascii="Cambria Math" w:eastAsia="Cambria Math" w:hAnsi="Cambria Math" w:cs="Times New Roman"/>
+                  <w:sz w:val="28"/>
+                  <w:szCs w:val="28"/>
+                </w:rPr>
+                <m:t xml:space="preserve"> </m:t>
               </m:r>
             </m:den>
           </m:f>
@@ -15340,7 +15731,15 @@
               <w:sz w:val="28"/>
               <w:szCs w:val="28"/>
             </w:rPr>
-            <m:t xml:space="preserve">=0,39 </m:t>
+            <m:t>=0,231</m:t>
+          </m:r>
+          <m:r>
+            <w:rPr>
+              <w:rFonts w:ascii="Cambria Math" w:hAnsi="Cambria Math" w:cs="Times New Roman"/>
+              <w:sz w:val="28"/>
+              <w:szCs w:val="28"/>
+            </w:rPr>
+            <m:t xml:space="preserve"> </m:t>
           </m:r>
         </m:oMath>
       </m:oMathPara>
@@ -15353,8 +15752,8 @@
           <w:b w:val="0"/>
         </w:rPr>
       </w:pPr>
-      <w:bookmarkStart w:id="22" w:name="_Toc41593976"/>
-      <w:bookmarkStart w:id="23" w:name="_Toc68459156"/>
+      <w:bookmarkStart w:id="21" w:name="_Toc41593976"/>
+      <w:bookmarkStart w:id="22" w:name="_Toc68797597"/>
       <w:r>
         <w:rPr>
           <w:rFonts w:ascii="Times New Roman" w:hAnsi="Times New Roman" w:cs="Times New Roman"/>
@@ -15362,8 +15761,8 @@
         </w:rPr>
         <w:t>Выводы по технико-экономическому обоснованию</w:t>
       </w:r>
+      <w:bookmarkEnd w:id="21"/>
       <w:bookmarkEnd w:id="22"/>
-      <w:bookmarkEnd w:id="23"/>
     </w:p>
     <w:p>
       <w:pPr>
@@ -15400,6 +15799,7 @@
           <w:rFonts w:ascii="Times New Roman" w:hAnsi="Times New Roman" w:cs="Times New Roman"/>
           <w:sz w:val="28"/>
         </w:rPr>
+        <w:lastRenderedPageBreak/>
         <w:t>Спустя год после внедрения данного программного средства заказчик не только покрывает собственные затраты, но и имеет прибыль. В свою очередь исполнитель также получает прибыль в короткие сроки.</w:t>
       </w:r>
     </w:p>
@@ -15419,7 +15819,23 @@
           <w:rFonts w:ascii="Times New Roman" w:hAnsi="Times New Roman" w:cs="Times New Roman"/>
           <w:sz w:val="28"/>
         </w:rPr>
-        <w:t>Важно отметить, что статьей дохода приложения также может стать рекламная интеграция с производителями оборудования для поддержания оптимальных климатических условий в помещении.</w:t>
+        <w:t>Важно отметить, что статьей дохода приложения также мо</w:t>
+      </w:r>
+      <w:r>
+        <w:rPr>
+          <w:rFonts w:ascii="Times New Roman" w:hAnsi="Times New Roman" w:cs="Times New Roman"/>
+          <w:sz w:val="28"/>
+        </w:rPr>
+        <w:t>жет стать рекламная интеграция в виде специальных баннеров на сайте</w:t>
+      </w:r>
+      <w:bookmarkStart w:id="23" w:name="_GoBack"/>
+      <w:bookmarkEnd w:id="23"/>
+      <w:r>
+        <w:rPr>
+          <w:rFonts w:ascii="Times New Roman" w:hAnsi="Times New Roman" w:cs="Times New Roman"/>
+          <w:sz w:val="28"/>
+        </w:rPr>
+        <w:t>.</w:t>
       </w:r>
     </w:p>
     <w:p>
@@ -15453,7 +15869,7 @@
           <w:sz w:val="32"/>
         </w:rPr>
       </w:pPr>
-      <w:bookmarkStart w:id="24" w:name="_Toc68459157"/>
+      <w:bookmarkStart w:id="24" w:name="_Toc68797598"/>
       <w:r>
         <w:rPr>
           <w:rFonts w:ascii="Times New Roman" w:hAnsi="Times New Roman" w:cs="Times New Roman"/>
@@ -15495,7 +15911,7 @@
           <w:sz w:val="32"/>
         </w:rPr>
       </w:pPr>
-      <w:bookmarkStart w:id="25" w:name="_Toc68459158"/>
+      <w:bookmarkStart w:id="25" w:name="_Toc68797599"/>
       <w:r>
         <w:rPr>
           <w:rFonts w:ascii="Times New Roman" w:hAnsi="Times New Roman" w:cs="Times New Roman"/>
@@ -15532,7 +15948,7 @@
           <w:color w:val="auto"/>
         </w:rPr>
       </w:pPr>
-      <w:bookmarkStart w:id="26" w:name="_Toc68459159"/>
+      <w:bookmarkStart w:id="26" w:name="_Toc68797600"/>
       <w:r>
         <w:rPr>
           <w:rFonts w:ascii="Times New Roman" w:hAnsi="Times New Roman" w:cs="Times New Roman"/>
@@ -15556,7 +15972,7 @@
           <w:rFonts w:ascii="Times New Roman" w:hAnsi="Times New Roman" w:cs="Times New Roman"/>
         </w:rPr>
       </w:pPr>
-      <w:hyperlink r:id="rId19" w:history="1">
+      <w:hyperlink r:id="rId18" w:history="1">
         <w:r>
           <w:rPr>
             <w:rStyle w:val="a4"/>
@@ -15574,7 +15990,7 @@
           <w:rFonts w:ascii="Times New Roman" w:hAnsi="Times New Roman" w:cs="Times New Roman"/>
         </w:rPr>
       </w:pPr>
-      <w:hyperlink r:id="rId20" w:history="1">
+      <w:hyperlink r:id="rId19" w:history="1">
         <w:r>
           <w:rPr>
             <w:rStyle w:val="a4"/>
@@ -15592,7 +16008,7 @@
           <w:rFonts w:ascii="Times New Roman" w:hAnsi="Times New Roman" w:cs="Times New Roman"/>
         </w:rPr>
       </w:pPr>
-      <w:hyperlink r:id="rId21" w:history="1">
+      <w:hyperlink r:id="rId20" w:history="1">
         <w:r>
           <w:rPr>
             <w:rStyle w:val="a4"/>
@@ -15610,7 +16026,7 @@
           <w:rFonts w:ascii="Times New Roman" w:hAnsi="Times New Roman" w:cs="Times New Roman"/>
         </w:rPr>
       </w:pPr>
-      <w:hyperlink r:id="rId22" w:history="1">
+      <w:hyperlink r:id="rId21" w:history="1">
         <w:r>
           <w:rPr>
             <w:rStyle w:val="a4"/>
@@ -15628,7 +16044,7 @@
           <w:rFonts w:ascii="Times New Roman" w:hAnsi="Times New Roman" w:cs="Times New Roman"/>
         </w:rPr>
       </w:pPr>
-      <w:hyperlink r:id="rId23" w:history="1">
+      <w:hyperlink r:id="rId22" w:history="1">
         <w:r>
           <w:rPr>
             <w:rStyle w:val="a4"/>
@@ -15644,7 +16060,7 @@
           <w:rFonts w:ascii="Times New Roman" w:hAnsi="Times New Roman" w:cs="Times New Roman"/>
         </w:rPr>
       </w:pPr>
-      <w:hyperlink r:id="rId24" w:history="1">
+      <w:hyperlink r:id="rId23" w:history="1">
         <w:r>
           <w:rPr>
             <w:rStyle w:val="a4"/>
@@ -15660,7 +16076,7 @@
           <w:rFonts w:ascii="Times New Roman" w:hAnsi="Times New Roman" w:cs="Times New Roman"/>
         </w:rPr>
       </w:pPr>
-      <w:hyperlink r:id="rId25" w:history="1">
+      <w:hyperlink r:id="rId24" w:history="1">
         <w:r>
           <w:rPr>
             <w:rStyle w:val="a4"/>
@@ -15674,7 +16090,6 @@
       <w:pPr>
         <w:rPr>
           <w:rFonts w:ascii="Times New Roman" w:hAnsi="Times New Roman" w:cs="Times New Roman"/>
-          <w:lang w:val="en-US"/>
         </w:rPr>
       </w:pPr>
       <w:r>
@@ -15699,7 +16114,7 @@
       </w:pPr>
     </w:p>
     <w:sectPr>
-      <w:footerReference w:type="default" r:id="rId26"/>
+      <w:footerReference w:type="default" r:id="rId25"/>
       <w:pgSz w:w="11906" w:h="16838"/>
       <w:pgMar w:top="1134" w:right="850" w:bottom="1134" w:left="1701" w:header="708" w:footer="708" w:gutter="0"/>
       <w:cols w:space="708"/>
@@ -18569,6 +18984,567 @@
 </w:styles>
 </file>
 
+<file path=word/glossary/document.xml><?xml version="1.0" encoding="utf-8"?>
+<w:glossaryDocument xmlns:wpc="http://schemas.microsoft.com/office/word/2010/wordprocessingCanvas" xmlns:cx="http://schemas.microsoft.com/office/drawing/2014/chartex" xmlns:cx1="http://schemas.microsoft.com/office/drawing/2015/9/8/chartex" xmlns:mc="http://schemas.openxmlformats.org/markup-compatibility/2006" xmlns:o="urn:schemas-microsoft-com:office:office" xmlns:r="http://schemas.openxmlformats.org/officeDocument/2006/relationships" xmlns:m="http://schemas.openxmlformats.org/officeDocument/2006/math" xmlns:v="urn:schemas-microsoft-com:vml" xmlns:wp14="http://schemas.microsoft.com/office/word/2010/wordprocessingDrawing" xmlns:wp="http://schemas.openxmlformats.org/drawingml/2006/wordprocessingDrawing" xmlns:w10="urn:schemas-microsoft-com:office:word" xmlns:w="http://schemas.openxmlformats.org/wordprocessingml/2006/main" xmlns:w14="http://schemas.microsoft.com/office/word/2010/wordml" xmlns:w15="http://schemas.microsoft.com/office/word/2012/wordml" xmlns:w16se="http://schemas.microsoft.com/office/word/2015/wordml/symex" xmlns:wpg="http://schemas.microsoft.com/office/word/2010/wordprocessingGroup" xmlns:wpi="http://schemas.microsoft.com/office/word/2010/wordprocessingInk" xmlns:wne="http://schemas.microsoft.com/office/word/2006/wordml" xmlns:wps="http://schemas.microsoft.com/office/word/2010/wordprocessingShape" mc:Ignorable="w14 w15 w16se wp14"/>
+</file>
+
+<file path=word/glossary/fontTable.xml><?xml version="1.0" encoding="utf-8"?>
+<w:fonts xmlns:mc="http://schemas.openxmlformats.org/markup-compatibility/2006" xmlns:r="http://schemas.openxmlformats.org/officeDocument/2006/relationships" xmlns:w="http://schemas.openxmlformats.org/wordprocessingml/2006/main" xmlns:w14="http://schemas.microsoft.com/office/word/2010/wordml" xmlns:w15="http://schemas.microsoft.com/office/word/2012/wordml" xmlns:w16se="http://schemas.microsoft.com/office/word/2015/wordml/symex" mc:Ignorable="w14 w15 w16se">
+  <w:font w:name="Symbol">
+    <w:panose1 w:val="05050102010706020507"/>
+    <w:charset w:val="02"/>
+    <w:family w:val="roman"/>
+    <w:pitch w:val="variable"/>
+    <w:sig w:usb0="00000000" w:usb1="10000000" w:usb2="00000000" w:usb3="00000000" w:csb0="80000000" w:csb1="00000000"/>
+  </w:font>
+  <w:font w:name="Times New Roman">
+    <w:panose1 w:val="02020603050405020304"/>
+    <w:charset w:val="CC"/>
+    <w:family w:val="roman"/>
+    <w:pitch w:val="variable"/>
+    <w:sig w:usb0="E0002EFF" w:usb1="C000785B" w:usb2="00000009" w:usb3="00000000" w:csb0="000001FF" w:csb1="00000000"/>
+  </w:font>
+  <w:font w:name="Courier New">
+    <w:panose1 w:val="02070309020205020404"/>
+    <w:charset w:val="CC"/>
+    <w:family w:val="modern"/>
+    <w:pitch w:val="fixed"/>
+    <w:sig w:usb0="E0002EFF" w:usb1="C0007843" w:usb2="00000009" w:usb3="00000000" w:csb0="000001FF" w:csb1="00000000"/>
+  </w:font>
+  <w:font w:name="Wingdings">
+    <w:panose1 w:val="05000000000000000000"/>
+    <w:charset w:val="02"/>
+    <w:family w:val="auto"/>
+    <w:pitch w:val="variable"/>
+    <w:sig w:usb0="00000000" w:usb1="10000000" w:usb2="00000000" w:usb3="00000000" w:csb0="80000000" w:csb1="00000000"/>
+  </w:font>
+  <w:font w:name="Calibri">
+    <w:panose1 w:val="020F0502020204030204"/>
+    <w:charset w:val="CC"/>
+    <w:family w:val="swiss"/>
+    <w:pitch w:val="variable"/>
+    <w:sig w:usb0="E4002EFF" w:usb1="C000247B" w:usb2="00000009" w:usb3="00000000" w:csb0="000001FF" w:csb1="00000000"/>
+  </w:font>
+  <w:font w:name="Calibri Light">
+    <w:panose1 w:val="020F0302020204030204"/>
+    <w:charset w:val="CC"/>
+    <w:family w:val="swiss"/>
+    <w:pitch w:val="variable"/>
+    <w:sig w:usb0="E4002EFF" w:usb1="C000247B" w:usb2="00000009" w:usb3="00000000" w:csb0="000001FF" w:csb1="00000000"/>
+  </w:font>
+  <w:font w:name="Arial">
+    <w:panose1 w:val="020B0604020202020204"/>
+    <w:charset w:val="CC"/>
+    <w:family w:val="swiss"/>
+    <w:pitch w:val="variable"/>
+    <w:sig w:usb0="E0002EFF" w:usb1="C000785B" w:usb2="00000009" w:usb3="00000000" w:csb0="000001FF" w:csb1="00000000"/>
+  </w:font>
+  <w:font w:name="NimbusRomanCYR-ReguCyrTeX">
+    <w:altName w:val="Times New Roman"/>
+    <w:panose1 w:val="00000000000000000000"/>
+    <w:charset w:val="00"/>
+    <w:family w:val="roman"/>
+    <w:notTrueType/>
+    <w:pitch w:val="default"/>
+  </w:font>
+  <w:font w:name="NimbusRomanCYR-ReguItalCyrTeX">
+    <w:altName w:val="Times New Roman"/>
+    <w:panose1 w:val="00000000000000000000"/>
+    <w:charset w:val="00"/>
+    <w:family w:val="roman"/>
+    <w:notTrueType/>
+    <w:pitch w:val="default"/>
+  </w:font>
+  <w:font w:name="Cambria Math">
+    <w:panose1 w:val="02040503050406030204"/>
+    <w:charset w:val="CC"/>
+    <w:family w:val="roman"/>
+    <w:pitch w:val="variable"/>
+    <w:sig w:usb0="E00006FF" w:usb1="420024FF" w:usb2="02000000" w:usb3="00000000" w:csb0="0000019F" w:csb1="00000000"/>
+  </w:font>
+</w:fonts>
+</file>
+
+<file path=word/glossary/settings.xml><?xml version="1.0" encoding="utf-8"?>
+<w:settings xmlns:mc="http://schemas.openxmlformats.org/markup-compatibility/2006" xmlns:o="urn:schemas-microsoft-com:office:office" xmlns:r="http://schemas.openxmlformats.org/officeDocument/2006/relationships" xmlns:m="http://schemas.openxmlformats.org/officeDocument/2006/math" xmlns:v="urn:schemas-microsoft-com:vml" xmlns:w10="urn:schemas-microsoft-com:office:word" xmlns:w="http://schemas.openxmlformats.org/wordprocessingml/2006/main" xmlns:w14="http://schemas.microsoft.com/office/word/2010/wordml" xmlns:w15="http://schemas.microsoft.com/office/word/2012/wordml" xmlns:w16se="http://schemas.microsoft.com/office/word/2015/wordml/symex" xmlns:sl="http://schemas.openxmlformats.org/schemaLibrary/2006/main" mc:Ignorable="w14 w15 w16se">
+  <w:view w:val="normal"/>
+  <w:defaultTabStop w:val="708"/>
+  <w:characterSpacingControl w:val="doNotCompress"/>
+  <w:compat>
+    <w:useFELayout/>
+    <w:compatSetting w:name="compatibilityMode" w:uri="http://schemas.microsoft.com/office/word" w:val="15"/>
+    <w:compatSetting w:name="overrideTableStyleFontSizeAndJustification" w:uri="http://schemas.microsoft.com/office/word" w:val="1"/>
+    <w:compatSetting w:name="enableOpenTypeFeatures" w:uri="http://schemas.microsoft.com/office/word" w:val="1"/>
+    <w:compatSetting w:name="doNotFlipMirrorIndents" w:uri="http://schemas.microsoft.com/office/word" w:val="1"/>
+    <w:compatSetting w:name="differentiateMultirowTableHeaders" w:uri="http://schemas.microsoft.com/office/word" w:val="1"/>
+  </w:compat>
+  <w:rsids>
+    <w:rsidRoot w:val="007E75E2"/>
+    <w:rsid w:val="00155B1E"/>
+    <w:rsid w:val="007E75E2"/>
+  </w:rsids>
+  <m:mathPr>
+    <m:mathFont m:val="Cambria Math"/>
+    <m:brkBin m:val="before"/>
+    <m:brkBinSub m:val="--"/>
+    <m:smallFrac m:val="0"/>
+    <m:dispDef/>
+    <m:lMargin m:val="0"/>
+    <m:rMargin m:val="0"/>
+    <m:defJc m:val="centerGroup"/>
+    <m:wrapIndent m:val="1440"/>
+    <m:intLim m:val="subSup"/>
+    <m:naryLim m:val="undOvr"/>
+  </m:mathPr>
+  <w:themeFontLang w:val="ru-RU"/>
+  <w:clrSchemeMapping w:bg1="light1" w:t1="dark1" w:bg2="light2" w:t2="dark2" w:accent1="accent1" w:accent2="accent2" w:accent3="accent3" w:accent4="accent4" w:accent5="accent5" w:accent6="accent6" w:hyperlink="hyperlink" w:followedHyperlink="followedHyperlink"/>
+  <w:decimalSymbol w:val=","/>
+  <w:listSeparator w:val=";"/>
+  <w15:chartTrackingRefBased/>
+</w:settings>
+</file>
+
+<file path=word/glossary/styles.xml><?xml version="1.0" encoding="utf-8"?>
+<w:styles xmlns:mc="http://schemas.openxmlformats.org/markup-compatibility/2006" xmlns:r="http://schemas.openxmlformats.org/officeDocument/2006/relationships" xmlns:w="http://schemas.openxmlformats.org/wordprocessingml/2006/main" xmlns:w14="http://schemas.microsoft.com/office/word/2010/wordml" xmlns:w15="http://schemas.microsoft.com/office/word/2012/wordml" xmlns:w16se="http://schemas.microsoft.com/office/word/2015/wordml/symex" mc:Ignorable="w14 w15 w16se">
+  <w:docDefaults>
+    <w:rPrDefault>
+      <w:rPr>
+        <w:rFonts w:asciiTheme="minorHAnsi" w:eastAsiaTheme="minorEastAsia" w:hAnsiTheme="minorHAnsi" w:cstheme="minorBidi"/>
+        <w:sz w:val="22"/>
+        <w:szCs w:val="22"/>
+        <w:lang w:val="ru-RU" w:eastAsia="ru-RU" w:bidi="ar-SA"/>
+      </w:rPr>
+    </w:rPrDefault>
+    <w:pPrDefault>
+      <w:pPr>
+        <w:spacing w:after="160" w:line="259" w:lineRule="auto"/>
+      </w:pPr>
+    </w:pPrDefault>
+  </w:docDefaults>
+  <w:latentStyles w:defLockedState="0" w:defUIPriority="99" w:defSemiHidden="0" w:defUnhideWhenUsed="0" w:defQFormat="0" w:count="371">
+    <w:lsdException w:name="Normal" w:uiPriority="0" w:qFormat="1"/>
+    <w:lsdException w:name="heading 1" w:uiPriority="9" w:qFormat="1"/>
+    <w:lsdException w:name="heading 2" w:semiHidden="1" w:uiPriority="9" w:unhideWhenUsed="1" w:qFormat="1"/>
+    <w:lsdException w:name="heading 3" w:semiHidden="1" w:uiPriority="9" w:unhideWhenUsed="1" w:qFormat="1"/>
+    <w:lsdException w:name="heading 4" w:semiHidden="1" w:uiPriority="9" w:unhideWhenUsed="1" w:qFormat="1"/>
+    <w:lsdException w:name="heading 5" w:semiHidden="1" w:uiPriority="9" w:unhideWhenUsed="1" w:qFormat="1"/>
+    <w:lsdException w:name="heading 6" w:semiHidden="1" w:uiPriority="9" w:unhideWhenUsed="1" w:qFormat="1"/>
+    <w:lsdException w:name="heading 7" w:semiHidden="1" w:uiPriority="9" w:unhideWhenUsed="1" w:qFormat="1"/>
+    <w:lsdException w:name="heading 8" w:semiHidden="1" w:uiPriority="9" w:unhideWhenUsed="1" w:qFormat="1"/>
+    <w:lsdException w:name="heading 9" w:semiHidden="1" w:uiPriority="9" w:unhideWhenUsed="1" w:qFormat="1"/>
+    <w:lsdException w:name="index 1" w:semiHidden="1" w:unhideWhenUsed="1"/>
+    <w:lsdException w:name="index 2" w:semiHidden="1" w:unhideWhenUsed="1"/>
+    <w:lsdException w:name="index 3" w:semiHidden="1" w:unhideWhenUsed="1"/>
+    <w:lsdException w:name="index 4" w:semiHidden="1" w:unhideWhenUsed="1"/>
+    <w:lsdException w:name="index 5" w:semiHidden="1" w:unhideWhenUsed="1"/>
+    <w:lsdException w:name="index 6" w:semiHidden="1" w:unhideWhenUsed="1"/>
+    <w:lsdException w:name="index 7" w:semiHidden="1" w:unhideWhenUsed="1"/>
+    <w:lsdException w:name="index 8" w:semiHidden="1" w:unhideWhenUsed="1"/>
+    <w:lsdException w:name="index 9" w:semiHidden="1" w:unhideWhenUsed="1"/>
+    <w:lsdException w:name="toc 1" w:semiHidden="1" w:uiPriority="39" w:unhideWhenUsed="1"/>
+    <w:lsdException w:name="toc 2" w:semiHidden="1" w:uiPriority="39" w:unhideWhenUsed="1"/>
+    <w:lsdException w:name="toc 3" w:semiHidden="1" w:uiPriority="39" w:unhideWhenUsed="1"/>
+    <w:lsdException w:name="toc 4" w:semiHidden="1" w:uiPriority="39" w:unhideWhenUsed="1"/>
+    <w:lsdException w:name="toc 5" w:semiHidden="1" w:uiPriority="39" w:unhideWhenUsed="1"/>
+    <w:lsdException w:name="toc 6" w:semiHidden="1" w:uiPriority="39" w:unhideWhenUsed="1"/>
+    <w:lsdException w:name="toc 7" w:semiHidden="1" w:uiPriority="39" w:unhideWhenUsed="1"/>
+    <w:lsdException w:name="toc 8" w:semiHidden="1" w:uiPriority="39" w:unhideWhenUsed="1"/>
+    <w:lsdException w:name="toc 9" w:semiHidden="1" w:uiPriority="39" w:unhideWhenUsed="1"/>
+    <w:lsdException w:name="Normal Indent" w:semiHidden="1" w:unhideWhenUsed="1"/>
+    <w:lsdException w:name="footnote text" w:semiHidden="1" w:unhideWhenUsed="1"/>
+    <w:lsdException w:name="annotation text" w:semiHidden="1" w:unhideWhenUsed="1"/>
+    <w:lsdException w:name="header" w:semiHidden="1" w:unhideWhenUsed="1"/>
+    <w:lsdException w:name="footer" w:semiHidden="1" w:unhideWhenUsed="1"/>
+    <w:lsdException w:name="index heading" w:semiHidden="1" w:unhideWhenUsed="1"/>
+    <w:lsdException w:name="caption" w:semiHidden="1" w:uiPriority="35" w:unhideWhenUsed="1" w:qFormat="1"/>
+    <w:lsdException w:name="table of figures" w:semiHidden="1" w:unhideWhenUsed="1"/>
+    <w:lsdException w:name="envelope address" w:semiHidden="1" w:unhideWhenUsed="1"/>
+    <w:lsdException w:name="envelope return" w:semiHidden="1" w:unhideWhenUsed="1"/>
+    <w:lsdException w:name="footnote reference" w:semiHidden="1" w:unhideWhenUsed="1"/>
+    <w:lsdException w:name="annotation reference" w:semiHidden="1" w:unhideWhenUsed="1"/>
+    <w:lsdException w:name="line number" w:semiHidden="1" w:unhideWhenUsed="1"/>
+    <w:lsdException w:name="page number" w:semiHidden="1" w:unhideWhenUsed="1"/>
+    <w:lsdException w:name="endnote reference" w:semiHidden="1" w:unhideWhenUsed="1"/>
+    <w:lsdException w:name="endnote text" w:semiHidden="1" w:unhideWhenUsed="1"/>
+    <w:lsdException w:name="table of authorities" w:semiHidden="1" w:unhideWhenUsed="1"/>
+    <w:lsdException w:name="macro" w:semiHidden="1" w:unhideWhenUsed="1"/>
+    <w:lsdException w:name="toa heading" w:semiHidden="1" w:unhideWhenUsed="1"/>
+    <w:lsdException w:name="List" w:semiHidden="1" w:unhideWhenUsed="1"/>
+    <w:lsdException w:name="List Bullet" w:semiHidden="1" w:unhideWhenUsed="1"/>
+    <w:lsdException w:name="List Number" w:semiHidden="1" w:unhideWhenUsed="1"/>
+    <w:lsdException w:name="List 2" w:semiHidden="1" w:unhideWhenUsed="1"/>
+    <w:lsdException w:name="List 3" w:semiHidden="1" w:unhideWhenUsed="1"/>
+    <w:lsdException w:name="List 4" w:semiHidden="1" w:unhideWhenUsed="1"/>
+    <w:lsdException w:name="List 5" w:semiHidden="1" w:unhideWhenUsed="1"/>
+    <w:lsdException w:name="List Bullet 2" w:semiHidden="1" w:unhideWhenUsed="1"/>
+    <w:lsdException w:name="List Bullet 3" w:semiHidden="1" w:unhideWhenUsed="1"/>
+    <w:lsdException w:name="List Bullet 4" w:semiHidden="1" w:unhideWhenUsed="1"/>
+    <w:lsdException w:name="List Bullet 5" w:semiHidden="1" w:unhideWhenUsed="1"/>
+    <w:lsdException w:name="List Number 2" w:semiHidden="1" w:unhideWhenUsed="1"/>
+    <w:lsdException w:name="List Number 3" w:semiHidden="1" w:unhideWhenUsed="1"/>
+    <w:lsdException w:name="List Number 4" w:semiHidden="1" w:unhideWhenUsed="1"/>
+    <w:lsdException w:name="List Number 5" w:semiHidden="1" w:unhideWhenUsed="1"/>
+    <w:lsdException w:name="Title" w:uiPriority="10" w:qFormat="1"/>
+    <w:lsdException w:name="Closing" w:semiHidden="1" w:unhideWhenUsed="1"/>
+    <w:lsdException w:name="Signature" w:semiHidden="1" w:unhideWhenUsed="1"/>
+    <w:lsdException w:name="Default Paragraph Font" w:semiHidden="1" w:uiPriority="1" w:unhideWhenUsed="1"/>
+    <w:lsdException w:name="Body Text" w:semiHidden="1" w:unhideWhenUsed="1"/>
+    <w:lsdException w:name="Body Text Indent" w:semiHidden="1" w:unhideWhenUsed="1"/>
+    <w:lsdException w:name="List Continue" w:semiHidden="1" w:unhideWhenUsed="1"/>
+    <w:lsdException w:name="List Continue 2" w:semiHidden="1" w:unhideWhenUsed="1"/>
+    <w:lsdException w:name="List Continue 3" w:semiHidden="1" w:unhideWhenUsed="1"/>
+    <w:lsdException w:name="List Continue 4" w:semiHidden="1" w:unhideWhenUsed="1"/>
+    <w:lsdException w:name="List Continue 5" w:semiHidden="1" w:unhideWhenUsed="1"/>
+    <w:lsdException w:name="Message Header" w:semiHidden="1" w:unhideWhenUsed="1"/>
+    <w:lsdException w:name="Subtitle" w:uiPriority="11" w:qFormat="1"/>
+    <w:lsdException w:name="Salutation" w:semiHidden="1" w:unhideWhenUsed="1"/>
+    <w:lsdException w:name="Date" w:semiHidden="1" w:unhideWhenUsed="1"/>
+    <w:lsdException w:name="Body Text First Indent" w:semiHidden="1" w:unhideWhenUsed="1"/>
+    <w:lsdException w:name="Body Text First Indent 2" w:semiHidden="1" w:unhideWhenUsed="1"/>
+    <w:lsdException w:name="Note Heading" w:semiHidden="1" w:unhideWhenUsed="1"/>
+    <w:lsdException w:name="Body Text 2" w:semiHidden="1" w:unhideWhenUsed="1"/>
+    <w:lsdException w:name="Body Text 3" w:semiHidden="1" w:unhideWhenUsed="1"/>
+    <w:lsdException w:name="Body Text Indent 2" w:semiHidden="1" w:unhideWhenUsed="1"/>
+    <w:lsdException w:name="Body Text Indent 3" w:semiHidden="1" w:unhideWhenUsed="1"/>
+    <w:lsdException w:name="Block Text" w:semiHidden="1" w:unhideWhenUsed="1"/>
+    <w:lsdException w:name="Hyperlink" w:semiHidden="1" w:unhideWhenUsed="1"/>
+    <w:lsdException w:name="FollowedHyperlink" w:semiHidden="1" w:unhideWhenUsed="1"/>
+    <w:lsdException w:name="Strong" w:uiPriority="22" w:qFormat="1"/>
+    <w:lsdException w:name="Emphasis" w:uiPriority="20" w:qFormat="1"/>
+    <w:lsdException w:name="Document Map" w:semiHidden="1" w:unhideWhenUsed="1"/>
+    <w:lsdException w:name="Plain Text" w:semiHidden="1" w:unhideWhenUsed="1"/>
+    <w:lsdException w:name="E-mail Signature" w:semiHidden="1" w:unhideWhenUsed="1"/>
+    <w:lsdException w:name="HTML Top of Form" w:semiHidden="1" w:unhideWhenUsed="1"/>
+    <w:lsdException w:name="HTML Bottom of Form" w:semiHidden="1" w:unhideWhenUsed="1"/>
+    <w:lsdException w:name="Normal (Web)" w:semiHidden="1" w:unhideWhenUsed="1"/>
+    <w:lsdException w:name="HTML Acronym" w:semiHidden="1" w:unhideWhenUsed="1"/>
+    <w:lsdException w:name="HTML Address" w:semiHidden="1" w:unhideWhenUsed="1"/>
+    <w:lsdException w:name="HTML Cite" w:semiHidden="1" w:unhideWhenUsed="1"/>
+    <w:lsdException w:name="HTML Code" w:semiHidden="1" w:unhideWhenUsed="1"/>
+    <w:lsdException w:name="HTML Definition" w:semiHidden="1" w:unhideWhenUsed="1"/>
+    <w:lsdException w:name="HTML Keyboard" w:semiHidden="1" w:unhideWhenUsed="1"/>
+    <w:lsdException w:name="HTML Preformatted" w:semiHidden="1" w:unhideWhenUsed="1"/>
+    <w:lsdException w:name="HTML Sample" w:semiHidden="1" w:unhideWhenUsed="1"/>
+    <w:lsdException w:name="HTML Typewriter" w:semiHidden="1" w:unhideWhenUsed="1"/>
+    <w:lsdException w:name="HTML Variable" w:semiHidden="1" w:unhideWhenUsed="1"/>
+    <w:lsdException w:name="Normal Table" w:semiHidden="1" w:unhideWhenUsed="1"/>
+    <w:lsdException w:name="annotation subject" w:semiHidden="1" w:unhideWhenUsed="1"/>
+    <w:lsdException w:name="No List" w:semiHidden="1" w:unhideWhenUsed="1"/>
+    <w:lsdException w:name="Outline List 1" w:semiHidden="1" w:unhideWhenUsed="1"/>
+    <w:lsdException w:name="Outline List 2" w:semiHidden="1" w:unhideWhenUsed="1"/>
+    <w:lsdException w:name="Outline List 3" w:semiHidden="1" w:unhideWhenUsed="1"/>
+    <w:lsdException w:name="Table Simple 1" w:semiHidden="1" w:unhideWhenUsed="1"/>
+    <w:lsdException w:name="Table Simple 2" w:semiHidden="1" w:unhideWhenUsed="1"/>
+    <w:lsdException w:name="Table Simple 3" w:semiHidden="1" w:unhideWhenUsed="1"/>
+    <w:lsdException w:name="Table Classic 1" w:semiHidden="1" w:unhideWhenUsed="1"/>
+    <w:lsdException w:name="Table Classic 2" w:semiHidden="1" w:unhideWhenUsed="1"/>
+    <w:lsdException w:name="Table Classic 3" w:semiHidden="1" w:unhideWhenUsed="1"/>
+    <w:lsdException w:name="Table Classic 4" w:semiHidden="1" w:unhideWhenUsed="1"/>
+    <w:lsdException w:name="Table Colorful 1" w:semiHidden="1" w:unhideWhenUsed="1"/>
+    <w:lsdException w:name="Table Colorful 2" w:semiHidden="1" w:unhideWhenUsed="1"/>
+    <w:lsdException w:name="Table Colorful 3" w:semiHidden="1" w:unhideWhenUsed="1"/>
+    <w:lsdException w:name="Table Columns 1" w:semiHidden="1" w:unhideWhenUsed="1"/>
+    <w:lsdException w:name="Table Columns 2" w:semiHidden="1" w:unhideWhenUsed="1"/>
+    <w:lsdException w:name="Table Columns 3" w:semiHidden="1" w:unhideWhenUsed="1"/>
+    <w:lsdException w:name="Table Columns 4" w:semiHidden="1" w:unhideWhenUsed="1"/>
+    <w:lsdException w:name="Table Columns 5" w:semiHidden="1" w:unhideWhenUsed="1"/>
+    <w:lsdException w:name="Table Grid 1" w:semiHidden="1" w:unhideWhenUsed="1"/>
+    <w:lsdException w:name="Table Grid 2" w:semiHidden="1" w:unhideWhenUsed="1"/>
+    <w:lsdException w:name="Table Grid 3" w:semiHidden="1" w:unhideWhenUsed="1"/>
+    <w:lsdException w:name="Table Grid 4" w:semiHidden="1" w:unhideWhenUsed="1"/>
+    <w:lsdException w:name="Table Grid 5" w:semiHidden="1" w:unhideWhenUsed="1"/>
+    <w:lsdException w:name="Table Grid 6" w:semiHidden="1" w:unhideWhenUsed="1"/>
+    <w:lsdException w:name="Table Grid 7" w:semiHidden="1" w:unhideWhenUsed="1"/>
+    <w:lsdException w:name="Table Grid 8" w:semiHidden="1" w:unhideWhenUsed="1"/>
+    <w:lsdException w:name="Table List 1" w:semiHidden="1" w:unhideWhenUsed="1"/>
+    <w:lsdException w:name="Table List 2" w:semiHidden="1" w:unhideWhenUsed="1"/>
+    <w:lsdException w:name="Table List 3" w:semiHidden="1" w:unhideWhenUsed="1"/>
+    <w:lsdException w:name="Table List 4" w:semiHidden="1" w:unhideWhenUsed="1"/>
+    <w:lsdException w:name="Table List 5" w:semiHidden="1" w:unhideWhenUsed="1"/>
+    <w:lsdException w:name="Table List 6" w:semiHidden="1" w:unhideWhenUsed="1"/>
+    <w:lsdException w:name="Table List 7" w:semiHidden="1" w:unhideWhenUsed="1"/>
+    <w:lsdException w:name="Table List 8" w:semiHidden="1" w:unhideWhenUsed="1"/>
+    <w:lsdException w:name="Table 3D effects 1" w:semiHidden="1" w:unhideWhenUsed="1"/>
+    <w:lsdException w:name="Table 3D effects 2" w:semiHidden="1" w:unhideWhenUsed="1"/>
+    <w:lsdException w:name="Table 3D effects 3" w:semiHidden="1" w:unhideWhenUsed="1"/>
+    <w:lsdException w:name="Table Contemporary" w:semiHidden="1" w:unhideWhenUsed="1"/>
+    <w:lsdException w:name="Table Elegant" w:semiHidden="1" w:unhideWhenUsed="1"/>
+    <w:lsdException w:name="Table Professional" w:semiHidden="1" w:unhideWhenUsed="1"/>
+    <w:lsdException w:name="Table Subtle 1" w:semiHidden="1" w:unhideWhenUsed="1"/>
+    <w:lsdException w:name="Table Subtle 2" w:semiHidden="1" w:unhideWhenUsed="1"/>
+    <w:lsdException w:name="Table Web 1" w:semiHidden="1" w:unhideWhenUsed="1"/>
+    <w:lsdException w:name="Table Web 2" w:semiHidden="1" w:unhideWhenUsed="1"/>
+    <w:lsdException w:name="Table Web 3" w:semiHidden="1" w:unhideWhenUsed="1"/>
+    <w:lsdException w:name="Balloon Text" w:semiHidden="1" w:unhideWhenUsed="1"/>
+    <w:lsdException w:name="Table Grid" w:uiPriority="39"/>
+    <w:lsdException w:name="Table Theme" w:semiHidden="1" w:unhideWhenUsed="1"/>
+    <w:lsdException w:name="Placeholder Text" w:semiHidden="1"/>
+    <w:lsdException w:name="No Spacing" w:uiPriority="1" w:qFormat="1"/>
+    <w:lsdException w:name="Light Shading" w:uiPriority="60"/>
+    <w:lsdException w:name="Light List" w:uiPriority="61"/>
+    <w:lsdException w:name="Light Grid" w:uiPriority="62"/>
+    <w:lsdException w:name="Medium Shading 1" w:uiPriority="63"/>
+    <w:lsdException w:name="Medium Shading 2" w:uiPriority="64"/>
+    <w:lsdException w:name="Medium List 1" w:uiPriority="65"/>
+    <w:lsdException w:name="Medium List 2" w:uiPriority="66"/>
+    <w:lsdException w:name="Medium Grid 1" w:uiPriority="67"/>
+    <w:lsdException w:name="Medium Grid 2" w:uiPriority="68"/>
+    <w:lsdException w:name="Medium Grid 3" w:uiPriority="69"/>
+    <w:lsdException w:name="Dark List" w:uiPriority="70"/>
+    <w:lsdException w:name="Colorful Shading" w:uiPriority="71"/>
+    <w:lsdException w:name="Colorful List" w:uiPriority="72"/>
+    <w:lsdException w:name="Colorful Grid" w:uiPriority="73"/>
+    <w:lsdException w:name="Light Shading Accent 1" w:uiPriority="60"/>
+    <w:lsdException w:name="Light List Accent 1" w:uiPriority="61"/>
+    <w:lsdException w:name="Light Grid Accent 1" w:uiPriority="62"/>
+    <w:lsdException w:name="Medium Shading 1 Accent 1" w:uiPriority="63"/>
+    <w:lsdException w:name="Medium Shading 2 Accent 1" w:uiPriority="64"/>
+    <w:lsdException w:name="Medium List 1 Accent 1" w:uiPriority="65"/>
+    <w:lsdException w:name="Revision" w:semiHidden="1"/>
+    <w:lsdException w:name="List Paragraph" w:uiPriority="34" w:qFormat="1"/>
+    <w:lsdException w:name="Quote" w:uiPriority="29" w:qFormat="1"/>
+    <w:lsdException w:name="Intense Quote" w:uiPriority="30" w:qFormat="1"/>
+    <w:lsdException w:name="Medium List 2 Accent 1" w:uiPriority="66"/>
+    <w:lsdException w:name="Medium Grid 1 Accent 1" w:uiPriority="67"/>
+    <w:lsdException w:name="Medium Grid 2 Accent 1" w:uiPriority="68"/>
+    <w:lsdException w:name="Medium Grid 3 Accent 1" w:uiPriority="69"/>
+    <w:lsdException w:name="Dark List Accent 1" w:uiPriority="70"/>
+    <w:lsdException w:name="Colorful Shading Accent 1" w:uiPriority="71"/>
+    <w:lsdException w:name="Colorful List Accent 1" w:uiPriority="72"/>
+    <w:lsdException w:name="Colorful Grid Accent 1" w:uiPriority="73"/>
+    <w:lsdException w:name="Light Shading Accent 2" w:uiPriority="60"/>
+    <w:lsdException w:name="Light List Accent 2" w:uiPriority="61"/>
+    <w:lsdException w:name="Light Grid Accent 2" w:uiPriority="62"/>
+    <w:lsdException w:name="Medium Shading 1 Accent 2" w:uiPriority="63"/>
+    <w:lsdException w:name="Medium Shading 2 Accent 2" w:uiPriority="64"/>
+    <w:lsdException w:name="Medium List 1 Accent 2" w:uiPriority="65"/>
+    <w:lsdException w:name="Medium List 2 Accent 2" w:uiPriority="66"/>
+    <w:lsdException w:name="Medium Grid 1 Accent 2" w:uiPriority="67"/>
+    <w:lsdException w:name="Medium Grid 2 Accent 2" w:uiPriority="68"/>
+    <w:lsdException w:name="Medium Grid 3 Accent 2" w:uiPriority="69"/>
+    <w:lsdException w:name="Dark List Accent 2" w:uiPriority="70"/>
+    <w:lsdException w:name="Colorful Shading Accent 2" w:uiPriority="71"/>
+    <w:lsdException w:name="Colorful List Accent 2" w:uiPriority="72"/>
+    <w:lsdException w:name="Colorful Grid Accent 2" w:uiPriority="73"/>
+    <w:lsdException w:name="Light Shading Accent 3" w:uiPriority="60"/>
+    <w:lsdException w:name="Light List Accent 3" w:uiPriority="61"/>
+    <w:lsdException w:name="Light Grid Accent 3" w:uiPriority="62"/>
+    <w:lsdException w:name="Medium Shading 1 Accent 3" w:uiPriority="63"/>
+    <w:lsdException w:name="Medium Shading 2 Accent 3" w:uiPriority="64"/>
+    <w:lsdException w:name="Medium List 1 Accent 3" w:uiPriority="65"/>
+    <w:lsdException w:name="Medium List 2 Accent 3" w:uiPriority="66"/>
+    <w:lsdException w:name="Medium Grid 1 Accent 3" w:uiPriority="67"/>
+    <w:lsdException w:name="Medium Grid 2 Accent 3" w:uiPriority="68"/>
+    <w:lsdException w:name="Medium Grid 3 Accent 3" w:uiPriority="69"/>
+    <w:lsdException w:name="Dark List Accent 3" w:uiPriority="70"/>
+    <w:lsdException w:name="Colorful Shading Accent 3" w:uiPriority="71"/>
+    <w:lsdException w:name="Colorful List Accent 3" w:uiPriority="72"/>
+    <w:lsdException w:name="Colorful Grid Accent 3" w:uiPriority="73"/>
+    <w:lsdException w:name="Light Shading Accent 4" w:uiPriority="60"/>
+    <w:lsdException w:name="Light List Accent 4" w:uiPriority="61"/>
+    <w:lsdException w:name="Light Grid Accent 4" w:uiPriority="62"/>
+    <w:lsdException w:name="Medium Shading 1 Accent 4" w:uiPriority="63"/>
+    <w:lsdException w:name="Medium Shading 2 Accent 4" w:uiPriority="64"/>
+    <w:lsdException w:name="Medium List 1 Accent 4" w:uiPriority="65"/>
+    <w:lsdException w:name="Medium List 2 Accent 4" w:uiPriority="66"/>
+    <w:lsdException w:name="Medium Grid 1 Accent 4" w:uiPriority="67"/>
+    <w:lsdException w:name="Medium Grid 2 Accent 4" w:uiPriority="68"/>
+    <w:lsdException w:name="Medium Grid 3 Accent 4" w:uiPriority="69"/>
+    <w:lsdException w:name="Dark List Accent 4" w:uiPriority="70"/>
+    <w:lsdException w:name="Colorful Shading Accent 4" w:uiPriority="71"/>
+    <w:lsdException w:name="Colorful List Accent 4" w:uiPriority="72"/>
+    <w:lsdException w:name="Colorful Grid Accent 4" w:uiPriority="73"/>
+    <w:lsdException w:name="Light Shading Accent 5" w:uiPriority="60"/>
+    <w:lsdException w:name="Light List Accent 5" w:uiPriority="61"/>
+    <w:lsdException w:name="Light Grid Accent 5" w:uiPriority="62"/>
+    <w:lsdException w:name="Medium Shading 1 Accent 5" w:uiPriority="63"/>
+    <w:lsdException w:name="Medium Shading 2 Accent 5" w:uiPriority="64"/>
+    <w:lsdException w:name="Medium List 1 Accent 5" w:uiPriority="65"/>
+    <w:lsdException w:name="Medium List 2 Accent 5" w:uiPriority="66"/>
+    <w:lsdException w:name="Medium Grid 1 Accent 5" w:uiPriority="67"/>
+    <w:lsdException w:name="Medium Grid 2 Accent 5" w:uiPriority="68"/>
+    <w:lsdException w:name="Medium Grid 3 Accent 5" w:uiPriority="69"/>
+    <w:lsdException w:name="Dark List Accent 5" w:uiPriority="70"/>
+    <w:lsdException w:name="Colorful Shading Accent 5" w:uiPriority="71"/>
+    <w:lsdException w:name="Colorful List Accent 5" w:uiPriority="72"/>
+    <w:lsdException w:name="Colorful Grid Accent 5" w:uiPriority="73"/>
+    <w:lsdException w:name="Light Shading Accent 6" w:uiPriority="60"/>
+    <w:lsdException w:name="Light List Accent 6" w:uiPriority="61"/>
+    <w:lsdException w:name="Light Grid Accent 6" w:uiPriority="62"/>
+    <w:lsdException w:name="Medium Shading 1 Accent 6" w:uiPriority="63"/>
+    <w:lsdException w:name="Medium Shading 2 Accent 6" w:uiPriority="64"/>
+    <w:lsdException w:name="Medium List 1 Accent 6" w:uiPriority="65"/>
+    <w:lsdException w:name="Medium List 2 Accent 6" w:uiPriority="66"/>
+    <w:lsdException w:name="Medium Grid 1 Accent 6" w:uiPriority="67"/>
+    <w:lsdException w:name="Medium Grid 2 Accent 6" w:uiPriority="68"/>
+    <w:lsdException w:name="Medium Grid 3 Accent 6" w:uiPriority="69"/>
+    <w:lsdException w:name="Dark List Accent 6" w:uiPriority="70"/>
+    <w:lsdException w:name="Colorful Shading Accent 6" w:uiPriority="71"/>
+    <w:lsdException w:name="Colorful List Accent 6" w:uiPriority="72"/>
+    <w:lsdException w:name="Colorful Grid Accent 6" w:uiPriority="73"/>
+    <w:lsdException w:name="Subtle Emphasis" w:uiPriority="19" w:qFormat="1"/>
+    <w:lsdException w:name="Intense Emphasis" w:uiPriority="21" w:qFormat="1"/>
+    <w:lsdException w:name="Subtle Reference" w:uiPriority="31" w:qFormat="1"/>
+    <w:lsdException w:name="Intense Reference" w:uiPriority="32" w:qFormat="1"/>
+    <w:lsdException w:name="Book Title" w:uiPriority="33" w:qFormat="1"/>
+    <w:lsdException w:name="Bibliography" w:semiHidden="1" w:uiPriority="37" w:unhideWhenUsed="1"/>
+    <w:lsdException w:name="TOC Heading" w:semiHidden="1" w:uiPriority="39" w:unhideWhenUsed="1" w:qFormat="1"/>
+    <w:lsdException w:name="Plain Table 1" w:uiPriority="41"/>
+    <w:lsdException w:name="Plain Table 2" w:uiPriority="42"/>
+    <w:lsdException w:name="Plain Table 3" w:uiPriority="43"/>
+    <w:lsdException w:name="Plain Table 4" w:uiPriority="44"/>
+    <w:lsdException w:name="Plain Table 5" w:uiPriority="45"/>
+    <w:lsdException w:name="Grid Table Light" w:uiPriority="40"/>
+    <w:lsdException w:name="Grid Table 1 Light" w:uiPriority="46"/>
+    <w:lsdException w:name="Grid Table 2" w:uiPriority="47"/>
+    <w:lsdException w:name="Grid Table 3" w:uiPriority="48"/>
+    <w:lsdException w:name="Grid Table 4" w:uiPriority="49"/>
+    <w:lsdException w:name="Grid Table 5 Dark" w:uiPriority="50"/>
+    <w:lsdException w:name="Grid Table 6 Colorful" w:uiPriority="51"/>
+    <w:lsdException w:name="Grid Table 7 Colorful" w:uiPriority="52"/>
+    <w:lsdException w:name="Grid Table 1 Light Accent 1" w:uiPriority="46"/>
+    <w:lsdException w:name="Grid Table 2 Accent 1" w:uiPriority="47"/>
+    <w:lsdException w:name="Grid Table 3 Accent 1" w:uiPriority="48"/>
+    <w:lsdException w:name="Grid Table 4 Accent 1" w:uiPriority="49"/>
+    <w:lsdException w:name="Grid Table 5 Dark Accent 1" w:uiPriority="50"/>
+    <w:lsdException w:name="Grid Table 6 Colorful Accent 1" w:uiPriority="51"/>
+    <w:lsdException w:name="Grid Table 7 Colorful Accent 1" w:uiPriority="52"/>
+    <w:lsdException w:name="Grid Table 1 Light Accent 2" w:uiPriority="46"/>
+    <w:lsdException w:name="Grid Table 2 Accent 2" w:uiPriority="47"/>
+    <w:lsdException w:name="Grid Table 3 Accent 2" w:uiPriority="48"/>
+    <w:lsdException w:name="Grid Table 4 Accent 2" w:uiPriority="49"/>
+    <w:lsdException w:name="Grid Table 5 Dark Accent 2" w:uiPriority="50"/>
+    <w:lsdException w:name="Grid Table 6 Colorful Accent 2" w:uiPriority="51"/>
+    <w:lsdException w:name="Grid Table 7 Colorful Accent 2" w:uiPriority="52"/>
+    <w:lsdException w:name="Grid Table 1 Light Accent 3" w:uiPriority="46"/>
+    <w:lsdException w:name="Grid Table 2 Accent 3" w:uiPriority="47"/>
+    <w:lsdException w:name="Grid Table 3 Accent 3" w:uiPriority="48"/>
+    <w:lsdException w:name="Grid Table 4 Accent 3" w:uiPriority="49"/>
+    <w:lsdException w:name="Grid Table 5 Dark Accent 3" w:uiPriority="50"/>
+    <w:lsdException w:name="Grid Table 6 Colorful Accent 3" w:uiPriority="51"/>
+    <w:lsdException w:name="Grid Table 7 Colorful Accent 3" w:uiPriority="52"/>
+    <w:lsdException w:name="Grid Table 1 Light Accent 4" w:uiPriority="46"/>
+    <w:lsdException w:name="Grid Table 2 Accent 4" w:uiPriority="47"/>
+    <w:lsdException w:name="Grid Table 3 Accent 4" w:uiPriority="48"/>
+    <w:lsdException w:name="Grid Table 4 Accent 4" w:uiPriority="49"/>
+    <w:lsdException w:name="Grid Table 5 Dark Accent 4" w:uiPriority="50"/>
+    <w:lsdException w:name="Grid Table 6 Colorful Accent 4" w:uiPriority="51"/>
+    <w:lsdException w:name="Grid Table 7 Colorful Accent 4" w:uiPriority="52"/>
+    <w:lsdException w:name="Grid Table 1 Light Accent 5" w:uiPriority="46"/>
+    <w:lsdException w:name="Grid Table 2 Accent 5" w:uiPriority="47"/>
+    <w:lsdException w:name="Grid Table 3 Accent 5" w:uiPriority="48"/>
+    <w:lsdException w:name="Grid Table 4 Accent 5" w:uiPriority="49"/>
+    <w:lsdException w:name="Grid Table 5 Dark Accent 5" w:uiPriority="50"/>
+    <w:lsdException w:name="Grid Table 6 Colorful Accent 5" w:uiPriority="51"/>
+    <w:lsdException w:name="Grid Table 7 Colorful Accent 5" w:uiPriority="52"/>
+    <w:lsdException w:name="Grid Table 1 Light Accent 6" w:uiPriority="46"/>
+    <w:lsdException w:name="Grid Table 2 Accent 6" w:uiPriority="47"/>
+    <w:lsdException w:name="Grid Table 3 Accent 6" w:uiPriority="48"/>
+    <w:lsdException w:name="Grid Table 4 Accent 6" w:uiPriority="49"/>
+    <w:lsdException w:name="Grid Table 5 Dark Accent 6" w:uiPriority="50"/>
+    <w:lsdException w:name="Grid Table 6 Colorful Accent 6" w:uiPriority="51"/>
+    <w:lsdException w:name="Grid Table 7 Colorful Accent 6" w:uiPriority="52"/>
+    <w:lsdException w:name="List Table 1 Light" w:uiPriority="46"/>
+    <w:lsdException w:name="List Table 2" w:uiPriority="47"/>
+    <w:lsdException w:name="List Table 3" w:uiPriority="48"/>
+    <w:lsdException w:name="List Table 4" w:uiPriority="49"/>
+    <w:lsdException w:name="List Table 5 Dark" w:uiPriority="50"/>
+    <w:lsdException w:name="List Table 6 Colorful" w:uiPriority="51"/>
+    <w:lsdException w:name="List Table 7 Colorful" w:uiPriority="52"/>
+    <w:lsdException w:name="List Table 1 Light Accent 1" w:uiPriority="46"/>
+    <w:lsdException w:name="List Table 2 Accent 1" w:uiPriority="47"/>
+    <w:lsdException w:name="List Table 3 Accent 1" w:uiPriority="48"/>
+    <w:lsdException w:name="List Table 4 Accent 1" w:uiPriority="49"/>
+    <w:lsdException w:name="List Table 5 Dark Accent 1" w:uiPriority="50"/>
+    <w:lsdException w:name="List Table 6 Colorful Accent 1" w:uiPriority="51"/>
+    <w:lsdException w:name="List Table 7 Colorful Accent 1" w:uiPriority="52"/>
+    <w:lsdException w:name="List Table 1 Light Accent 2" w:uiPriority="46"/>
+    <w:lsdException w:name="List Table 2 Accent 2" w:uiPriority="47"/>
+    <w:lsdException w:name="List Table 3 Accent 2" w:uiPriority="48"/>
+    <w:lsdException w:name="List Table 4 Accent 2" w:uiPriority="49"/>
+    <w:lsdException w:name="List Table 5 Dark Accent 2" w:uiPriority="50"/>
+    <w:lsdException w:name="List Table 6 Colorful Accent 2" w:uiPriority="51"/>
+    <w:lsdException w:name="List Table 7 Colorful Accent 2" w:uiPriority="52"/>
+    <w:lsdException w:name="List Table 1 Light Accent 3" w:uiPriority="46"/>
+    <w:lsdException w:name="List Table 2 Accent 3" w:uiPriority="47"/>
+    <w:lsdException w:name="List Table 3 Accent 3" w:uiPriority="48"/>
+    <w:lsdException w:name="List Table 4 Accent 3" w:uiPriority="49"/>
+    <w:lsdException w:name="List Table 5 Dark Accent 3" w:uiPriority="50"/>
+    <w:lsdException w:name="List Table 6 Colorful Accent 3" w:uiPriority="51"/>
+    <w:lsdException w:name="List Table 7 Colorful Accent 3" w:uiPriority="52"/>
+    <w:lsdException w:name="List Table 1 Light Accent 4" w:uiPriority="46"/>
+    <w:lsdException w:name="List Table 2 Accent 4" w:uiPriority="47"/>
+    <w:lsdException w:name="List Table 3 Accent 4" w:uiPriority="48"/>
+    <w:lsdException w:name="List Table 4 Accent 4" w:uiPriority="49"/>
+    <w:lsdException w:name="List Table 5 Dark Accent 4" w:uiPriority="50"/>
+    <w:lsdException w:name="List Table 6 Colorful Accent 4" w:uiPriority="51"/>
+    <w:lsdException w:name="List Table 7 Colorful Accent 4" w:uiPriority="52"/>
+    <w:lsdException w:name="List Table 1 Light Accent 5" w:uiPriority="46"/>
+    <w:lsdException w:name="List Table 2 Accent 5" w:uiPriority="47"/>
+    <w:lsdException w:name="List Table 3 Accent 5" w:uiPriority="48"/>
+    <w:lsdException w:name="List Table 4 Accent 5" w:uiPriority="49"/>
+    <w:lsdException w:name="List Table 5 Dark Accent 5" w:uiPriority="50"/>
+    <w:lsdException w:name="List Table 6 Colorful Accent 5" w:uiPriority="51"/>
+    <w:lsdException w:name="List Table 7 Colorful Accent 5" w:uiPriority="52"/>
+    <w:lsdException w:name="List Table 1 Light Accent 6" w:uiPriority="46"/>
+    <w:lsdException w:name="List Table 2 Accent 6" w:uiPriority="47"/>
+    <w:lsdException w:name="List Table 3 Accent 6" w:uiPriority="48"/>
+    <w:lsdException w:name="List Table 4 Accent 6" w:uiPriority="49"/>
+    <w:lsdException w:name="List Table 5 Dark Accent 6" w:uiPriority="50"/>
+    <w:lsdException w:name="List Table 6 Colorful Accent 6" w:uiPriority="51"/>
+    <w:lsdException w:name="List Table 7 Colorful Accent 6" w:uiPriority="52"/>
+  </w:latentStyles>
+  <w:style w:type="paragraph" w:default="1" w:styleId="a">
+    <w:name w:val="Normal"/>
+    <w:qFormat/>
+  </w:style>
+  <w:style w:type="character" w:default="1" w:styleId="a0">
+    <w:name w:val="Default Paragraph Font"/>
+    <w:uiPriority w:val="1"/>
+    <w:semiHidden/>
+    <w:unhideWhenUsed/>
+  </w:style>
+  <w:style w:type="table" w:default="1" w:styleId="a1">
+    <w:name w:val="Normal Table"/>
+    <w:uiPriority w:val="99"/>
+    <w:semiHidden/>
+    <w:unhideWhenUsed/>
+    <w:tblPr>
+      <w:tblInd w:w="0" w:type="dxa"/>
+      <w:tblCellMar>
+        <w:top w:w="0" w:type="dxa"/>
+        <w:left w:w="108" w:type="dxa"/>
+        <w:bottom w:w="0" w:type="dxa"/>
+        <w:right w:w="108" w:type="dxa"/>
+      </w:tblCellMar>
+    </w:tblPr>
+  </w:style>
+  <w:style w:type="numbering" w:default="1" w:styleId="a2">
+    <w:name w:val="No List"/>
+    <w:uiPriority w:val="99"/>
+    <w:semiHidden/>
+    <w:unhideWhenUsed/>
+  </w:style>
+  <w:style w:type="character" w:styleId="a3">
+    <w:name w:val="Placeholder Text"/>
+    <w:basedOn w:val="a0"/>
+    <w:uiPriority w:val="99"/>
+    <w:semiHidden/>
+    <w:rsid w:val="007E75E2"/>
+    <w:rPr>
+      <w:color w:val="808080"/>
+    </w:rPr>
+  </w:style>
+</w:styles>
+</file>
+
+<file path=word/glossary/webSettings.xml><?xml version="1.0" encoding="utf-8"?>
+<w:webSettings xmlns:mc="http://schemas.openxmlformats.org/markup-compatibility/2006" xmlns:r="http://schemas.openxmlformats.org/officeDocument/2006/relationships" xmlns:w="http://schemas.openxmlformats.org/wordprocessingml/2006/main" xmlns:w14="http://schemas.microsoft.com/office/word/2010/wordml" xmlns:w15="http://schemas.microsoft.com/office/word/2012/wordml" xmlns:w16se="http://schemas.microsoft.com/office/word/2015/wordml/symex" mc:Ignorable="w14 w15 w16se">
+  <w:optimizeForBrowser/>
+  <w:allowPNG/>
+</w:webSettings>
+</file>
+
 <file path=word/theme/theme1.xml><?xml version="1.0" encoding="utf-8"?>
 <a:theme xmlns:a="http://schemas.openxmlformats.org/drawingml/2006/main" name="Тема Office">
   <a:themeElements>
@@ -18835,7 +19811,7 @@
 </file>
 
 <file path=customXml/itemProps1.xml><?xml version="1.0" encoding="utf-8"?>
-<ds:datastoreItem xmlns:ds="http://schemas.openxmlformats.org/officeDocument/2006/customXml" ds:itemID="{B6590D87-2F98-47F4-9530-03EFA355E6CC}">
+<ds:datastoreItem xmlns:ds="http://schemas.openxmlformats.org/officeDocument/2006/customXml" ds:itemID="{9372E8B4-19E9-4367-8990-B2008E2E9AB2}">
   <ds:schemaRefs>
     <ds:schemaRef ds:uri="http://schemas.openxmlformats.org/officeDocument/2006/bibliography"/>
   </ds:schemaRefs>

</xml_diff>